<commit_message>
Piccoli cambiamenti alla relazione
</commit_message>
<xml_diff>
--- a/Relazione NN.docx
+++ b/Relazione NN.docx
@@ -87,7 +87,35 @@
           <w:sz w:val="36"/>
           <w:szCs w:val="36"/>
         </w:rPr>
-        <w:t>Multi Task Learner Convolutional Neural Network</w:t>
+        <w:t>Multi Task Learn</w:t>
+      </w:r>
+      <w:r>
+        <w:rPr>
+          <w:sz w:val="36"/>
+          <w:szCs w:val="36"/>
+        </w:rPr>
+        <w:t>ing</w:t>
+      </w:r>
+      <w:r>
+        <w:rPr>
+          <w:sz w:val="36"/>
+          <w:szCs w:val="36"/>
+        </w:rPr>
+        <w:t xml:space="preserve"> </w:t>
+      </w:r>
+      <w:r>
+        <w:rPr>
+          <w:sz w:val="36"/>
+          <w:szCs w:val="36"/>
+        </w:rPr>
+        <w:t xml:space="preserve">on Face Images with a Task-Constrained Deep </w:t>
+      </w:r>
+      <w:r>
+        <w:rPr>
+          <w:sz w:val="36"/>
+          <w:szCs w:val="36"/>
+        </w:rPr>
+        <w:t>Convolutional Neural Network</w:t>
       </w:r>
     </w:p>
     <w:p>
@@ -461,23 +489,7 @@
                 <w:rFonts w:ascii="Calibri" w:eastAsia="Calibri" w:hAnsi="Calibri" w:cs="Calibri"/>
                 <w:noProof/>
               </w:rPr>
-              <w:t>Introdu</w:t>
-            </w:r>
-            <w:r>
-              <w:rPr>
-                <w:rStyle w:val="Collegamentoipertestuale"/>
-                <w:rFonts w:ascii="Calibri" w:eastAsia="Calibri" w:hAnsi="Calibri" w:cs="Calibri"/>
-                <w:noProof/>
-              </w:rPr>
-              <w:t>c</w:t>
-            </w:r>
-            <w:r>
-              <w:rPr>
-                <w:rStyle w:val="Collegamentoipertestuale"/>
-                <w:rFonts w:ascii="Calibri" w:eastAsia="Calibri" w:hAnsi="Calibri" w:cs="Calibri"/>
-                <w:noProof/>
-              </w:rPr>
-              <w:t>tion</w:t>
+              <w:t>Introduction</w:t>
             </w:r>
             <w:r>
               <w:rPr>
@@ -3047,21 +3059,43 @@
         <w:rPr>
           <w:rFonts w:ascii="Calibri" w:hAnsi="Calibri" w:cs="Calibri"/>
         </w:rPr>
-        <w:t xml:space="preserve">In the following report, we will present our implementation of a </w:t>
-      </w:r>
-      <w:proofErr w:type="spellStart"/>
-      <w:r>
-        <w:rPr>
-          <w:rFonts w:ascii="Calibri" w:hAnsi="Calibri" w:cs="Calibri"/>
-        </w:rPr>
-        <w:t>MultiTask</w:t>
-      </w:r>
-      <w:proofErr w:type="spellEnd"/>
-      <w:r>
-        <w:rPr>
-          <w:rFonts w:ascii="Calibri" w:hAnsi="Calibri" w:cs="Calibri"/>
-        </w:rPr>
-        <w:t xml:space="preserve"> Convolutional Neural Network Learner, applied to Computer Vision by recognizing the following values:</w:t>
+        <w:t>In the following report, we will present our implementation of a Multi</w:t>
+      </w:r>
+      <w:r>
+        <w:rPr>
+          <w:rFonts w:ascii="Calibri" w:hAnsi="Calibri" w:cs="Calibri"/>
+        </w:rPr>
+        <w:t xml:space="preserve"> </w:t>
+      </w:r>
+      <w:r>
+        <w:rPr>
+          <w:rFonts w:ascii="Calibri" w:hAnsi="Calibri" w:cs="Calibri"/>
+        </w:rPr>
+        <w:t xml:space="preserve">Task </w:t>
+      </w:r>
+      <w:r>
+        <w:rPr>
+          <w:rFonts w:ascii="Calibri" w:hAnsi="Calibri" w:cs="Calibri"/>
+        </w:rPr>
+        <w:t xml:space="preserve">Learning </w:t>
+      </w:r>
+      <w:r>
+        <w:rPr>
+          <w:rFonts w:ascii="Calibri" w:hAnsi="Calibri" w:cs="Calibri"/>
+        </w:rPr>
+        <w:t>Convolutional Neural Network</w:t>
+      </w:r>
+      <w:r>
+        <w:rPr>
+          <w:rFonts w:ascii="Calibri" w:hAnsi="Calibri" w:cs="Calibri"/>
+        </w:rPr>
+        <w:t xml:space="preserve">, </w:t>
+      </w:r>
+      <w:r>
+        <w:rPr>
+          <w:rFonts w:ascii="Calibri" w:hAnsi="Calibri" w:cs="Calibri"/>
+        </w:rPr>
+        <w:t>applied to Computer Vision by recognizing the following values:</w:t>
       </w:r>
     </w:p>
     <w:p>
@@ -3558,13 +3592,31 @@
         <w:rPr>
           <w:rFonts w:ascii="Calibri" w:hAnsi="Calibri" w:cs="Calibri"/>
         </w:rPr>
-        <w:t xml:space="preserve"> this important? As an example, let’s assume that we want to process a 48x48x3</w:t>
-      </w:r>
-      <w:r>
-        <w:rPr>
-          <w:rFonts w:ascii="Calibri" w:hAnsi="Calibri" w:cs="Calibri"/>
-        </w:rPr>
-        <w:t xml:space="preserve"> (48x48 with RGB color scheme)</w:t>
+        <w:t xml:space="preserve"> this important? As an example, let’s assume that we want to process a 48x48x</w:t>
+      </w:r>
+      <w:r>
+        <w:rPr>
+          <w:rFonts w:ascii="Calibri" w:hAnsi="Calibri" w:cs="Calibri"/>
+        </w:rPr>
+        <w:t>1</w:t>
+      </w:r>
+      <w:r>
+        <w:rPr>
+          <w:rFonts w:ascii="Calibri" w:hAnsi="Calibri" w:cs="Calibri"/>
+        </w:rPr>
+        <w:t xml:space="preserve"> (48x48 with </w:t>
+      </w:r>
+      <w:r>
+        <w:rPr>
+          <w:rFonts w:ascii="Calibri" w:hAnsi="Calibri" w:cs="Calibri"/>
+        </w:rPr>
+        <w:t>gray-scale</w:t>
+      </w:r>
+      <w:r>
+        <w:rPr>
+          <w:rFonts w:ascii="Calibri" w:hAnsi="Calibri" w:cs="Calibri"/>
+        </w:rPr>
+        <w:t xml:space="preserve"> color scheme)</w:t>
       </w:r>
       <w:r>
         <w:rPr>
@@ -3582,7 +3634,21 @@
         <w:rPr>
           <w:rFonts w:ascii="Calibri" w:hAnsi="Calibri" w:cs="Calibri"/>
         </w:rPr>
-        <w:t xml:space="preserve"> with Sigmoid as its activation function: this would mean </w:t>
+        <w:t xml:space="preserve"> with </w:t>
+      </w:r>
+      <w:proofErr w:type="spellStart"/>
+      <w:r>
+        <w:rPr>
+          <w:rFonts w:ascii="Calibri" w:hAnsi="Calibri" w:cs="Calibri"/>
+        </w:rPr>
+        <w:t>ReLU</w:t>
+      </w:r>
+      <w:proofErr w:type="spellEnd"/>
+      <w:r>
+        <w:rPr>
+          <w:rFonts w:ascii="Calibri" w:hAnsi="Calibri" w:cs="Calibri"/>
+        </w:rPr>
+        <w:t xml:space="preserve"> as its activation function: this would mean </w:t>
       </w:r>
       <w:r>
         <w:rPr>
@@ -3605,8 +3671,29 @@
       <w:r>
         <w:rPr>
           <w:rFonts w:ascii="Calibri" w:hAnsi="Calibri" w:cs="Calibri"/>
-        </w:rPr>
-        <w:t xml:space="preserve">about 6912 weights (not to mention the problem of the Vanishing / Exploding Gradient)! By exploiting the strong </w:t>
+          <w:color w:val="FF0000"/>
+        </w:rPr>
+        <w:t xml:space="preserve">about </w:t>
+      </w:r>
+      <w:r>
+        <w:rPr>
+          <w:rFonts w:ascii="Calibri" w:hAnsi="Calibri" w:cs="Calibri"/>
+          <w:color w:val="FF0000"/>
+        </w:rPr>
+        <w:t>2400</w:t>
+      </w:r>
+      <w:r>
+        <w:rPr>
+          <w:rFonts w:ascii="Calibri" w:hAnsi="Calibri" w:cs="Calibri"/>
+          <w:color w:val="FF0000"/>
+        </w:rPr>
+        <w:t xml:space="preserve"> weights </w:t>
+      </w:r>
+      <w:r>
+        <w:rPr>
+          <w:rFonts w:ascii="Calibri" w:hAnsi="Calibri" w:cs="Calibri"/>
+        </w:rPr>
+        <w:t xml:space="preserve">(not to mention the problem of the Vanishing / Exploding Gradient)! By exploiting the strong </w:t>
       </w:r>
       <w:r>
         <w:rPr>
@@ -3992,7 +4079,27 @@
             <w:sz w:val="21"/>
             <w:szCs w:val="21"/>
           </w:rPr>
-          <w:t>regularization</w:t>
+          <w:t>regulariza</w:t>
+        </w:r>
+        <w:r>
+          <w:rPr>
+            <w:rStyle w:val="Collegamentoipertestuale"/>
+            <w:rFonts w:ascii="Arial" w:hAnsi="Arial" w:cs="Arial"/>
+            <w:color w:val="0B0080"/>
+            <w:sz w:val="21"/>
+            <w:szCs w:val="21"/>
+          </w:rPr>
+          <w:t>t</w:t>
+        </w:r>
+        <w:r>
+          <w:rPr>
+            <w:rStyle w:val="Collegamentoipertestuale"/>
+            <w:rFonts w:ascii="Arial" w:hAnsi="Arial" w:cs="Arial"/>
+            <w:color w:val="0B0080"/>
+            <w:sz w:val="21"/>
+            <w:szCs w:val="21"/>
+          </w:rPr>
+          <w:t>ion</w:t>
         </w:r>
       </w:hyperlink>
       <w:r>
@@ -4032,10 +4139,39 @@
         <w:rPr>
           <w:rFonts w:asciiTheme="minorHAnsi" w:hAnsiTheme="minorHAnsi" w:cstheme="minorHAnsi"/>
           <w:bCs/>
-          <w:color w:val="222222"/>
+          <w:color w:val="FF0000"/>
           <w:shd w:val="clear" w:color="auto" w:fill="FFFFFF"/>
         </w:rPr>
       </w:pPr>
+      <w:r>
+        <w:rPr>
+          <w:rFonts w:asciiTheme="minorHAnsi" w:hAnsiTheme="minorHAnsi" w:cstheme="minorHAnsi"/>
+          <w:bCs/>
+          <w:color w:val="FF0000"/>
+          <w:shd w:val="clear" w:color="auto" w:fill="FFFFFF"/>
+        </w:rPr>
+        <w:t xml:space="preserve">By regularization and </w:t>
+      </w:r>
+      <w:proofErr w:type="gramStart"/>
+      <w:r>
+        <w:rPr>
+          <w:rFonts w:asciiTheme="minorHAnsi" w:hAnsiTheme="minorHAnsi" w:cstheme="minorHAnsi"/>
+          <w:bCs/>
+          <w:color w:val="FF0000"/>
+          <w:shd w:val="clear" w:color="auto" w:fill="FFFFFF"/>
+        </w:rPr>
+        <w:t>overfitting</w:t>
+      </w:r>
+      <w:proofErr w:type="gramEnd"/>
+      <w:r>
+        <w:rPr>
+          <w:rFonts w:asciiTheme="minorHAnsi" w:hAnsiTheme="minorHAnsi" w:cstheme="minorHAnsi"/>
+          <w:bCs/>
+          <w:color w:val="FF0000"/>
+          <w:shd w:val="clear" w:color="auto" w:fill="FFFFFF"/>
+        </w:rPr>
+        <w:t xml:space="preserve"> we mean….</w:t>
+      </w:r>
     </w:p>
     <w:p>
       <w:pPr>
@@ -4658,6 +4794,20 @@
     </w:p>
     <w:p>
       <w:pPr>
+        <w:rPr>
+          <w:rFonts w:ascii="Calibri" w:hAnsi="Calibri" w:cs="Calibri"/>
+        </w:rPr>
+      </w:pPr>
+    </w:p>
+    <w:p>
+      <w:pPr>
+        <w:rPr>
+          <w:rFonts w:ascii="Calibri" w:hAnsi="Calibri" w:cs="Calibri"/>
+        </w:rPr>
+      </w:pPr>
+    </w:p>
+    <w:p>
+      <w:pPr>
         <w:pStyle w:val="Titolo1"/>
         <w:keepNext w:val="0"/>
         <w:keepLines w:val="0"/>
@@ -4679,13 +4829,405 @@
           <w:color w:val="000000" w:themeColor="text1"/>
         </w:rPr>
       </w:pPr>
-      <w:bookmarkStart w:id="4" w:name="_Toc10579646"/>
       <w:r>
         <w:rPr>
           <w:rFonts w:ascii="Calibri" w:eastAsia="Calibri" w:hAnsi="Calibri" w:cs="Calibri"/>
           <w:color w:val="000000" w:themeColor="text1"/>
         </w:rPr>
         <w:lastRenderedPageBreak/>
+        <w:t>Literature Study</w:t>
+      </w:r>
+    </w:p>
+    <w:p>
+      <w:pPr>
+        <w:rPr>
+          <w:rFonts w:ascii="Calibri" w:hAnsi="Calibri" w:cs="Calibri"/>
+        </w:rPr>
+      </w:pPr>
+    </w:p>
+    <w:p>
+      <w:pPr>
+        <w:rPr>
+          <w:rFonts w:ascii="Calibri" w:hAnsi="Calibri" w:cs="Calibri"/>
+          <w:color w:val="FF0000"/>
+          <w:lang w:val="it-IT"/>
+        </w:rPr>
+      </w:pPr>
+      <w:r>
+        <w:rPr>
+          <w:rFonts w:ascii="Calibri" w:hAnsi="Calibri" w:cs="Calibri"/>
+          <w:color w:val="FF0000"/>
+          <w:lang w:val="it-IT"/>
+        </w:rPr>
+        <w:t xml:space="preserve">Citare I due </w:t>
+      </w:r>
+      <w:proofErr w:type="spellStart"/>
+      <w:r>
+        <w:rPr>
+          <w:rFonts w:ascii="Calibri" w:hAnsi="Calibri" w:cs="Calibri"/>
+          <w:color w:val="FF0000"/>
+          <w:lang w:val="it-IT"/>
+        </w:rPr>
+        <w:t>paper</w:t>
+      </w:r>
+      <w:proofErr w:type="spellEnd"/>
+      <w:r>
+        <w:rPr>
+          <w:rFonts w:ascii="Calibri" w:hAnsi="Calibri" w:cs="Calibri"/>
+          <w:color w:val="FF0000"/>
+          <w:lang w:val="it-IT"/>
+        </w:rPr>
+        <w:t xml:space="preserve"> e dire quello che loro e noi abbiamo fatto di extra:</w:t>
+      </w:r>
+    </w:p>
+    <w:p>
+      <w:pPr>
+        <w:rPr>
+          <w:rFonts w:ascii="Calibri" w:hAnsi="Calibri" w:cs="Calibri"/>
+          <w:color w:val="FF0000"/>
+          <w:lang w:val="it-IT"/>
+        </w:rPr>
+      </w:pPr>
+    </w:p>
+    <w:p>
+      <w:pPr>
+        <w:pStyle w:val="Paragrafoelenco"/>
+        <w:numPr>
+          <w:ilvl w:val="0"/>
+          <w:numId w:val="21"/>
+        </w:numPr>
+        <w:rPr>
+          <w:rFonts w:ascii="Calibri" w:hAnsi="Calibri" w:cs="Calibri"/>
+          <w:color w:val="FF0000"/>
+          <w:lang w:val="it-IT"/>
+        </w:rPr>
+      </w:pPr>
+      <w:r>
+        <w:rPr>
+          <w:rFonts w:ascii="Calibri" w:hAnsi="Calibri" w:cs="Calibri"/>
+          <w:color w:val="FF0000"/>
+          <w:lang w:val="it-IT"/>
+        </w:rPr>
+        <w:t xml:space="preserve">Loro Stoppano </w:t>
+      </w:r>
+      <w:proofErr w:type="spellStart"/>
+      <w:r>
+        <w:rPr>
+          <w:rFonts w:ascii="Calibri" w:hAnsi="Calibri" w:cs="Calibri"/>
+          <w:color w:val="FF0000"/>
+          <w:lang w:val="it-IT"/>
+        </w:rPr>
+        <w:t>train</w:t>
+      </w:r>
+      <w:proofErr w:type="spellEnd"/>
+      <w:r>
+        <w:rPr>
+          <w:rFonts w:ascii="Calibri" w:hAnsi="Calibri" w:cs="Calibri"/>
+          <w:color w:val="FF0000"/>
+          <w:lang w:val="it-IT"/>
+        </w:rPr>
+        <w:t xml:space="preserve"> prima del dovuto, se la rete va in </w:t>
+      </w:r>
+      <w:proofErr w:type="spellStart"/>
+      <w:r>
+        <w:rPr>
+          <w:rFonts w:ascii="Calibri" w:hAnsi="Calibri" w:cs="Calibri"/>
+          <w:color w:val="FF0000"/>
+          <w:lang w:val="it-IT"/>
+        </w:rPr>
+        <w:t>overfitting</w:t>
+      </w:r>
+      <w:proofErr w:type="spellEnd"/>
+      <w:r>
+        <w:rPr>
+          <w:rFonts w:ascii="Calibri" w:hAnsi="Calibri" w:cs="Calibri"/>
+          <w:color w:val="FF0000"/>
+          <w:lang w:val="it-IT"/>
+        </w:rPr>
+        <w:t xml:space="preserve"> (su quello </w:t>
+      </w:r>
+      <w:proofErr w:type="spellStart"/>
+      <w:r>
+        <w:rPr>
+          <w:rFonts w:ascii="Calibri" w:hAnsi="Calibri" w:cs="Calibri"/>
+          <w:color w:val="FF0000"/>
+          <w:lang w:val="it-IT"/>
+        </w:rPr>
+        <w:t>specific</w:t>
+      </w:r>
+      <w:proofErr w:type="spellEnd"/>
+      <w:r>
+        <w:rPr>
+          <w:rFonts w:ascii="Calibri" w:hAnsi="Calibri" w:cs="Calibri"/>
+          <w:color w:val="FF0000"/>
+          <w:lang w:val="it-IT"/>
+        </w:rPr>
+        <w:t xml:space="preserve"> task in </w:t>
+      </w:r>
+      <w:proofErr w:type="spellStart"/>
+      <w:r>
+        <w:rPr>
+          <w:rFonts w:ascii="Calibri" w:hAnsi="Calibri" w:cs="Calibri"/>
+          <w:color w:val="FF0000"/>
+          <w:lang w:val="it-IT"/>
+        </w:rPr>
+        <w:t>train</w:t>
+      </w:r>
+      <w:proofErr w:type="spellEnd"/>
+      <w:r>
+        <w:rPr>
+          <w:rFonts w:ascii="Calibri" w:hAnsi="Calibri" w:cs="Calibri"/>
+          <w:color w:val="FF0000"/>
+          <w:lang w:val="it-IT"/>
+        </w:rPr>
+        <w:t>)</w:t>
+      </w:r>
+    </w:p>
+    <w:p>
+      <w:pPr>
+        <w:pStyle w:val="Paragrafoelenco"/>
+        <w:numPr>
+          <w:ilvl w:val="0"/>
+          <w:numId w:val="21"/>
+        </w:numPr>
+        <w:rPr>
+          <w:rFonts w:ascii="Calibri" w:hAnsi="Calibri" w:cs="Calibri"/>
+          <w:color w:val="FF0000"/>
+          <w:lang w:val="it-IT"/>
+        </w:rPr>
+      </w:pPr>
+      <w:r>
+        <w:rPr>
+          <w:rFonts w:ascii="Calibri" w:hAnsi="Calibri" w:cs="Calibri"/>
+          <w:color w:val="FF0000"/>
+          <w:lang w:val="it-IT"/>
+        </w:rPr>
+        <w:t xml:space="preserve">Noi facciamo </w:t>
+      </w:r>
+      <w:proofErr w:type="spellStart"/>
+      <w:r>
+        <w:rPr>
+          <w:rFonts w:ascii="Calibri" w:hAnsi="Calibri" w:cs="Calibri"/>
+          <w:color w:val="FF0000"/>
+          <w:lang w:val="it-IT"/>
+        </w:rPr>
+        <w:t>augmentation</w:t>
+      </w:r>
+      <w:proofErr w:type="spellEnd"/>
+      <w:r>
+        <w:rPr>
+          <w:rFonts w:ascii="Calibri" w:hAnsi="Calibri" w:cs="Calibri"/>
+          <w:color w:val="FF0000"/>
+          <w:lang w:val="it-IT"/>
+        </w:rPr>
+        <w:t xml:space="preserve"> per evitare </w:t>
+      </w:r>
+      <w:proofErr w:type="spellStart"/>
+      <w:r>
+        <w:rPr>
+          <w:rFonts w:ascii="Calibri" w:hAnsi="Calibri" w:cs="Calibri"/>
+          <w:color w:val="FF0000"/>
+          <w:lang w:val="it-IT"/>
+        </w:rPr>
+        <w:t>overfitting</w:t>
+      </w:r>
+      <w:proofErr w:type="spellEnd"/>
+      <w:r>
+        <w:rPr>
+          <w:rFonts w:ascii="Calibri" w:hAnsi="Calibri" w:cs="Calibri"/>
+          <w:color w:val="FF0000"/>
+          <w:lang w:val="it-IT"/>
+        </w:rPr>
+        <w:t xml:space="preserve"> (discutiamo più avanti)</w:t>
+      </w:r>
+    </w:p>
+    <w:p>
+      <w:pPr>
+        <w:pStyle w:val="Paragrafoelenco"/>
+        <w:numPr>
+          <w:ilvl w:val="0"/>
+          <w:numId w:val="21"/>
+        </w:numPr>
+        <w:rPr>
+          <w:rFonts w:ascii="Calibri" w:hAnsi="Calibri" w:cs="Calibri"/>
+          <w:color w:val="FF0000"/>
+          <w:lang w:val="it-IT"/>
+        </w:rPr>
+      </w:pPr>
+      <w:r>
+        <w:rPr>
+          <w:rFonts w:ascii="Calibri" w:hAnsi="Calibri" w:cs="Calibri"/>
+          <w:color w:val="FF0000"/>
+          <w:lang w:val="it-IT"/>
+        </w:rPr>
+        <w:t xml:space="preserve">RMSE, </w:t>
+      </w:r>
+      <w:proofErr w:type="spellStart"/>
+      <w:r>
+        <w:rPr>
+          <w:rFonts w:ascii="Calibri" w:hAnsi="Calibri" w:cs="Calibri"/>
+          <w:color w:val="FF0000"/>
+          <w:lang w:val="it-IT"/>
+        </w:rPr>
+        <w:t>loss</w:t>
+      </w:r>
+      <w:proofErr w:type="spellEnd"/>
+      <w:r>
+        <w:rPr>
+          <w:rFonts w:ascii="Calibri" w:hAnsi="Calibri" w:cs="Calibri"/>
+          <w:color w:val="FF0000"/>
+          <w:lang w:val="it-IT"/>
+        </w:rPr>
+        <w:t xml:space="preserve"> sono cose nostre</w:t>
+      </w:r>
+    </w:p>
+    <w:p>
+      <w:pPr>
+        <w:pStyle w:val="Paragrafoelenco"/>
+        <w:numPr>
+          <w:ilvl w:val="0"/>
+          <w:numId w:val="21"/>
+        </w:numPr>
+        <w:rPr>
+          <w:rFonts w:ascii="Calibri" w:hAnsi="Calibri" w:cs="Calibri"/>
+          <w:color w:val="FF0000"/>
+          <w:lang w:val="it-IT"/>
+        </w:rPr>
+      </w:pPr>
+      <w:r>
+        <w:rPr>
+          <w:rFonts w:ascii="Calibri" w:hAnsi="Calibri" w:cs="Calibri"/>
+          <w:color w:val="FF0000"/>
+          <w:lang w:val="it-IT"/>
+        </w:rPr>
+        <w:t xml:space="preserve">Cerchiamo di proporre un modello simile ma che varia a livello di classificazione e </w:t>
+      </w:r>
+      <w:proofErr w:type="spellStart"/>
+      <w:r>
+        <w:rPr>
+          <w:rFonts w:ascii="Calibri" w:hAnsi="Calibri" w:cs="Calibri"/>
+          <w:color w:val="FF0000"/>
+          <w:lang w:val="it-IT"/>
+        </w:rPr>
+        <w:t>landmark</w:t>
+      </w:r>
+      <w:proofErr w:type="spellEnd"/>
+      <w:r>
+        <w:rPr>
+          <w:rFonts w:ascii="Calibri" w:hAnsi="Calibri" w:cs="Calibri"/>
+          <w:color w:val="FF0000"/>
+          <w:lang w:val="it-IT"/>
+        </w:rPr>
+        <w:t xml:space="preserve"> </w:t>
+      </w:r>
+      <w:proofErr w:type="spellStart"/>
+      <w:r>
+        <w:rPr>
+          <w:rFonts w:ascii="Calibri" w:hAnsi="Calibri" w:cs="Calibri"/>
+          <w:color w:val="FF0000"/>
+          <w:lang w:val="it-IT"/>
+        </w:rPr>
+        <w:t>detection</w:t>
+      </w:r>
+      <w:proofErr w:type="spellEnd"/>
+      <w:r>
+        <w:rPr>
+          <w:rFonts w:ascii="Calibri" w:hAnsi="Calibri" w:cs="Calibri"/>
+          <w:color w:val="FF0000"/>
+          <w:lang w:val="it-IT"/>
+        </w:rPr>
+        <w:t xml:space="preserve">, visto che il </w:t>
+      </w:r>
+      <w:proofErr w:type="spellStart"/>
+      <w:r>
+        <w:rPr>
+          <w:rFonts w:ascii="Calibri" w:hAnsi="Calibri" w:cs="Calibri"/>
+          <w:color w:val="FF0000"/>
+          <w:lang w:val="it-IT"/>
+        </w:rPr>
+        <w:t>paper</w:t>
+      </w:r>
+      <w:proofErr w:type="spellEnd"/>
+      <w:r>
+        <w:rPr>
+          <w:rFonts w:ascii="Calibri" w:hAnsi="Calibri" w:cs="Calibri"/>
+          <w:color w:val="FF0000"/>
+          <w:lang w:val="it-IT"/>
+        </w:rPr>
+        <w:t xml:space="preserve"> ha 5 anni. L’obiettivo è cercare di ottenere performance migliori rispetto a quelle del </w:t>
+      </w:r>
+      <w:proofErr w:type="spellStart"/>
+      <w:r>
+        <w:rPr>
+          <w:rFonts w:ascii="Calibri" w:hAnsi="Calibri" w:cs="Calibri"/>
+          <w:color w:val="FF0000"/>
+          <w:lang w:val="it-IT"/>
+        </w:rPr>
+        <w:t>paper</w:t>
+      </w:r>
+      <w:proofErr w:type="spellEnd"/>
+    </w:p>
+    <w:p>
+      <w:pPr>
+        <w:rPr>
+          <w:rFonts w:ascii="Calibri" w:hAnsi="Calibri" w:cs="Calibri"/>
+          <w:lang w:val="it-IT"/>
+        </w:rPr>
+      </w:pPr>
+    </w:p>
+    <w:p>
+      <w:pPr>
+        <w:rPr>
+          <w:rFonts w:ascii="Calibri" w:hAnsi="Calibri" w:cs="Calibri"/>
+          <w:lang w:val="it-IT"/>
+        </w:rPr>
+      </w:pPr>
+    </w:p>
+    <w:p>
+      <w:pPr>
+        <w:rPr>
+          <w:rFonts w:ascii="Calibri" w:hAnsi="Calibri" w:cs="Calibri"/>
+          <w:lang w:val="it-IT"/>
+        </w:rPr>
+      </w:pPr>
+    </w:p>
+    <w:p>
+      <w:pPr>
+        <w:rPr>
+          <w:rFonts w:ascii="Calibri" w:hAnsi="Calibri" w:cs="Calibri"/>
+          <w:lang w:val="it-IT"/>
+        </w:rPr>
+      </w:pPr>
+    </w:p>
+    <w:p>
+      <w:pPr>
+        <w:pStyle w:val="Titolo1"/>
+        <w:keepNext w:val="0"/>
+        <w:keepLines w:val="0"/>
+        <w:numPr>
+          <w:ilvl w:val="0"/>
+          <w:numId w:val="2"/>
+        </w:numPr>
+        <w:pBdr>
+          <w:top w:val="single" w:sz="24" w:space="0" w:color="4472C4" w:themeColor="accent1"/>
+          <w:left w:val="single" w:sz="24" w:space="0" w:color="4472C4" w:themeColor="accent1"/>
+          <w:bottom w:val="single" w:sz="24" w:space="0" w:color="4472C4" w:themeColor="accent1"/>
+          <w:right w:val="single" w:sz="24" w:space="0" w:color="4472C4" w:themeColor="accent1"/>
+        </w:pBdr>
+        <w:shd w:val="clear" w:color="auto" w:fill="4472C4" w:themeFill="accent1"/>
+        <w:spacing w:before="480" w:after="240" w:line="276" w:lineRule="auto"/>
+        <w:jc w:val="both"/>
+        <w:rPr>
+          <w:rFonts w:ascii="Calibri" w:eastAsia="Calibri" w:hAnsi="Calibri" w:cs="Calibri"/>
+          <w:color w:val="000000" w:themeColor="text1"/>
+        </w:rPr>
+      </w:pPr>
+      <w:bookmarkStart w:id="4" w:name="_Toc10579646"/>
+      <w:r>
+        <w:rPr>
+          <w:rFonts w:ascii="Calibri" w:eastAsia="Calibri" w:hAnsi="Calibri" w:cs="Calibri"/>
+          <w:color w:val="000000" w:themeColor="text1"/>
+        </w:rPr>
         <w:t>Project setup</w:t>
       </w:r>
       <w:bookmarkEnd w:id="4"/>
@@ -4818,6 +5360,26 @@
           <w:b/>
         </w:rPr>
         <w:t xml:space="preserve"> </w:t>
+      </w:r>
+    </w:p>
+    <w:p>
+      <w:pPr>
+        <w:pStyle w:val="Paragrafoelenco"/>
+        <w:numPr>
+          <w:ilvl w:val="0"/>
+          <w:numId w:val="6"/>
+        </w:numPr>
+        <w:jc w:val="both"/>
+        <w:rPr>
+          <w:rFonts w:ascii="Calibri" w:hAnsi="Calibri" w:cs="Calibri"/>
+        </w:rPr>
+      </w:pPr>
+      <w:r>
+        <w:rPr>
+          <w:rFonts w:ascii="Calibri" w:hAnsi="Calibri" w:cs="Calibri"/>
+          <w:b/>
+        </w:rPr>
+        <w:t>Pandas</w:t>
       </w:r>
     </w:p>
     <w:p>
@@ -5034,6 +5596,7 @@
         </w:rPr>
       </w:pPr>
       <w:bookmarkStart w:id="5" w:name="_Toc10579647"/>
+      <w:bookmarkStart w:id="6" w:name="_GoBack"/>
       <w:r>
         <w:rPr>
           <w:rFonts w:ascii="Calibri" w:eastAsia="Calibri" w:hAnsi="Calibri" w:cs="Calibri"/>
@@ -5076,6 +5639,7 @@
         <w:t>EMANUELE!</w:t>
       </w:r>
     </w:p>
+    <w:bookmarkEnd w:id="6"/>
     <w:p/>
     <w:p/>
     <w:p/>
@@ -5117,16 +5681,15 @@
           <w:color w:val="000000" w:themeColor="text1"/>
         </w:rPr>
       </w:pPr>
-      <w:bookmarkStart w:id="6" w:name="_Toc10579648"/>
+      <w:bookmarkStart w:id="7" w:name="_Toc10579648"/>
       <w:r>
         <w:rPr>
           <w:rFonts w:ascii="Calibri" w:eastAsia="Calibri" w:hAnsi="Calibri" w:cs="Calibri"/>
           <w:color w:val="000000" w:themeColor="text1"/>
         </w:rPr>
-        <w:lastRenderedPageBreak/>
         <w:t>Data Pre-processing</w:t>
       </w:r>
-      <w:bookmarkEnd w:id="6"/>
+      <w:bookmarkEnd w:id="7"/>
     </w:p>
     <w:p>
       <w:pPr>
@@ -5226,7 +5789,25 @@
         <w:rPr>
           <w:rFonts w:ascii="Calibri" w:hAnsi="Calibri" w:cs="Calibri"/>
         </w:rPr>
-        <w:t>About 594 images for the training process</w:t>
+        <w:t xml:space="preserve">About </w:t>
+      </w:r>
+      <w:r>
+        <w:rPr>
+          <w:rFonts w:ascii="Calibri" w:hAnsi="Calibri" w:cs="Calibri"/>
+        </w:rPr>
+        <w:t xml:space="preserve">19000 </w:t>
+      </w:r>
+      <w:r>
+        <w:rPr>
+          <w:rFonts w:ascii="Calibri" w:hAnsi="Calibri" w:cs="Calibri"/>
+        </w:rPr>
+        <w:t>images for the training process</w:t>
+      </w:r>
+      <w:r>
+        <w:rPr>
+          <w:rFonts w:ascii="Calibri" w:hAnsi="Calibri" w:cs="Calibri"/>
+        </w:rPr>
+        <w:t>, each epoch</w:t>
       </w:r>
     </w:p>
     <w:p>
@@ -5306,7 +5887,19 @@
         <w:rPr>
           <w:rFonts w:ascii="Calibri" w:hAnsi="Calibri" w:cs="Calibri"/>
         </w:rPr>
-        <w:t>We load the image in RGB, through the PIL library;</w:t>
+        <w:t xml:space="preserve">We load the image in </w:t>
+      </w:r>
+      <w:r>
+        <w:rPr>
+          <w:rFonts w:ascii="Calibri" w:hAnsi="Calibri" w:cs="Calibri"/>
+        </w:rPr>
+        <w:t>gray-scale</w:t>
+      </w:r>
+      <w:r>
+        <w:rPr>
+          <w:rFonts w:ascii="Calibri" w:hAnsi="Calibri" w:cs="Calibri"/>
+        </w:rPr>
+        <w:t>, through the PIL library;</w:t>
       </w:r>
       <w:r>
         <w:rPr>
@@ -5327,7 +5920,19 @@
         <w:rPr>
           <w:rFonts w:ascii="Calibri" w:hAnsi="Calibri" w:cs="Calibri"/>
         </w:rPr>
-        <w:t>Each image is then resized to 105x105 using the LANCZOS resampling technique;</w:t>
+        <w:t xml:space="preserve">Each image is then resized to </w:t>
+      </w:r>
+      <w:r>
+        <w:rPr>
+          <w:rFonts w:ascii="Calibri" w:hAnsi="Calibri" w:cs="Calibri"/>
+        </w:rPr>
+        <w:t>48x48</w:t>
+      </w:r>
+      <w:r>
+        <w:rPr>
+          <w:rFonts w:ascii="Calibri" w:hAnsi="Calibri" w:cs="Calibri"/>
+        </w:rPr>
+        <w:t xml:space="preserve"> using the LANCZOS resampling technique;</w:t>
       </w:r>
       <w:r>
         <w:rPr>
@@ -5630,6 +6235,7 @@
                       <w:rFonts w:ascii="Calibri" w:hAnsi="Calibri" w:cs="Calibri"/>
                       <w:noProof/>
                     </w:rPr>
+                    <w:lastRenderedPageBreak/>
                     <w:drawing>
                       <wp:inline distT="0" distB="0" distL="0" distR="0" wp14:anchorId="23989A6D" wp14:editId="306900EB">
                         <wp:extent cx="900000" cy="900000"/>
@@ -5973,6 +6579,7 @@
                       <w:rFonts w:ascii="Calibri" w:hAnsi="Calibri" w:cs="Calibri"/>
                       <w:noProof/>
                     </w:rPr>
+                    <w:lastRenderedPageBreak/>
                     <w:drawing>
                       <wp:inline distT="0" distB="0" distL="0" distR="0" wp14:anchorId="021A7247" wp14:editId="4B9EC5EA">
                         <wp:extent cx="900000" cy="900000"/>
@@ -6099,6 +6706,7 @@
                       <w:rFonts w:ascii="Calibri" w:hAnsi="Calibri" w:cs="Calibri"/>
                       <w:noProof/>
                     </w:rPr>
+                    <w:lastRenderedPageBreak/>
                     <w:drawing>
                       <wp:inline distT="0" distB="0" distL="0" distR="0" wp14:anchorId="3C91E813" wp14:editId="18661B02">
                         <wp:extent cx="900000" cy="900000"/>
@@ -6248,7 +6856,6 @@
                 <w:rFonts w:ascii="Calibri" w:hAnsi="Calibri" w:cs="Calibri"/>
                 <w:noProof/>
               </w:rPr>
-              <w:lastRenderedPageBreak/>
               <w:drawing>
                 <wp:inline distT="0" distB="0" distL="0" distR="0" wp14:anchorId="21CF634E" wp14:editId="06B8343E">
                   <wp:extent cx="2286000" cy="2851200"/>
@@ -6704,111 +7311,6 @@
     </w:p>
     <w:p>
       <w:pPr>
-        <w:rPr>
-          <w:rFonts w:ascii="Calibri" w:hAnsi="Calibri" w:cs="Calibri"/>
-        </w:rPr>
-      </w:pPr>
-    </w:p>
-    <w:p>
-      <w:pPr>
-        <w:rPr>
-          <w:rFonts w:ascii="Calibri" w:hAnsi="Calibri" w:cs="Calibri"/>
-        </w:rPr>
-      </w:pPr>
-    </w:p>
-    <w:p>
-      <w:pPr>
-        <w:rPr>
-          <w:rFonts w:ascii="Calibri" w:hAnsi="Calibri" w:cs="Calibri"/>
-        </w:rPr>
-      </w:pPr>
-    </w:p>
-    <w:p>
-      <w:pPr>
-        <w:rPr>
-          <w:rFonts w:ascii="Calibri" w:hAnsi="Calibri" w:cs="Calibri"/>
-        </w:rPr>
-      </w:pPr>
-    </w:p>
-    <w:p>
-      <w:pPr>
-        <w:rPr>
-          <w:rFonts w:ascii="Calibri" w:hAnsi="Calibri" w:cs="Calibri"/>
-        </w:rPr>
-      </w:pPr>
-    </w:p>
-    <w:p>
-      <w:pPr>
-        <w:rPr>
-          <w:rFonts w:ascii="Calibri" w:hAnsi="Calibri" w:cs="Calibri"/>
-        </w:rPr>
-      </w:pPr>
-    </w:p>
-    <w:p>
-      <w:pPr>
-        <w:rPr>
-          <w:rFonts w:ascii="Calibri" w:hAnsi="Calibri" w:cs="Calibri"/>
-        </w:rPr>
-      </w:pPr>
-    </w:p>
-    <w:p>
-      <w:pPr>
-        <w:rPr>
-          <w:rFonts w:ascii="Calibri" w:hAnsi="Calibri" w:cs="Calibri"/>
-        </w:rPr>
-      </w:pPr>
-    </w:p>
-    <w:p>
-      <w:pPr>
-        <w:rPr>
-          <w:rFonts w:ascii="Calibri" w:hAnsi="Calibri" w:cs="Calibri"/>
-        </w:rPr>
-      </w:pPr>
-    </w:p>
-    <w:p>
-      <w:pPr>
-        <w:rPr>
-          <w:rFonts w:ascii="Calibri" w:hAnsi="Calibri" w:cs="Calibri"/>
-        </w:rPr>
-      </w:pPr>
-    </w:p>
-    <w:p>
-      <w:pPr>
-        <w:rPr>
-          <w:rFonts w:ascii="Calibri" w:hAnsi="Calibri" w:cs="Calibri"/>
-        </w:rPr>
-      </w:pPr>
-    </w:p>
-    <w:p>
-      <w:pPr>
-        <w:rPr>
-          <w:rFonts w:ascii="Calibri" w:hAnsi="Calibri" w:cs="Calibri"/>
-        </w:rPr>
-      </w:pPr>
-    </w:p>
-    <w:p>
-      <w:pPr>
-        <w:rPr>
-          <w:rFonts w:ascii="Calibri" w:hAnsi="Calibri" w:cs="Calibri"/>
-        </w:rPr>
-      </w:pPr>
-    </w:p>
-    <w:p>
-      <w:pPr>
-        <w:rPr>
-          <w:rFonts w:ascii="Calibri" w:hAnsi="Calibri" w:cs="Calibri"/>
-        </w:rPr>
-      </w:pPr>
-    </w:p>
-    <w:p>
-      <w:pPr>
-        <w:rPr>
-          <w:rFonts w:ascii="Calibri" w:hAnsi="Calibri" w:cs="Calibri"/>
-        </w:rPr>
-      </w:pPr>
-    </w:p>
-    <w:p>
-      <w:pPr>
         <w:pStyle w:val="Titolo1"/>
         <w:keepNext w:val="0"/>
         <w:keepLines w:val="0"/>
@@ -6830,25 +7332,86 @@
           <w:color w:val="000000" w:themeColor="text1"/>
         </w:rPr>
       </w:pPr>
-      <w:bookmarkStart w:id="7" w:name="_Implementation_of_a"/>
-      <w:bookmarkStart w:id="8" w:name="_Toc10579649"/>
-      <w:bookmarkEnd w:id="7"/>
+      <w:bookmarkStart w:id="8" w:name="_Implementation_of_a"/>
+      <w:bookmarkStart w:id="9" w:name="_Toc10579649"/>
+      <w:bookmarkEnd w:id="8"/>
       <w:r>
         <w:rPr>
           <w:rFonts w:ascii="Calibri" w:eastAsia="Calibri" w:hAnsi="Calibri" w:cs="Calibri"/>
           <w:color w:val="000000" w:themeColor="text1"/>
         </w:rPr>
         <w:lastRenderedPageBreak/>
-        <w:t>Implementation of a Siamese Neural Network</w:t>
-      </w:r>
-      <w:bookmarkEnd w:id="8"/>
-    </w:p>
-    <w:p>
-      <w:pPr>
-        <w:rPr>
-          <w:rFonts w:ascii="Calibri" w:hAnsi="Calibri" w:cs="Calibri"/>
-        </w:rPr>
-      </w:pPr>
+        <w:t xml:space="preserve">Implementation of a </w:t>
+      </w:r>
+      <w:bookmarkEnd w:id="9"/>
+      <w:r>
+        <w:rPr>
+          <w:rFonts w:ascii="Calibri" w:eastAsia="Calibri" w:hAnsi="Calibri" w:cs="Calibri"/>
+          <w:color w:val="000000" w:themeColor="text1"/>
+        </w:rPr>
+        <w:t>the Multi Task Learning CNN</w:t>
+      </w:r>
+    </w:p>
+    <w:p>
+      <w:pPr>
+        <w:rPr>
+          <w:rFonts w:ascii="Calibri" w:hAnsi="Calibri" w:cs="Calibri"/>
+        </w:rPr>
+      </w:pPr>
+    </w:p>
+    <w:p>
+      <w:pPr>
+        <w:jc w:val="both"/>
+        <w:rPr>
+          <w:rFonts w:ascii="Calibri" w:hAnsi="Calibri" w:cs="Calibri"/>
+          <w:color w:val="FF0000"/>
+          <w:lang w:val="it-IT"/>
+        </w:rPr>
+      </w:pPr>
+      <w:r>
+        <w:rPr>
+          <w:rFonts w:ascii="Calibri" w:hAnsi="Calibri" w:cs="Calibri"/>
+          <w:color w:val="FF0000"/>
+          <w:lang w:val="it-IT"/>
+        </w:rPr>
+        <w:t xml:space="preserve">Come </w:t>
+      </w:r>
+      <w:proofErr w:type="spellStart"/>
+      <w:r>
+        <w:rPr>
+          <w:rFonts w:ascii="Calibri" w:hAnsi="Calibri" w:cs="Calibri"/>
+          <w:color w:val="FF0000"/>
+          <w:lang w:val="it-IT"/>
+        </w:rPr>
+        <w:t>gia</w:t>
+      </w:r>
+      <w:proofErr w:type="spellEnd"/>
+      <w:r>
+        <w:rPr>
+          <w:rFonts w:ascii="Calibri" w:hAnsi="Calibri" w:cs="Calibri"/>
+          <w:color w:val="FF0000"/>
+          <w:lang w:val="it-IT"/>
+        </w:rPr>
+        <w:t xml:space="preserve"> detto nel capitolo 3, la nostra rete prende ispirazione da </w:t>
+      </w:r>
+      <w:proofErr w:type="spellStart"/>
+      <w:r>
+        <w:rPr>
+          <w:rFonts w:ascii="Calibri" w:hAnsi="Calibri" w:cs="Calibri"/>
+          <w:color w:val="FF0000"/>
+          <w:lang w:val="it-IT"/>
+        </w:rPr>
+        <w:t>paper</w:t>
+      </w:r>
+      <w:proofErr w:type="spellEnd"/>
+      <w:r>
+        <w:rPr>
+          <w:rFonts w:ascii="Calibri" w:hAnsi="Calibri" w:cs="Calibri"/>
+          <w:color w:val="FF0000"/>
+          <w:lang w:val="it-IT"/>
+        </w:rPr>
+        <w:t xml:space="preserve"> A e B.</w:t>
+      </w:r>
     </w:p>
     <w:p>
       <w:pPr>
@@ -7021,13 +7584,13 @@
         <w:rPr>
           <w:rFonts w:ascii="Calibri" w:hAnsi="Calibri" w:cs="Calibri"/>
         </w:rPr>
-        <w:t>105x105</w:t>
-      </w:r>
-      <w:r>
-        <w:rPr>
-          <w:rFonts w:ascii="Calibri" w:hAnsi="Calibri" w:cs="Calibri"/>
-        </w:rPr>
-        <w:t xml:space="preserve">x3 </w:t>
+        <w:t>48x48x1</w:t>
+      </w:r>
+      <w:r>
+        <w:rPr>
+          <w:rFonts w:ascii="Calibri" w:hAnsi="Calibri" w:cs="Calibri"/>
+        </w:rPr>
+        <w:t xml:space="preserve"> </w:t>
       </w:r>
       <w:r>
         <w:rPr>
@@ -7039,7 +7602,19 @@
         <w:rPr>
           <w:rFonts w:ascii="Calibri" w:hAnsi="Calibri" w:cs="Calibri"/>
         </w:rPr>
-        <w:t xml:space="preserve"> Array (because we load it with a 3 color channels), cast it to a simple array </w:t>
+        <w:t xml:space="preserve"> Array (because we load it with a </w:t>
+      </w:r>
+      <w:r>
+        <w:rPr>
+          <w:rFonts w:ascii="Calibri" w:hAnsi="Calibri" w:cs="Calibri"/>
+        </w:rPr>
+        <w:t>1</w:t>
+      </w:r>
+      <w:r>
+        <w:rPr>
+          <w:rFonts w:ascii="Calibri" w:hAnsi="Calibri" w:cs="Calibri"/>
+        </w:rPr>
+        <w:t xml:space="preserve"> color channel), cast it to a simple array </w:t>
       </w:r>
       <w:r>
         <w:rPr>
@@ -7191,32 +7766,34 @@
         <w:rPr>
           <w:rFonts w:ascii="Calibri" w:hAnsi="Calibri" w:cs="Calibri"/>
         </w:rPr>
+        <w:t xml:space="preserve"> which, starting from the recent versions, has been integrated inside </w:t>
+      </w:r>
+      <w:r>
+        <w:rPr>
+          <w:rFonts w:ascii="Calibri" w:hAnsi="Calibri" w:cs="Calibri"/>
+        </w:rPr>
+        <w:t xml:space="preserve">Google’s library with the </w:t>
+      </w:r>
+      <w:proofErr w:type="spellStart"/>
+      <w:r>
+        <w:rPr>
+          <w:rFonts w:ascii="Calibri" w:hAnsi="Calibri" w:cs="Calibri"/>
+        </w:rPr>
+        <w:t>tf.keras</w:t>
+      </w:r>
+      <w:proofErr w:type="spellEnd"/>
+      <w:r>
+        <w:rPr>
+          <w:rFonts w:ascii="Calibri" w:hAnsi="Calibri" w:cs="Calibri"/>
+        </w:rPr>
+        <w:t xml:space="preserve"> module</w:t>
+      </w:r>
+      <w:r>
+        <w:rPr>
+          <w:rFonts w:ascii="Calibri" w:hAnsi="Calibri" w:cs="Calibri"/>
+        </w:rPr>
         <w:t xml:space="preserve">), </w:t>
       </w:r>
-    </w:p>
-    <w:p>
-      <w:pPr>
-        <w:jc w:val="both"/>
-        <w:rPr>
-          <w:rFonts w:ascii="Calibri" w:hAnsi="Calibri" w:cs="Calibri"/>
-        </w:rPr>
-      </w:pPr>
-    </w:p>
-    <w:p>
-      <w:pPr>
-        <w:jc w:val="both"/>
-        <w:rPr>
-          <w:rFonts w:ascii="Calibri" w:hAnsi="Calibri" w:cs="Calibri"/>
-        </w:rPr>
-      </w:pPr>
-    </w:p>
-    <w:p>
-      <w:pPr>
-        <w:jc w:val="both"/>
-        <w:rPr>
-          <w:rFonts w:ascii="Calibri" w:hAnsi="Calibri" w:cs="Calibri"/>
-        </w:rPr>
-      </w:pPr>
       <w:r>
         <w:rPr>
           <w:rFonts w:ascii="Calibri" w:hAnsi="Calibri" w:cs="Calibri"/>
@@ -7257,21 +7834,7 @@
         <w:rPr>
           <w:rFonts w:ascii="Calibri" w:hAnsi="Calibri" w:cs="Calibri"/>
         </w:rPr>
-        <w:t xml:space="preserve">not like that: </w:t>
-      </w:r>
-      <w:proofErr w:type="gramStart"/>
-      <w:r>
-        <w:rPr>
-          <w:rFonts w:ascii="Calibri" w:hAnsi="Calibri" w:cs="Calibri"/>
-        </w:rPr>
-        <w:t>the</w:t>
-      </w:r>
-      <w:proofErr w:type="gramEnd"/>
-      <w:r>
-        <w:rPr>
-          <w:rFonts w:ascii="Calibri" w:hAnsi="Calibri" w:cs="Calibri"/>
-        </w:rPr>
-        <w:t xml:space="preserve"> Deep Learning framework allows us to create a new layer </w:t>
+        <w:t xml:space="preserve">not like that: the Deep Learning framework allows us to create a new layer </w:t>
       </w:r>
       <w:r>
         <w:rPr>
@@ -8057,7 +8620,7 @@
           <w:szCs w:val="22"/>
         </w:rPr>
       </w:pPr>
-      <w:bookmarkStart w:id="9" w:name="_Toc10579650"/>
+      <w:bookmarkStart w:id="10" w:name="_Toc10579650"/>
       <w:r>
         <w:rPr>
           <w:rFonts w:ascii="Calibri" w:eastAsia="Calibri" w:hAnsi="Calibri" w:cs="Calibri"/>
@@ -8082,7 +8645,7 @@
         </w:rPr>
         <w:t xml:space="preserve"> problem</w:t>
       </w:r>
-      <w:bookmarkEnd w:id="9"/>
+      <w:bookmarkEnd w:id="10"/>
     </w:p>
     <w:p>
       <w:pPr>
@@ -8100,7 +8663,7 @@
         <w:rPr>
           <w:rFonts w:ascii="Calibri" w:hAnsi="Calibri" w:cs="Calibri"/>
         </w:rPr>
-        <w:t>biases</w:t>
+        <w:t>weights</w:t>
       </w:r>
       <w:r>
         <w:rPr>
@@ -8741,7 +9304,7 @@
           <w:szCs w:val="22"/>
         </w:rPr>
       </w:pPr>
-      <w:bookmarkStart w:id="10" w:name="_Toc10579651"/>
+      <w:bookmarkStart w:id="11" w:name="_Toc10579651"/>
       <w:r>
         <w:rPr>
           <w:rFonts w:ascii="Calibri" w:eastAsia="Calibri" w:hAnsi="Calibri" w:cs="Calibri"/>
@@ -8751,7 +9314,7 @@
         <w:lastRenderedPageBreak/>
         <w:t>Minimizing loss</w:t>
       </w:r>
-      <w:bookmarkEnd w:id="10"/>
+      <w:bookmarkEnd w:id="11"/>
       <w:r>
         <w:rPr>
           <w:rFonts w:ascii="Calibri" w:eastAsia="Calibri" w:hAnsi="Calibri" w:cs="Calibri"/>
@@ -9149,11 +9712,15 @@
       <w:pPr>
         <w:keepNext/>
         <w:jc w:val="center"/>
+        <w:rPr>
+          <w:color w:val="FF0000"/>
+        </w:rPr>
       </w:pPr>
       <w:r>
         <w:rPr>
           <w:rFonts w:ascii="Calibri" w:hAnsi="Calibri" w:cs="Calibri"/>
           <w:noProof/>
+          <w:color w:val="FF0000"/>
         </w:rPr>
         <w:drawing>
           <wp:inline distT="0" distB="0" distL="0" distR="0" wp14:anchorId="2A114867" wp14:editId="07777777">
@@ -9202,31 +9769,55 @@
       <w:pPr>
         <w:pStyle w:val="Didascalia"/>
         <w:jc w:val="center"/>
-      </w:pPr>
-      <w:bookmarkStart w:id="11" w:name="_Hlk10217338"/>
-      <w:r>
+        <w:rPr>
+          <w:color w:val="FF0000"/>
+        </w:rPr>
+      </w:pPr>
+      <w:bookmarkStart w:id="12" w:name="_Hlk10217338"/>
+      <w:r>
+        <w:rPr>
+          <w:color w:val="FF0000"/>
+        </w:rPr>
         <w:t xml:space="preserve">Figure </w:t>
       </w:r>
       <w:r>
+        <w:rPr>
+          <w:color w:val="FF0000"/>
+        </w:rPr>
         <w:fldChar w:fldCharType="begin"/>
       </w:r>
       <w:r>
+        <w:rPr>
+          <w:color w:val="FF0000"/>
+        </w:rPr>
         <w:instrText xml:space="preserve"> SEQ Figure \* ARABIC </w:instrText>
       </w:r>
       <w:r>
+        <w:rPr>
+          <w:color w:val="FF0000"/>
+        </w:rPr>
         <w:fldChar w:fldCharType="separate"/>
       </w:r>
       <w:r>
+        <w:rPr>
+          <w:color w:val="FF0000"/>
+        </w:rPr>
         <w:t>7</w:t>
       </w:r>
       <w:r>
+        <w:rPr>
+          <w:color w:val="FF0000"/>
+        </w:rPr>
         <w:fldChar w:fldCharType="end"/>
       </w:r>
       <w:r>
+        <w:rPr>
+          <w:color w:val="FF0000"/>
+        </w:rPr>
         <w:t xml:space="preserve"> the moving average calculated with Adam formulation</w:t>
       </w:r>
     </w:p>
-    <w:bookmarkEnd w:id="11"/>
+    <w:bookmarkEnd w:id="12"/>
     <w:p>
       <w:pPr>
         <w:jc w:val="both"/>
@@ -9234,67 +9825,88 @@
           <w:rFonts w:ascii="Calibri" w:hAnsi="Calibri" w:cs="Calibri"/>
           <w:b/>
           <w:bCs/>
-        </w:rPr>
-      </w:pPr>
-      <w:r>
-        <w:rPr>
-          <w:rFonts w:ascii="Calibri" w:hAnsi="Calibri" w:cs="Calibri"/>
+          <w:color w:val="FF0000"/>
+        </w:rPr>
+      </w:pPr>
+      <w:r>
+        <w:rPr>
+          <w:rFonts w:ascii="Calibri" w:hAnsi="Calibri" w:cs="Calibri"/>
+          <w:color w:val="FF0000"/>
         </w:rPr>
         <w:t xml:space="preserve">The loss function, instead, is defined through the </w:t>
       </w:r>
+      <w:proofErr w:type="spellStart"/>
       <w:r>
         <w:rPr>
           <w:rFonts w:ascii="Calibri" w:hAnsi="Calibri" w:cs="Calibri"/>
           <w:b/>
           <w:bCs/>
-        </w:rPr>
-        <w:t xml:space="preserve">binary cross entropy </w:t>
-      </w:r>
-      <w:r>
-        <w:rPr>
-          <w:rFonts w:ascii="Calibri" w:hAnsi="Calibri" w:cs="Calibri"/>
-        </w:rPr>
-        <w:t xml:space="preserve">formula, which is </w:t>
-      </w:r>
-      <w:r>
-        <w:rPr>
-          <w:rFonts w:ascii="Calibri" w:hAnsi="Calibri" w:cs="Calibri"/>
-        </w:rPr>
-        <w:t xml:space="preserve">the </w:t>
-      </w:r>
-      <w:r>
-        <w:rPr>
-          <w:rFonts w:ascii="Calibri" w:hAnsi="Calibri" w:cs="Calibri"/>
-        </w:rPr>
-        <w:t>follow</w:t>
-      </w:r>
-      <w:r>
-        <w:rPr>
-          <w:rFonts w:ascii="Calibri" w:hAnsi="Calibri" w:cs="Calibri"/>
-        </w:rPr>
-        <w:t>ing</w:t>
-      </w:r>
-      <w:r>
-        <w:rPr>
-          <w:rFonts w:ascii="Calibri" w:hAnsi="Calibri" w:cs="Calibri"/>
-        </w:rPr>
-        <w:t>:</w:t>
-      </w:r>
+          <w:color w:val="FF0000"/>
+        </w:rPr>
+        <w:t>softmax</w:t>
+      </w:r>
+      <w:proofErr w:type="spellEnd"/>
       <w:r>
         <w:rPr>
           <w:rFonts w:ascii="Calibri" w:hAnsi="Calibri" w:cs="Calibri"/>
           <w:b/>
           <w:bCs/>
-        </w:rPr>
-        <w:t xml:space="preserve"> </w:t>
-      </w:r>
-    </w:p>
-    <w:p>
-      <w:pPr>
+          <w:color w:val="FF0000"/>
+        </w:rPr>
+        <w:t xml:space="preserve"> cross entropy </w:t>
+      </w:r>
+      <w:r>
+        <w:rPr>
+          <w:rFonts w:ascii="Calibri" w:hAnsi="Calibri" w:cs="Calibri"/>
+          <w:color w:val="FF0000"/>
+        </w:rPr>
+        <w:t xml:space="preserve">formula, which is </w:t>
+      </w:r>
+      <w:r>
+        <w:rPr>
+          <w:rFonts w:ascii="Calibri" w:hAnsi="Calibri" w:cs="Calibri"/>
+          <w:color w:val="FF0000"/>
+        </w:rPr>
+        <w:t xml:space="preserve">the </w:t>
+      </w:r>
+      <w:r>
+        <w:rPr>
+          <w:rFonts w:ascii="Calibri" w:hAnsi="Calibri" w:cs="Calibri"/>
+          <w:color w:val="FF0000"/>
+        </w:rPr>
+        <w:t>follow</w:t>
+      </w:r>
+      <w:r>
+        <w:rPr>
+          <w:rFonts w:ascii="Calibri" w:hAnsi="Calibri" w:cs="Calibri"/>
+          <w:color w:val="FF0000"/>
+        </w:rPr>
+        <w:t>ing</w:t>
+      </w:r>
+      <w:r>
+        <w:rPr>
+          <w:rFonts w:ascii="Calibri" w:hAnsi="Calibri" w:cs="Calibri"/>
+          <w:color w:val="FF0000"/>
+        </w:rPr>
+        <w:t>:</w:t>
+      </w:r>
+      <w:r>
         <w:rPr>
           <w:rFonts w:ascii="Calibri" w:hAnsi="Calibri" w:cs="Calibri"/>
           <w:b/>
           <w:bCs/>
+          <w:color w:val="FF0000"/>
+        </w:rPr>
+        <w:t xml:space="preserve"> </w:t>
+      </w:r>
+    </w:p>
+    <w:p>
+      <w:pPr>
+        <w:rPr>
+          <w:rFonts w:ascii="Calibri" w:hAnsi="Calibri" w:cs="Calibri"/>
+          <w:b/>
+          <w:bCs/>
+          <w:color w:val="FF0000"/>
         </w:rPr>
       </w:pPr>
     </w:p>
@@ -9303,64 +9915,174 @@
         <w:keepNext/>
         <w:jc w:val="center"/>
       </w:pPr>
-      <w:r>
+      <m:oMathPara>
+        <m:oMath>
+          <m:r>
+            <w:rPr>
+              <w:rFonts w:ascii="Cambria Math" w:hAnsi="Cambria Math"/>
+            </w:rPr>
+            <m:t xml:space="preserve">L= - </m:t>
+          </m:r>
+          <m:f>
+            <m:fPr>
+              <m:ctrlPr>
+                <w:rPr>
+                  <w:rFonts w:ascii="Cambria Math" w:hAnsi="Cambria Math"/>
+                  <w:i/>
+                </w:rPr>
+              </m:ctrlPr>
+            </m:fPr>
+            <m:num>
+              <m:r>
+                <w:rPr>
+                  <w:rFonts w:ascii="Cambria Math" w:hAnsi="Cambria Math"/>
+                </w:rPr>
+                <m:t>1</m:t>
+              </m:r>
+            </m:num>
+            <m:den>
+              <m:r>
+                <w:rPr>
+                  <w:rFonts w:ascii="Cambria Math" w:hAnsi="Cambria Math"/>
+                </w:rPr>
+                <m:t>n</m:t>
+              </m:r>
+            </m:den>
+          </m:f>
+          <m:r>
+            <w:rPr>
+              <w:rFonts w:ascii="Cambria Math" w:hAnsi="Cambria Math"/>
+            </w:rPr>
+            <m:t xml:space="preserve"> </m:t>
+          </m:r>
+          <m:nary>
+            <m:naryPr>
+              <m:chr m:val="∑"/>
+              <m:limLoc m:val="undOvr"/>
+              <m:ctrlPr>
+                <w:rPr>
+                  <w:rFonts w:ascii="Cambria Math" w:hAnsi="Cambria Math"/>
+                  <w:i/>
+                </w:rPr>
+              </m:ctrlPr>
+            </m:naryPr>
+            <m:sub>
+              <m:r>
+                <w:rPr>
+                  <w:rFonts w:ascii="Cambria Math" w:hAnsi="Cambria Math"/>
+                </w:rPr>
+                <m:t>i=1</m:t>
+              </m:r>
+            </m:sub>
+            <m:sup>
+              <m:r>
+                <w:rPr>
+                  <w:rFonts w:ascii="Cambria Math" w:hAnsi="Cambria Math"/>
+                </w:rPr>
+                <m:t>n</m:t>
+              </m:r>
+            </m:sup>
+            <m:e>
+              <m:sSub>
+                <m:sSubPr>
+                  <m:ctrlPr>
+                    <w:rPr>
+                      <w:rFonts w:ascii="Cambria Math" w:hAnsi="Cambria Math"/>
+                      <w:i/>
+                    </w:rPr>
+                  </m:ctrlPr>
+                </m:sSubPr>
+                <m:e>
+                  <m:r>
+                    <w:rPr>
+                      <w:rFonts w:ascii="Cambria Math" w:hAnsi="Cambria Math"/>
+                    </w:rPr>
+                    <m:t>y</m:t>
+                  </m:r>
+                </m:e>
+                <m:sub>
+                  <m:r>
+                    <w:rPr>
+                      <w:rFonts w:ascii="Cambria Math" w:hAnsi="Cambria Math"/>
+                    </w:rPr>
+                    <m:t>i</m:t>
+                  </m:r>
+                </m:sub>
+              </m:sSub>
+            </m:e>
+          </m:nary>
+          <m:func>
+            <m:funcPr>
+              <m:ctrlPr>
+                <w:rPr>
+                  <w:rFonts w:ascii="Cambria Math" w:hAnsi="Cambria Math"/>
+                  <w:i/>
+                </w:rPr>
+              </m:ctrlPr>
+            </m:funcPr>
+            <m:fName>
+              <m:r>
+                <m:rPr>
+                  <m:sty m:val="p"/>
+                </m:rPr>
+                <w:rPr>
+                  <w:rFonts w:ascii="Cambria Math" w:hAnsi="Cambria Math"/>
+                </w:rPr>
+                <m:t>log</m:t>
+              </m:r>
+            </m:fName>
+            <m:e>
+              <m:d>
+                <m:dPr>
+                  <m:ctrlPr>
+                    <w:rPr>
+                      <w:rFonts w:ascii="Cambria Math" w:hAnsi="Cambria Math"/>
+                      <w:i/>
+                    </w:rPr>
+                  </m:ctrlPr>
+                </m:dPr>
+                <m:e>
+                  <m:sSub>
+                    <m:sSubPr>
+                      <m:ctrlPr>
+                        <w:rPr>
+                          <w:rFonts w:ascii="Cambria Math" w:hAnsi="Cambria Math"/>
+                          <w:i/>
+                        </w:rPr>
+                      </m:ctrlPr>
+                    </m:sSubPr>
+                    <m:e>
+                      <m:r>
+                        <w:rPr>
+                          <w:rFonts w:ascii="Cambria Math" w:hAnsi="Cambria Math"/>
+                        </w:rPr>
+                        <m:t>p</m:t>
+                      </m:r>
+                    </m:e>
+                    <m:sub>
+                      <m:r>
+                        <w:rPr>
+                          <w:rFonts w:ascii="Cambria Math" w:hAnsi="Cambria Math"/>
+                        </w:rPr>
+                        <m:t>i</m:t>
+                      </m:r>
+                    </m:sub>
+                  </m:sSub>
+                </m:e>
+              </m:d>
+            </m:e>
+          </m:func>
+        </m:oMath>
+      </m:oMathPara>
+    </w:p>
+    <w:p>
+      <w:pPr>
+        <w:pStyle w:val="Didascalia"/>
+        <w:jc w:val="center"/>
         <w:rPr>
           <w:rFonts w:ascii="Calibri" w:hAnsi="Calibri" w:cs="Calibri"/>
           <w:b/>
           <w:bCs/>
-          <w:noProof/>
-        </w:rPr>
-        <w:drawing>
-          <wp:inline distT="0" distB="0" distL="0" distR="0" wp14:anchorId="42296290" wp14:editId="07777777">
-            <wp:extent cx="3479800" cy="495300"/>
-            <wp:effectExtent l="0" t="0" r="0" b="0"/>
-            <wp:docPr id="5" name="Immagine 5"/>
-            <wp:cNvGraphicFramePr>
-              <a:graphicFrameLocks xmlns:a="http://schemas.openxmlformats.org/drawingml/2006/main" noChangeAspect="1"/>
-            </wp:cNvGraphicFramePr>
-            <a:graphic xmlns:a="http://schemas.openxmlformats.org/drawingml/2006/main">
-              <a:graphicData uri="http://schemas.openxmlformats.org/drawingml/2006/picture">
-                <pic:pic xmlns:pic="http://schemas.openxmlformats.org/drawingml/2006/picture">
-                  <pic:nvPicPr>
-                    <pic:cNvPr id="5" name="1_rdBw0E-My8Gu3f_BOB6GMA.png"/>
-                    <pic:cNvPicPr/>
-                  </pic:nvPicPr>
-                  <pic:blipFill>
-                    <a:blip r:embed="rId29">
-                      <a:extLst>
-                        <a:ext uri="{28A0092B-C50C-407E-A947-70E740481C1C}">
-                          <a14:useLocalDpi xmlns:a14="http://schemas.microsoft.com/office/drawing/2010/main" val="0"/>
-                        </a:ext>
-                      </a:extLst>
-                    </a:blip>
-                    <a:stretch>
-                      <a:fillRect/>
-                    </a:stretch>
-                  </pic:blipFill>
-                  <pic:spPr>
-                    <a:xfrm>
-                      <a:off x="0" y="0"/>
-                      <a:ext cx="3479800" cy="495300"/>
-                    </a:xfrm>
-                    <a:prstGeom prst="rect">
-                      <a:avLst/>
-                    </a:prstGeom>
-                  </pic:spPr>
-                </pic:pic>
-              </a:graphicData>
-            </a:graphic>
-          </wp:inline>
-        </w:drawing>
-      </w:r>
-    </w:p>
-    <w:p>
-      <w:pPr>
-        <w:pStyle w:val="Didascalia"/>
-        <w:jc w:val="center"/>
-        <w:rPr>
-          <w:rFonts w:ascii="Calibri" w:hAnsi="Calibri" w:cs="Calibri"/>
-          <w:b/>
-          <w:bCs/>
         </w:rPr>
       </w:pPr>
       <w:r>
@@ -9382,7 +10104,18 @@
         <w:fldChar w:fldCharType="end"/>
       </w:r>
       <w:r>
-        <w:t xml:space="preserve"> The Binary Cross Entropy Formula</w:t>
+        <w:t xml:space="preserve"> The </w:t>
+      </w:r>
+      <w:proofErr w:type="spellStart"/>
+      <w:r>
+        <w:t>Softmax</w:t>
+      </w:r>
+      <w:proofErr w:type="spellEnd"/>
+      <w:r>
+        <w:t xml:space="preserve"> </w:t>
+      </w:r>
+      <w:r>
+        <w:t>Cross Entropy Formula</w:t>
       </w:r>
     </w:p>
     <w:p>
@@ -9409,7 +10142,7 @@
           <w:szCs w:val="22"/>
         </w:rPr>
       </w:pPr>
-      <w:bookmarkStart w:id="12" w:name="_Toc10579652"/>
+      <w:bookmarkStart w:id="13" w:name="_Toc10579652"/>
       <w:r>
         <w:rPr>
           <w:rFonts w:ascii="Calibri" w:eastAsia="Calibri" w:hAnsi="Calibri" w:cs="Calibri"/>
@@ -9418,7 +10151,7 @@
         </w:rPr>
         <w:t>Training and accuracy testing</w:t>
       </w:r>
-      <w:bookmarkEnd w:id="12"/>
+      <w:bookmarkEnd w:id="13"/>
     </w:p>
     <w:p>
       <w:pPr>
@@ -9456,7 +10189,31 @@
         <w:rPr>
           <w:rFonts w:ascii="Calibri" w:hAnsi="Calibri" w:cs="Calibri"/>
         </w:rPr>
-        <w:t>Multi Learner Neural Network</w:t>
+        <w:t xml:space="preserve">Multi </w:t>
+      </w:r>
+      <w:r>
+        <w:rPr>
+          <w:rFonts w:ascii="Calibri" w:hAnsi="Calibri" w:cs="Calibri"/>
+        </w:rPr>
+        <w:t xml:space="preserve">Task </w:t>
+      </w:r>
+      <w:r>
+        <w:rPr>
+          <w:rFonts w:ascii="Calibri" w:hAnsi="Calibri" w:cs="Calibri"/>
+        </w:rPr>
+        <w:t>Learn</w:t>
+      </w:r>
+      <w:r>
+        <w:rPr>
+          <w:rFonts w:ascii="Calibri" w:hAnsi="Calibri" w:cs="Calibri"/>
+        </w:rPr>
+        <w:t>ing</w:t>
+      </w:r>
+      <w:r>
+        <w:rPr>
+          <w:rFonts w:ascii="Calibri" w:hAnsi="Calibri" w:cs="Calibri"/>
+        </w:rPr>
+        <w:t xml:space="preserve"> Neural Network</w:t>
       </w:r>
       <w:r>
         <w:rPr>
@@ -9468,7 +10225,19 @@
         <w:rPr>
           <w:rFonts w:ascii="Calibri" w:hAnsi="Calibri" w:cs="Calibri"/>
         </w:rPr>
-        <w:t>that will be sent to the Neural Network for the training phase. As stated before, this is done by loading approximately 594 images per epoch and sending them to the network, which will then try to predict its tasks.</w:t>
+        <w:t xml:space="preserve">that will be sent to the Neural Network for the training phase. As stated before, this is done by loading approximately 594 </w:t>
+      </w:r>
+      <w:r>
+        <w:rPr>
+          <w:rFonts w:ascii="Calibri" w:hAnsi="Calibri" w:cs="Calibri"/>
+        </w:rPr>
+        <w:t>batches</w:t>
+      </w:r>
+      <w:r>
+        <w:rPr>
+          <w:rFonts w:ascii="Calibri" w:hAnsi="Calibri" w:cs="Calibri"/>
+        </w:rPr>
+        <w:t xml:space="preserve"> per epoch and sending them to the network, which will then try to predict its tasks.</w:t>
       </w:r>
     </w:p>
     <w:p>
@@ -9622,7 +10391,7 @@
           <w:szCs w:val="22"/>
         </w:rPr>
       </w:pPr>
-      <w:bookmarkStart w:id="13" w:name="_Toc10579653"/>
+      <w:bookmarkStart w:id="14" w:name="_Toc10579653"/>
       <w:r>
         <w:rPr>
           <w:rFonts w:ascii="Calibri" w:eastAsia="Calibri" w:hAnsi="Calibri" w:cs="Calibri"/>
@@ -9632,7 +10401,7 @@
         <w:lastRenderedPageBreak/>
         <w:t>Prediction</w:t>
       </w:r>
-      <w:bookmarkEnd w:id="13"/>
+      <w:bookmarkEnd w:id="14"/>
       <w:r>
         <w:rPr>
           <w:rFonts w:ascii="Calibri" w:eastAsia="Calibri" w:hAnsi="Calibri" w:cs="Calibri"/>
@@ -10066,7 +10835,7 @@
           <w:color w:val="000000" w:themeColor="text1"/>
         </w:rPr>
       </w:pPr>
-      <w:bookmarkStart w:id="14" w:name="_Toc10579654"/>
+      <w:bookmarkStart w:id="15" w:name="_Toc10579654"/>
       <w:r>
         <w:rPr>
           <w:rFonts w:ascii="Calibri" w:eastAsia="Calibri" w:hAnsi="Calibri" w:cs="Calibri"/>
@@ -10074,7 +10843,7 @@
         </w:rPr>
         <w:t>Model Evaluation</w:t>
       </w:r>
-      <w:bookmarkEnd w:id="14"/>
+      <w:bookmarkEnd w:id="15"/>
     </w:p>
     <w:p>
       <w:pPr>
@@ -10326,7 +11095,7 @@
           <w:szCs w:val="22"/>
         </w:rPr>
       </w:pPr>
-      <w:bookmarkStart w:id="15" w:name="_Toc10579655"/>
+      <w:bookmarkStart w:id="16" w:name="_Toc10579655"/>
       <w:r>
         <w:rPr>
           <w:rFonts w:ascii="Calibri" w:eastAsia="Calibri" w:hAnsi="Calibri" w:cs="Calibri"/>
@@ -10335,7 +11104,7 @@
         </w:rPr>
         <w:t>Test Run</w:t>
       </w:r>
-      <w:bookmarkEnd w:id="15"/>
+      <w:bookmarkEnd w:id="16"/>
     </w:p>
     <w:p>
       <w:pPr>
@@ -10415,7 +11184,7 @@
                     <pic:cNvPicPr/>
                   </pic:nvPicPr>
                   <pic:blipFill>
-                    <a:blip r:embed="rId30" cstate="print">
+                    <a:blip r:embed="rId29" cstate="print">
                       <a:extLst>
                         <a:ext uri="{28A0092B-C50C-407E-A947-70E740481C1C}">
                           <a14:useLocalDpi xmlns:a14="http://schemas.microsoft.com/office/drawing/2010/main" val="0"/>
@@ -10462,7 +11231,7 @@
                     <pic:cNvPicPr/>
                   </pic:nvPicPr>
                   <pic:blipFill>
-                    <a:blip r:embed="rId31" cstate="print">
+                    <a:blip r:embed="rId30" cstate="print">
                       <a:extLst>
                         <a:ext uri="{28A0092B-C50C-407E-A947-70E740481C1C}">
                           <a14:useLocalDpi xmlns:a14="http://schemas.microsoft.com/office/drawing/2010/main" val="0"/>
@@ -10523,7 +11292,7 @@
                     <pic:cNvPicPr/>
                   </pic:nvPicPr>
                   <pic:blipFill>
-                    <a:blip r:embed="rId32" cstate="print">
+                    <a:blip r:embed="rId31" cstate="print">
                       <a:extLst>
                         <a:ext uri="{28A0092B-C50C-407E-A947-70E740481C1C}">
                           <a14:useLocalDpi xmlns:a14="http://schemas.microsoft.com/office/drawing/2010/main" val="0"/>
@@ -10570,7 +11339,7 @@
                     <pic:cNvPicPr/>
                   </pic:nvPicPr>
                   <pic:blipFill>
-                    <a:blip r:embed="rId33" cstate="print">
+                    <a:blip r:embed="rId32" cstate="print">
                       <a:extLst>
                         <a:ext uri="{28A0092B-C50C-407E-A947-70E740481C1C}">
                           <a14:useLocalDpi xmlns:a14="http://schemas.microsoft.com/office/drawing/2010/main" val="0"/>
@@ -10631,7 +11400,7 @@
                     <pic:cNvPicPr/>
                   </pic:nvPicPr>
                   <pic:blipFill>
-                    <a:blip r:embed="rId34" cstate="print">
+                    <a:blip r:embed="rId33" cstate="print">
                       <a:extLst>
                         <a:ext uri="{28A0092B-C50C-407E-A947-70E740481C1C}">
                           <a14:useLocalDpi xmlns:a14="http://schemas.microsoft.com/office/drawing/2010/main" val="0"/>
@@ -10678,7 +11447,7 @@
                     <pic:cNvPicPr/>
                   </pic:nvPicPr>
                   <pic:blipFill>
-                    <a:blip r:embed="rId35">
+                    <a:blip r:embed="rId34">
                       <a:extLst>
                         <a:ext uri="{28A0092B-C50C-407E-A947-70E740481C1C}">
                           <a14:useLocalDpi xmlns:a14="http://schemas.microsoft.com/office/drawing/2010/main" val="0"/>
@@ -10734,7 +11503,7 @@
                     <pic:cNvPicPr/>
                   </pic:nvPicPr>
                   <pic:blipFill>
-                    <a:blip r:embed="rId36" cstate="print">
+                    <a:blip r:embed="rId35" cstate="print">
                       <a:extLst>
                         <a:ext uri="{28A0092B-C50C-407E-A947-70E740481C1C}">
                           <a14:useLocalDpi xmlns:a14="http://schemas.microsoft.com/office/drawing/2010/main" val="0"/>
@@ -10800,19 +11569,35 @@
         </w:rPr>
         <w:t xml:space="preserve">, the accuracy that the </w:t>
       </w:r>
-      <w:proofErr w:type="spellStart"/>
-      <w:r>
-        <w:rPr>
-          <w:rFonts w:ascii="Calibri" w:hAnsi="Calibri" w:cs="Calibri"/>
-        </w:rPr>
-        <w:t>MultiTask</w:t>
-      </w:r>
-      <w:proofErr w:type="spellEnd"/>
-      <w:r>
-        <w:rPr>
-          <w:rFonts w:ascii="Calibri" w:hAnsi="Calibri" w:cs="Calibri"/>
-        </w:rPr>
-        <w:t xml:space="preserve"> Learner Network</w:t>
+      <w:r>
+        <w:rPr>
+          <w:rFonts w:ascii="Calibri" w:hAnsi="Calibri" w:cs="Calibri"/>
+        </w:rPr>
+        <w:t>Multi</w:t>
+      </w:r>
+      <w:r>
+        <w:rPr>
+          <w:rFonts w:ascii="Calibri" w:hAnsi="Calibri" w:cs="Calibri"/>
+        </w:rPr>
+        <w:t xml:space="preserve"> </w:t>
+      </w:r>
+      <w:r>
+        <w:rPr>
+          <w:rFonts w:ascii="Calibri" w:hAnsi="Calibri" w:cs="Calibri"/>
+        </w:rPr>
+        <w:t>Task Learn</w:t>
+      </w:r>
+      <w:r>
+        <w:rPr>
+          <w:rFonts w:ascii="Calibri" w:hAnsi="Calibri" w:cs="Calibri"/>
+        </w:rPr>
+        <w:t>ing</w:t>
+      </w:r>
+      <w:r>
+        <w:rPr>
+          <w:rFonts w:ascii="Calibri" w:hAnsi="Calibri" w:cs="Calibri"/>
+        </w:rPr>
+        <w:t xml:space="preserve"> Network</w:t>
       </w:r>
       <w:r>
         <w:rPr>
@@ -10976,7 +11761,7 @@
                     <pic:cNvPicPr/>
                   </pic:nvPicPr>
                   <pic:blipFill>
-                    <a:blip r:embed="rId37" cstate="print">
+                    <a:blip r:embed="rId36" cstate="print">
                       <a:extLst>
                         <a:ext uri="{28A0092B-C50C-407E-A947-70E740481C1C}">
                           <a14:useLocalDpi xmlns:a14="http://schemas.microsoft.com/office/drawing/2010/main" val="0"/>
@@ -11023,7 +11808,7 @@
                     <pic:cNvPicPr/>
                   </pic:nvPicPr>
                   <pic:blipFill>
-                    <a:blip r:embed="rId38" cstate="print">
+                    <a:blip r:embed="rId37" cstate="print">
                       <a:extLst>
                         <a:ext uri="{28A0092B-C50C-407E-A947-70E740481C1C}">
                           <a14:useLocalDpi xmlns:a14="http://schemas.microsoft.com/office/drawing/2010/main" val="0"/>
@@ -11070,7 +11855,7 @@
                     <pic:cNvPicPr/>
                   </pic:nvPicPr>
                   <pic:blipFill>
-                    <a:blip r:embed="rId39" cstate="print">
+                    <a:blip r:embed="rId38" cstate="print">
                       <a:extLst>
                         <a:ext uri="{28A0092B-C50C-407E-A947-70E740481C1C}">
                           <a14:useLocalDpi xmlns:a14="http://schemas.microsoft.com/office/drawing/2010/main" val="0"/>
@@ -11117,7 +11902,7 @@
                     <pic:cNvPicPr/>
                   </pic:nvPicPr>
                   <pic:blipFill>
-                    <a:blip r:embed="rId40" cstate="print">
+                    <a:blip r:embed="rId39" cstate="print">
                       <a:extLst>
                         <a:ext uri="{28A0092B-C50C-407E-A947-70E740481C1C}">
                           <a14:useLocalDpi xmlns:a14="http://schemas.microsoft.com/office/drawing/2010/main" val="0"/>
@@ -11165,7 +11950,7 @@
                     <pic:cNvPicPr/>
                   </pic:nvPicPr>
                   <pic:blipFill>
-                    <a:blip r:embed="rId41" cstate="print">
+                    <a:blip r:embed="rId40" cstate="print">
                       <a:extLst>
                         <a:ext uri="{28A0092B-C50C-407E-A947-70E740481C1C}">
                           <a14:useLocalDpi xmlns:a14="http://schemas.microsoft.com/office/drawing/2010/main" val="0"/>
@@ -11212,7 +11997,7 @@
                     <pic:cNvPicPr/>
                   </pic:nvPicPr>
                   <pic:blipFill>
-                    <a:blip r:embed="rId42" cstate="print">
+                    <a:blip r:embed="rId41" cstate="print">
                       <a:extLst>
                         <a:ext uri="{28A0092B-C50C-407E-A947-70E740481C1C}">
                           <a14:useLocalDpi xmlns:a14="http://schemas.microsoft.com/office/drawing/2010/main" val="0"/>
@@ -11259,7 +12044,7 @@
                     <pic:cNvPicPr/>
                   </pic:nvPicPr>
                   <pic:blipFill>
-                    <a:blip r:embed="rId43" cstate="print">
+                    <a:blip r:embed="rId42" cstate="print">
                       <a:extLst>
                         <a:ext uri="{28A0092B-C50C-407E-A947-70E740481C1C}">
                           <a14:useLocalDpi xmlns:a14="http://schemas.microsoft.com/office/drawing/2010/main" val="0"/>
@@ -11306,7 +12091,7 @@
                     <pic:cNvPicPr/>
                   </pic:nvPicPr>
                   <pic:blipFill>
-                    <a:blip r:embed="rId44" cstate="print">
+                    <a:blip r:embed="rId43" cstate="print">
                       <a:extLst>
                         <a:ext uri="{28A0092B-C50C-407E-A947-70E740481C1C}">
                           <a14:useLocalDpi xmlns:a14="http://schemas.microsoft.com/office/drawing/2010/main" val="0"/>
@@ -11454,7 +12239,7 @@
           <w:color w:val="000000" w:themeColor="text1"/>
         </w:rPr>
       </w:pPr>
-      <w:bookmarkStart w:id="16" w:name="_Toc10579658"/>
+      <w:bookmarkStart w:id="17" w:name="_Toc10579658"/>
       <w:r>
         <w:rPr>
           <w:rFonts w:ascii="Calibri" w:eastAsia="Calibri" w:hAnsi="Calibri" w:cs="Calibri"/>
@@ -11463,7 +12248,7 @@
         <w:lastRenderedPageBreak/>
         <w:t>Conclusions</w:t>
       </w:r>
-      <w:bookmarkEnd w:id="16"/>
+      <w:bookmarkEnd w:id="17"/>
     </w:p>
     <w:p>
       <w:pPr>
@@ -11538,17 +12323,27 @@
         <w:rPr>
           <w:rFonts w:ascii="Calibri" w:hAnsi="Calibri" w:cs="Calibri"/>
         </w:rPr>
-        <w:t xml:space="preserve"> in memory and then randomize the accesses to the dataset, but that is simply just not possible: having tried it, we could saw how this process required at least 8hrs to just complete.</w:t>
-      </w:r>
-    </w:p>
-    <w:p>
-      <w:pPr>
-        <w:rPr>
-          <w:rFonts w:ascii="Calibri" w:hAnsi="Calibri" w:cs="Calibri"/>
-        </w:rPr>
-      </w:pPr>
-      <w:bookmarkStart w:id="17" w:name="_GoBack"/>
-      <w:bookmarkEnd w:id="17"/>
+        <w:t xml:space="preserve"> in memory and then randomize the accesses to the dataset, but that is simply just not possible: having tried it, we could saw how this process required </w:t>
+      </w:r>
+      <w:r>
+        <w:rPr>
+          <w:rFonts w:ascii="Calibri" w:hAnsi="Calibri" w:cs="Calibri"/>
+        </w:rPr>
+        <w:t>a lot of time to get completed, so we decided to go for the best option in terms of time saving</w:t>
+      </w:r>
+      <w:r>
+        <w:rPr>
+          <w:rFonts w:ascii="Calibri" w:hAnsi="Calibri" w:cs="Calibri"/>
+        </w:rPr>
+        <w:t>.</w:t>
+      </w:r>
+    </w:p>
+    <w:p>
+      <w:pPr>
+        <w:rPr>
+          <w:rFonts w:ascii="Calibri" w:hAnsi="Calibri" w:cs="Calibri"/>
+        </w:rPr>
+      </w:pPr>
     </w:p>
     <w:p>
       <w:pPr>
@@ -11801,7 +12596,6 @@
           <w:rFonts w:ascii="Calibri" w:eastAsia="Calibri" w:hAnsi="Calibri" w:cs="Calibri"/>
           <w:color w:val="000000" w:themeColor="text1"/>
         </w:rPr>
-        <w:lastRenderedPageBreak/>
         <w:t xml:space="preserve">Appendix A – </w:t>
       </w:r>
       <w:r>
@@ -14802,6 +15596,7 @@
           <w:szCs w:val="18"/>
           <w:bdr w:val="none" w:sz="0" w:space="0" w:color="auto" w:frame="1"/>
         </w:rPr>
+        <w:lastRenderedPageBreak/>
         <w:t>            </w:t>
       </w:r>
       <w:proofErr w:type="gramStart"/>
@@ -14933,7 +15728,6 @@
           <w:szCs w:val="18"/>
           <w:bdr w:val="none" w:sz="0" w:space="0" w:color="auto" w:frame="1"/>
         </w:rPr>
-        <w:lastRenderedPageBreak/>
         <w:t>  </w:t>
       </w:r>
     </w:p>
@@ -18234,6 +19028,7 @@
           <w:szCs w:val="18"/>
           <w:bdr w:val="none" w:sz="0" w:space="0" w:color="auto" w:frame="1"/>
         </w:rPr>
+        <w:lastRenderedPageBreak/>
         <w:t>                </w:t>
       </w:r>
       <w:proofErr w:type="gramStart"/>
@@ -18356,7 +19151,6 @@
           <w:szCs w:val="18"/>
           <w:bdr w:val="none" w:sz="0" w:space="0" w:color="auto" w:frame="1"/>
         </w:rPr>
-        <w:lastRenderedPageBreak/>
         <w:t>                with </w:t>
       </w:r>
       <w:proofErr w:type="gramStart"/>
@@ -19768,7 +20562,6 @@
           <w:rFonts w:ascii="Calibri" w:eastAsia="Calibri" w:hAnsi="Calibri" w:cs="Calibri"/>
           <w:color w:val="000000" w:themeColor="text1"/>
         </w:rPr>
-        <w:lastRenderedPageBreak/>
         <w:t>Appendix B – Creation of the Model</w:t>
       </w:r>
       <w:bookmarkEnd w:id="21"/>
@@ -22134,7 +22927,6 @@
           <w:rFonts w:ascii="Calibri" w:eastAsia="Calibri" w:hAnsi="Calibri" w:cs="Calibri"/>
           <w:color w:val="000000" w:themeColor="text1"/>
         </w:rPr>
-        <w:lastRenderedPageBreak/>
         <w:t>Appendix C – Evaluation Process</w:t>
       </w:r>
       <w:bookmarkEnd w:id="23"/>
@@ -37375,8 +38167,8 @@
       </w:r>
     </w:p>
     <w:sectPr>
-      <w:headerReference w:type="default" r:id="rId45"/>
-      <w:footerReference w:type="default" r:id="rId46"/>
+      <w:headerReference w:type="default" r:id="rId44"/>
+      <w:footerReference w:type="default" r:id="rId45"/>
       <w:pgSz w:w="11900" w:h="16840"/>
       <w:pgMar w:top="1417" w:right="1134" w:bottom="1134" w:left="1134" w:header="708" w:footer="708" w:gutter="0"/>
       <w:cols w:space="708"/>
@@ -39270,6 +40062,119 @@
     </w:lvl>
   </w:abstractNum>
   <w:abstractNum w:abstractNumId="16" w15:restartNumberingAfterBreak="0">
+    <w:nsid w:val="719942ED"/>
+    <w:multiLevelType w:val="hybridMultilevel"/>
+    <w:tmpl w:val="677C6630"/>
+    <w:lvl w:ilvl="0" w:tplc="04100001">
+      <w:start w:val="1"/>
+      <w:numFmt w:val="bullet"/>
+      <w:lvlText w:val=""/>
+      <w:lvlJc w:val="left"/>
+      <w:pPr>
+        <w:ind w:left="720" w:hanging="360"/>
+      </w:pPr>
+      <w:rPr>
+        <w:rFonts w:ascii="Symbol" w:hAnsi="Symbol" w:hint="default"/>
+      </w:rPr>
+    </w:lvl>
+    <w:lvl w:ilvl="1" w:tplc="04100003" w:tentative="1">
+      <w:start w:val="1"/>
+      <w:numFmt w:val="bullet"/>
+      <w:lvlText w:val="o"/>
+      <w:lvlJc w:val="left"/>
+      <w:pPr>
+        <w:ind w:left="1440" w:hanging="360"/>
+      </w:pPr>
+      <w:rPr>
+        <w:rFonts w:ascii="Courier New" w:hAnsi="Courier New" w:cs="Courier New" w:hint="default"/>
+      </w:rPr>
+    </w:lvl>
+    <w:lvl w:ilvl="2" w:tplc="04100005" w:tentative="1">
+      <w:start w:val="1"/>
+      <w:numFmt w:val="bullet"/>
+      <w:lvlText w:val=""/>
+      <w:lvlJc w:val="left"/>
+      <w:pPr>
+        <w:ind w:left="2160" w:hanging="360"/>
+      </w:pPr>
+      <w:rPr>
+        <w:rFonts w:ascii="Wingdings" w:hAnsi="Wingdings" w:hint="default"/>
+      </w:rPr>
+    </w:lvl>
+    <w:lvl w:ilvl="3" w:tplc="04100001" w:tentative="1">
+      <w:start w:val="1"/>
+      <w:numFmt w:val="bullet"/>
+      <w:lvlText w:val=""/>
+      <w:lvlJc w:val="left"/>
+      <w:pPr>
+        <w:ind w:left="2880" w:hanging="360"/>
+      </w:pPr>
+      <w:rPr>
+        <w:rFonts w:ascii="Symbol" w:hAnsi="Symbol" w:hint="default"/>
+      </w:rPr>
+    </w:lvl>
+    <w:lvl w:ilvl="4" w:tplc="04100003" w:tentative="1">
+      <w:start w:val="1"/>
+      <w:numFmt w:val="bullet"/>
+      <w:lvlText w:val="o"/>
+      <w:lvlJc w:val="left"/>
+      <w:pPr>
+        <w:ind w:left="3600" w:hanging="360"/>
+      </w:pPr>
+      <w:rPr>
+        <w:rFonts w:ascii="Courier New" w:hAnsi="Courier New" w:cs="Courier New" w:hint="default"/>
+      </w:rPr>
+    </w:lvl>
+    <w:lvl w:ilvl="5" w:tplc="04100005" w:tentative="1">
+      <w:start w:val="1"/>
+      <w:numFmt w:val="bullet"/>
+      <w:lvlText w:val=""/>
+      <w:lvlJc w:val="left"/>
+      <w:pPr>
+        <w:ind w:left="4320" w:hanging="360"/>
+      </w:pPr>
+      <w:rPr>
+        <w:rFonts w:ascii="Wingdings" w:hAnsi="Wingdings" w:hint="default"/>
+      </w:rPr>
+    </w:lvl>
+    <w:lvl w:ilvl="6" w:tplc="04100001" w:tentative="1">
+      <w:start w:val="1"/>
+      <w:numFmt w:val="bullet"/>
+      <w:lvlText w:val=""/>
+      <w:lvlJc w:val="left"/>
+      <w:pPr>
+        <w:ind w:left="5040" w:hanging="360"/>
+      </w:pPr>
+      <w:rPr>
+        <w:rFonts w:ascii="Symbol" w:hAnsi="Symbol" w:hint="default"/>
+      </w:rPr>
+    </w:lvl>
+    <w:lvl w:ilvl="7" w:tplc="04100003" w:tentative="1">
+      <w:start w:val="1"/>
+      <w:numFmt w:val="bullet"/>
+      <w:lvlText w:val="o"/>
+      <w:lvlJc w:val="left"/>
+      <w:pPr>
+        <w:ind w:left="5760" w:hanging="360"/>
+      </w:pPr>
+      <w:rPr>
+        <w:rFonts w:ascii="Courier New" w:hAnsi="Courier New" w:cs="Courier New" w:hint="default"/>
+      </w:rPr>
+    </w:lvl>
+    <w:lvl w:ilvl="8" w:tplc="04100005" w:tentative="1">
+      <w:start w:val="1"/>
+      <w:numFmt w:val="bullet"/>
+      <w:lvlText w:val=""/>
+      <w:lvlJc w:val="left"/>
+      <w:pPr>
+        <w:ind w:left="6480" w:hanging="360"/>
+      </w:pPr>
+      <w:rPr>
+        <w:rFonts w:ascii="Wingdings" w:hAnsi="Wingdings" w:hint="default"/>
+      </w:rPr>
+    </w:lvl>
+  </w:abstractNum>
+  <w:abstractNum w:abstractNumId="17" w15:restartNumberingAfterBreak="0">
     <w:nsid w:val="77055D79"/>
     <w:multiLevelType w:val="hybridMultilevel"/>
     <w:tmpl w:val="8D546DDA"/>
@@ -39382,7 +40287,7 @@
       </w:rPr>
     </w:lvl>
   </w:abstractNum>
-  <w:abstractNum w:abstractNumId="17" w15:restartNumberingAfterBreak="0">
+  <w:abstractNum w:abstractNumId="18" w15:restartNumberingAfterBreak="0">
     <w:nsid w:val="790C105F"/>
     <w:multiLevelType w:val="multilevel"/>
     <w:tmpl w:val="6622A1F0"/>
@@ -39495,7 +40400,7 @@
       </w:pPr>
     </w:lvl>
   </w:abstractNum>
-  <w:abstractNum w:abstractNumId="18" w15:restartNumberingAfterBreak="0">
+  <w:abstractNum w:abstractNumId="19" w15:restartNumberingAfterBreak="0">
     <w:nsid w:val="7F385805"/>
     <w:multiLevelType w:val="hybridMultilevel"/>
     <w:tmpl w:val="FE3AAC6A"/>
@@ -39608,7 +40513,7 @@
       </w:rPr>
     </w:lvl>
   </w:abstractNum>
-  <w:abstractNum w:abstractNumId="19" w15:restartNumberingAfterBreak="0">
+  <w:abstractNum w:abstractNumId="20" w15:restartNumberingAfterBreak="0">
     <w:nsid w:val="7F8031C9"/>
     <w:multiLevelType w:val="multilevel"/>
     <w:tmpl w:val="68866C18"/>
@@ -39722,7 +40627,7 @@
     </w:lvl>
   </w:abstractNum>
   <w:num w:numId="1">
-    <w:abstractNumId w:val="16"/>
+    <w:abstractNumId w:val="17"/>
   </w:num>
   <w:num w:numId="2">
     <w:abstractNumId w:val="15"/>
@@ -39740,7 +40645,7 @@
     <w:abstractNumId w:val="1"/>
   </w:num>
   <w:num w:numId="7">
-    <w:abstractNumId w:val="18"/>
+    <w:abstractNumId w:val="19"/>
   </w:num>
   <w:num w:numId="8">
     <w:abstractNumId w:val="12"/>
@@ -39749,13 +40654,13 @@
     <w:abstractNumId w:val="6"/>
   </w:num>
   <w:num w:numId="10">
-    <w:abstractNumId w:val="19"/>
+    <w:abstractNumId w:val="20"/>
   </w:num>
   <w:num w:numId="11">
     <w:abstractNumId w:val="5"/>
   </w:num>
   <w:num w:numId="12">
-    <w:abstractNumId w:val="17"/>
+    <w:abstractNumId w:val="18"/>
   </w:num>
   <w:num w:numId="13">
     <w:abstractNumId w:val="9"/>
@@ -39780,6 +40685,9 @@
   </w:num>
   <w:num w:numId="20">
     <w:abstractNumId w:val="7"/>
+  </w:num>
+  <w:num w:numId="21">
+    <w:abstractNumId w:val="16"/>
   </w:num>
   <w:numIdMacAtCleanup w:val="20"/>
 </w:numbering>
@@ -41073,7 +41981,7 @@
 </file>
 
 <file path=customXml/itemProps1.xml><?xml version="1.0" encoding="utf-8"?>
-<ds:datastoreItem xmlns:ds="http://schemas.openxmlformats.org/officeDocument/2006/customXml" ds:itemID="{51DDA477-86F8-F44B-AA4E-ACB3A269FAB8}">
+<ds:datastoreItem xmlns:ds="http://schemas.openxmlformats.org/officeDocument/2006/customXml" ds:itemID="{0BA11227-78A7-AC4C-9465-4D16FD4977EF}">
   <ds:schemaRefs>
     <ds:schemaRef ds:uri="http://schemas.openxmlformats.org/officeDocument/2006/bibliography"/>
   </ds:schemaRefs>

</xml_diff>

<commit_message>
Modifiche sull'architettura della rete
</commit_message>
<xml_diff>
--- a/Relazione NN.docx
+++ b/Relazione NN.docx
@@ -2463,7 +2463,21 @@
         <w:rPr>
           <w:rFonts w:ascii="Calibri" w:hAnsi="Calibri" w:cs="Calibri"/>
         </w:rPr>
-        <w:t xml:space="preserve">In Computer Vision tasks, it is often asked to have a Neural Network that is capable of learning and predicting more things at once. While sometimes this resolves in having more than one Network for </w:t>
+        <w:t xml:space="preserve">In Computer Vision tasks, it is often asked to have a Neural Network that is capable of learning and predicting more things at once. While sometimes </w:t>
+      </w:r>
+      <w:proofErr w:type="gramStart"/>
+      <w:r>
+        <w:rPr>
+          <w:rFonts w:ascii="Calibri" w:hAnsi="Calibri" w:cs="Calibri"/>
+        </w:rPr>
+        <w:t>this resolves</w:t>
+      </w:r>
+      <w:proofErr w:type="gramEnd"/>
+      <w:r>
+        <w:rPr>
+          <w:rFonts w:ascii="Calibri" w:hAnsi="Calibri" w:cs="Calibri"/>
+        </w:rPr>
+        <w:t xml:space="preserve"> in having more than one Network for </w:t>
       </w:r>
       <w:r>
         <w:rPr>
@@ -2544,7 +2558,21 @@
         <w:rPr>
           <w:rFonts w:ascii="Calibri" w:hAnsi="Calibri" w:cs="Calibri"/>
         </w:rPr>
-        <w:t>: for the above reason, it then becomes hard to maintain such an application. Any Machine Learning developer who could face this issue would have to check n computers and their performance with the networks</w:t>
+        <w:t xml:space="preserve">: for the above reason, it then becomes hard to maintain such an application. Any Machine Learning developer who could face this issue would have to check </w:t>
+      </w:r>
+      <w:proofErr w:type="spellStart"/>
+      <w:r>
+        <w:rPr>
+          <w:rFonts w:ascii="Calibri" w:hAnsi="Calibri" w:cs="Calibri"/>
+        </w:rPr>
+        <w:t>n</w:t>
+      </w:r>
+      <w:proofErr w:type="spellEnd"/>
+      <w:r>
+        <w:rPr>
+          <w:rFonts w:ascii="Calibri" w:hAnsi="Calibri" w:cs="Calibri"/>
+        </w:rPr>
+        <w:t xml:space="preserve"> computers and their performance with the networks</w:t>
       </w:r>
     </w:p>
     <w:p>
@@ -3405,6 +3433,7 @@
         </w:rPr>
         <w:t xml:space="preserve">neurons are fully connected, </w:t>
       </w:r>
+      <w:proofErr w:type="gramStart"/>
       <w:r>
         <w:rPr>
           <w:rFonts w:ascii="Calibri" w:hAnsi="Calibri" w:cs="Calibri"/>
@@ -3421,7 +3450,14 @@
         <w:rPr>
           <w:rFonts w:ascii="Calibri" w:hAnsi="Calibri" w:cs="Calibri"/>
         </w:rPr>
-        <w:t xml:space="preserve">layer </w:t>
+        <w:t>layer</w:t>
+      </w:r>
+      <w:proofErr w:type="gramEnd"/>
+      <w:r>
+        <w:rPr>
+          <w:rFonts w:ascii="Calibri" w:hAnsi="Calibri" w:cs="Calibri"/>
+        </w:rPr>
+        <w:t xml:space="preserve"> </w:t>
       </w:r>
       <w:r>
         <w:rPr>
@@ -4018,7 +4054,21 @@
         <w:rPr>
           <w:rFonts w:ascii="Calibri" w:hAnsi="Calibri" w:cs="Calibri"/>
         </w:rPr>
-        <w:t xml:space="preserve"> was what we needed for this task (since it is more powerful than Keras), we decided to </w:t>
+        <w:t xml:space="preserve"> was what we needed for this task (since it is more powerful than </w:t>
+      </w:r>
+      <w:proofErr w:type="spellStart"/>
+      <w:r>
+        <w:rPr>
+          <w:rFonts w:ascii="Calibri" w:hAnsi="Calibri" w:cs="Calibri"/>
+        </w:rPr>
+        <w:t>Keras</w:t>
+      </w:r>
+      <w:proofErr w:type="spellEnd"/>
+      <w:r>
+        <w:rPr>
+          <w:rFonts w:ascii="Calibri" w:hAnsi="Calibri" w:cs="Calibri"/>
+        </w:rPr>
+        <w:t xml:space="preserve">), we decided to </w:t>
       </w:r>
       <w:r>
         <w:rPr>
@@ -4314,7 +4364,21 @@
         <w:rPr>
           <w:rFonts w:ascii="Calibri" w:hAnsi="Calibri"/>
         </w:rPr>
-        <w:t xml:space="preserve">. It mainly focuses on image processing, video capture and analysis including features like face detection and object detection and it has more than 47 thousand people of user community and estimated number of downloads exceeding 18 milion. </w:t>
+        <w:t xml:space="preserve">. It mainly focuses on image processing, video capture and analysis including features like face detection and object detection and it has more than 47 thousand people of user community and estimated number of downloads exceeding 18 </w:t>
+      </w:r>
+      <w:proofErr w:type="spellStart"/>
+      <w:r>
+        <w:rPr>
+          <w:rFonts w:ascii="Calibri" w:hAnsi="Calibri"/>
+        </w:rPr>
+        <w:t>milion</w:t>
+      </w:r>
+      <w:proofErr w:type="spellEnd"/>
+      <w:r>
+        <w:rPr>
+          <w:rFonts w:ascii="Calibri" w:hAnsi="Calibri"/>
+        </w:rPr>
+        <w:t xml:space="preserve">. </w:t>
       </w:r>
     </w:p>
     <w:p>
@@ -5131,23 +5195,20 @@
       <w:pPr>
         <w:rPr>
           <w:rFonts w:ascii="Calibri" w:hAnsi="Calibri" w:cs="Calibri"/>
-          <w:lang w:val="it-IT"/>
-        </w:rPr>
-      </w:pPr>
-    </w:p>
-    <w:p>
-      <w:pPr>
-        <w:rPr>
-          <w:rFonts w:ascii="Calibri" w:hAnsi="Calibri" w:cs="Calibri"/>
-          <w:lang w:val="it-IT"/>
-        </w:rPr>
-      </w:pPr>
-    </w:p>
-    <w:p>
-      <w:pPr>
-        <w:rPr>
-          <w:rFonts w:ascii="Calibri" w:hAnsi="Calibri" w:cs="Calibri"/>
-          <w:lang w:val="it-IT"/>
+        </w:rPr>
+      </w:pPr>
+    </w:p>
+    <w:p>
+      <w:pPr>
+        <w:rPr>
+          <w:rFonts w:ascii="Calibri" w:hAnsi="Calibri" w:cs="Calibri"/>
+        </w:rPr>
+      </w:pPr>
+    </w:p>
+    <w:p>
+      <w:pPr>
+        <w:rPr>
+          <w:rFonts w:ascii="Calibri" w:hAnsi="Calibri" w:cs="Calibri"/>
         </w:rPr>
       </w:pPr>
     </w:p>
@@ -5525,6 +5586,7 @@
           <w:rFonts w:ascii="Calibri" w:hAnsi="Calibri" w:cs="Calibri"/>
         </w:rPr>
       </w:pPr>
+      <w:proofErr w:type="spellStart"/>
       <w:r>
         <w:rPr>
           <w:rFonts w:ascii="Calibri" w:hAnsi="Calibri" w:cs="Calibri"/>
@@ -5539,6 +5601,7 @@
         </w:rPr>
         <w:t>qdm</w:t>
       </w:r>
+      <w:proofErr w:type="spellEnd"/>
       <w:r>
         <w:rPr>
           <w:rFonts w:ascii="Calibri" w:hAnsi="Calibri" w:cs="Calibri"/>
@@ -5990,11 +6053,19 @@
         </w:rPr>
         <w:t xml:space="preserve">of the </w:t>
       </w:r>
-      <w:r>
-        <w:rPr>
-          <w:rFonts w:ascii="Calibri" w:hAnsi="Calibri" w:cs="Calibri"/>
-        </w:rPr>
-        <w:t>The Chinese University of Hong Kong</w:t>
+      <w:proofErr w:type="spellStart"/>
+      <w:r>
+        <w:rPr>
+          <w:rFonts w:ascii="Calibri" w:hAnsi="Calibri" w:cs="Calibri"/>
+        </w:rPr>
+        <w:t>The</w:t>
+      </w:r>
+      <w:proofErr w:type="spellEnd"/>
+      <w:r>
+        <w:rPr>
+          <w:rFonts w:ascii="Calibri" w:hAnsi="Calibri" w:cs="Calibri"/>
+        </w:rPr>
+        <w:t xml:space="preserve"> Chinese University of Hong Kong</w:t>
       </w:r>
       <w:r>
         <w:rPr>
@@ -6028,7 +6099,21 @@
         <w:rPr>
           <w:rFonts w:ascii="Calibri" w:hAnsi="Calibri" w:cs="Calibri"/>
         </w:rPr>
-        <w:t xml:space="preserve">The attributes of annotation include pointy-nose, bands, moustache, wavy hair, wearing a hat and so on. These images are included in the CelebA dataset as well, which </w:t>
+        <w:t xml:space="preserve">The attributes of annotation include pointy-nose, bands, moustache, wavy hair, wearing a hat and so on. These images are included in the </w:t>
+      </w:r>
+      <w:proofErr w:type="spellStart"/>
+      <w:r>
+        <w:rPr>
+          <w:rFonts w:ascii="Calibri" w:hAnsi="Calibri" w:cs="Calibri"/>
+        </w:rPr>
+        <w:t>CelebA</w:t>
+      </w:r>
+      <w:proofErr w:type="spellEnd"/>
+      <w:r>
+        <w:rPr>
+          <w:rFonts w:ascii="Calibri" w:hAnsi="Calibri" w:cs="Calibri"/>
+        </w:rPr>
+        <w:t xml:space="preserve"> dataset as well, which </w:t>
       </w:r>
       <w:r>
         <w:rPr>
@@ -6060,7 +6145,21 @@
         <w:rPr>
           <w:rFonts w:ascii="Calibri" w:hAnsi="Calibri" w:cs="Calibri"/>
         </w:rPr>
-        <w:t>attribute annotations. The images in this dataset cover large pose variations and background clutter. CelebA has large diversities, large quantities, and rich annotations, including:</w:t>
+        <w:t xml:space="preserve">attribute annotations. The images in this dataset cover large pose variations and background clutter. </w:t>
+      </w:r>
+      <w:proofErr w:type="spellStart"/>
+      <w:r>
+        <w:rPr>
+          <w:rFonts w:ascii="Calibri" w:hAnsi="Calibri" w:cs="Calibri"/>
+        </w:rPr>
+        <w:t>CelebA</w:t>
+      </w:r>
+      <w:proofErr w:type="spellEnd"/>
+      <w:r>
+        <w:rPr>
+          <w:rFonts w:ascii="Calibri" w:hAnsi="Calibri" w:cs="Calibri"/>
+        </w:rPr>
+        <w:t xml:space="preserve"> has large diversities, large quantities, and rich annotations, including:</w:t>
       </w:r>
       <w:r>
         <w:rPr>
@@ -6191,7 +6290,21 @@
         <w:rPr>
           <w:rFonts w:ascii="Calibri" w:hAnsi="Calibri" w:cs="Calibri"/>
         </w:rPr>
-        <w:t xml:space="preserve">iterating over two files that contains file names that has to be loaded either for training or testing purposes: being that, as stated before, MAFL is a subset of CelebA, the original authors decided just to prepare two .txt files for the previously cited purposes. </w:t>
+        <w:t xml:space="preserve">iterating over two files that contains file names that has to be loaded either for training or testing purposes: being that, as stated before, MAFL is a subset of </w:t>
+      </w:r>
+      <w:proofErr w:type="spellStart"/>
+      <w:r>
+        <w:rPr>
+          <w:rFonts w:ascii="Calibri" w:hAnsi="Calibri" w:cs="Calibri"/>
+        </w:rPr>
+        <w:t>CelebA</w:t>
+      </w:r>
+      <w:proofErr w:type="spellEnd"/>
+      <w:r>
+        <w:rPr>
+          <w:rFonts w:ascii="Calibri" w:hAnsi="Calibri" w:cs="Calibri"/>
+        </w:rPr>
+        <w:t xml:space="preserve">, the original authors decided just to prepare two .txt files for the previously cited purposes. </w:t>
       </w:r>
     </w:p>
     <w:p>
@@ -8003,13 +8116,23 @@
         </w:rPr>
         <w:t xml:space="preserve">through </w:t>
       </w:r>
+      <w:proofErr w:type="spellStart"/>
       <w:r>
         <w:rPr>
           <w:rFonts w:ascii="Calibri" w:hAnsi="Calibri"/>
           <w:lang w:val="en"/>
         </w:rPr>
-        <w:t xml:space="preserve">openCV’s function </w:t>
-      </w:r>
+        <w:t>openCV’s</w:t>
+      </w:r>
+      <w:proofErr w:type="spellEnd"/>
+      <w:r>
+        <w:rPr>
+          <w:rFonts w:ascii="Calibri" w:hAnsi="Calibri"/>
+          <w:lang w:val="en"/>
+        </w:rPr>
+        <w:t xml:space="preserve"> function </w:t>
+      </w:r>
+      <w:proofErr w:type="spellStart"/>
       <w:r>
         <w:rPr>
           <w:rFonts w:ascii="Calibri" w:hAnsi="Calibri"/>
@@ -8019,6 +8142,7 @@
         </w:rPr>
         <w:t>warpAffine</w:t>
       </w:r>
+      <w:proofErr w:type="spellEnd"/>
       <w:r>
         <w:rPr>
           <w:rFonts w:ascii="Calibri" w:hAnsi="Calibri"/>
@@ -8225,7 +8349,19 @@
         <w:rPr>
           <w:rFonts w:ascii="Calibri" w:hAnsi="Calibri"/>
         </w:rPr>
-        <w:t>reducing our RMSE from 1.95 to 0.98.</w:t>
+        <w:t>reducing our RMSE from 1.95 to 0.9</w:t>
+      </w:r>
+      <w:r>
+        <w:rPr>
+          <w:rFonts w:ascii="Calibri" w:hAnsi="Calibri"/>
+        </w:rPr>
+        <w:t>1</w:t>
+      </w:r>
+      <w:r>
+        <w:rPr>
+          <w:rFonts w:ascii="Calibri" w:hAnsi="Calibri"/>
+        </w:rPr>
+        <w:t>.</w:t>
       </w:r>
     </w:p>
     <w:p>
@@ -8644,6 +8780,7 @@
         </w:rPr>
         <w:t xml:space="preserve">rom this paper and this one too, where two models of Task Constrained Deep Convolutional Network (TCDCN) were proposed: although the implementation from paper B was better than the first, we were forced to pursue the proposed implementation of paper A because of hardware restrictions. We reached this conclusion after several attempts of training the network on the computer that we were using, equipped with an </w:t>
       </w:r>
+      <w:proofErr w:type="spellStart"/>
       <w:r>
         <w:rPr>
           <w:rFonts w:ascii="Calibri" w:hAnsi="Calibri" w:cs="Calibri"/>
@@ -8652,6 +8789,7 @@
         </w:rPr>
         <w:t>nVidia</w:t>
       </w:r>
+      <w:proofErr w:type="spellEnd"/>
       <w:r>
         <w:rPr>
           <w:rFonts w:ascii="Calibri" w:hAnsi="Calibri" w:cs="Calibri"/>
@@ -8968,8 +9106,16 @@
         <w:rPr>
           <w:rFonts w:ascii="Calibri" w:hAnsi="Calibri" w:cs="Calibri"/>
         </w:rPr>
-        <w:t>w (and with the contribution of Keras</w:t>
-      </w:r>
+        <w:t xml:space="preserve">w (and with the contribution of </w:t>
+      </w:r>
+      <w:proofErr w:type="spellStart"/>
+      <w:r>
+        <w:rPr>
+          <w:rFonts w:ascii="Calibri" w:hAnsi="Calibri" w:cs="Calibri"/>
+        </w:rPr>
+        <w:t>Keras</w:t>
+      </w:r>
+      <w:proofErr w:type="spellEnd"/>
       <w:r>
         <w:rPr>
           <w:rFonts w:ascii="Calibri" w:hAnsi="Calibri" w:cs="Calibri"/>
@@ -8980,7 +9126,21 @@
         <w:rPr>
           <w:rFonts w:ascii="Calibri" w:hAnsi="Calibri" w:cs="Calibri"/>
         </w:rPr>
-        <w:t>Google’s library with the tf.keras module</w:t>
+        <w:t xml:space="preserve">Google’s library with the </w:t>
+      </w:r>
+      <w:proofErr w:type="spellStart"/>
+      <w:r>
+        <w:rPr>
+          <w:rFonts w:ascii="Calibri" w:hAnsi="Calibri" w:cs="Calibri"/>
+        </w:rPr>
+        <w:t>tf.keras</w:t>
+      </w:r>
+      <w:proofErr w:type="spellEnd"/>
+      <w:r>
+        <w:rPr>
+          <w:rFonts w:ascii="Calibri" w:hAnsi="Calibri" w:cs="Calibri"/>
+        </w:rPr>
+        <w:t xml:space="preserve"> module</w:t>
       </w:r>
       <w:r>
         <w:rPr>
@@ -9085,6 +9245,7 @@
         </w:rPr>
         <w:t xml:space="preserve"> have to use something like </w:t>
       </w:r>
+      <w:proofErr w:type="gramStart"/>
       <w:r>
         <w:rPr>
           <w:rFonts w:ascii="Calibri" w:hAnsi="Calibri" w:cs="Calibri"/>
@@ -9101,7 +9262,14 @@
         <w:rPr>
           <w:rFonts w:ascii="Calibri" w:hAnsi="Calibri" w:cs="Calibri"/>
         </w:rPr>
-        <w:t>build(</w:t>
+        <w:t>build</w:t>
+      </w:r>
+      <w:proofErr w:type="gramEnd"/>
+      <w:r>
+        <w:rPr>
+          <w:rFonts w:ascii="Calibri" w:hAnsi="Calibri" w:cs="Calibri"/>
+        </w:rPr>
+        <w:t>(</w:t>
       </w:r>
       <w:r>
         <w:rPr>
@@ -9371,7 +9539,21 @@
           <w:rFonts w:ascii="Calibri" w:hAnsi="Calibri"/>
         </w:rPr>
         <w:lastRenderedPageBreak/>
-        <w:t>acts as a regularizer, in some cases eliminating the need for Dropout. It helps in speeding up the training process.</w:t>
+        <w:t xml:space="preserve">acts as a </w:t>
+      </w:r>
+      <w:proofErr w:type="spellStart"/>
+      <w:r>
+        <w:rPr>
+          <w:rFonts w:ascii="Calibri" w:hAnsi="Calibri"/>
+        </w:rPr>
+        <w:t>regularizer</w:t>
+      </w:r>
+      <w:proofErr w:type="spellEnd"/>
+      <w:r>
+        <w:rPr>
+          <w:rFonts w:ascii="Calibri" w:hAnsi="Calibri"/>
+        </w:rPr>
+        <w:t>, in some cases eliminating the need for Dropout. It helps in speeding up the training process.</w:t>
       </w:r>
       <w:r>
         <w:rPr>
@@ -9622,6 +9804,7 @@
         </w:rPr>
         <w:t xml:space="preserve">Figure </w:t>
       </w:r>
+      <w:proofErr w:type="gramStart"/>
       <w:r>
         <w:rPr>
           <w:sz w:val="20"/>
@@ -9643,6 +9826,7 @@
         </w:rPr>
         <w:t>–</w:t>
       </w:r>
+      <w:proofErr w:type="gramEnd"/>
       <w:r>
         <w:rPr>
           <w:sz w:val="20"/>
@@ -9669,13 +9853,23 @@
           <w:rFonts w:ascii="Calibri" w:hAnsi="Calibri"/>
         </w:rPr>
       </w:pPr>
+      <w:proofErr w:type="spellStart"/>
       <w:r>
         <w:rPr>
           <w:rFonts w:ascii="Calibri" w:hAnsi="Calibri"/>
           <w:b/>
           <w:bCs/>
         </w:rPr>
-        <w:t>ReLU (Rectified Linear Unit)</w:t>
+        <w:t>ReLU</w:t>
+      </w:r>
+      <w:proofErr w:type="spellEnd"/>
+      <w:r>
+        <w:rPr>
+          <w:rFonts w:ascii="Calibri" w:hAnsi="Calibri"/>
+          <w:b/>
+          <w:bCs/>
+        </w:rPr>
+        <w:t xml:space="preserve"> (Rectified Linear Unit)</w:t>
       </w:r>
       <w:r>
         <w:rPr>
@@ -9774,6 +9968,7 @@
         </w:rPr>
         <w:t xml:space="preserve"> - Graphic representation of the </w:t>
       </w:r>
+      <w:proofErr w:type="spellStart"/>
       <w:r>
         <w:rPr>
           <w:sz w:val="20"/>
@@ -9793,7 +9988,15 @@
           <w:sz w:val="20"/>
           <w:szCs w:val="20"/>
         </w:rPr>
-        <w:t>LU activation</w:t>
+        <w:t>LU</w:t>
+      </w:r>
+      <w:proofErr w:type="spellEnd"/>
+      <w:r>
+        <w:rPr>
+          <w:sz w:val="20"/>
+          <w:szCs w:val="20"/>
+        </w:rPr>
+        <w:t xml:space="preserve"> activation</w:t>
       </w:r>
       <w:r>
         <w:rPr>
@@ -10071,6 +10274,7 @@
         </w:rPr>
         <w:t xml:space="preserve"> with </w:t>
       </w:r>
+      <w:proofErr w:type="spellStart"/>
       <w:r>
         <w:rPr>
           <w:rFonts w:ascii="Calibri" w:hAnsi="Calibri" w:cs="Calibri"/>
@@ -10078,6 +10282,7 @@
         </w:rPr>
         <w:t>ReLu</w:t>
       </w:r>
+      <w:proofErr w:type="spellEnd"/>
       <w:r>
         <w:rPr>
           <w:rFonts w:ascii="Calibri" w:hAnsi="Calibri" w:cs="Calibri"/>
@@ -10106,7 +10311,21 @@
         <w:rPr>
           <w:rFonts w:ascii="Calibri" w:hAnsi="Calibri" w:cs="Calibri"/>
         </w:rPr>
-        <w:t>gets shrinked to 2x2</w:t>
+        <w:t xml:space="preserve">gets </w:t>
+      </w:r>
+      <w:proofErr w:type="spellStart"/>
+      <w:r>
+        <w:rPr>
+          <w:rFonts w:ascii="Calibri" w:hAnsi="Calibri" w:cs="Calibri"/>
+        </w:rPr>
+        <w:t>shrinked</w:t>
+      </w:r>
+      <w:proofErr w:type="spellEnd"/>
+      <w:r>
+        <w:rPr>
+          <w:rFonts w:ascii="Calibri" w:hAnsi="Calibri" w:cs="Calibri"/>
+        </w:rPr>
+        <w:t xml:space="preserve"> to 2x2</w:t>
       </w:r>
       <w:r>
         <w:rPr>
@@ -10403,6 +10622,7 @@
         </w:rPr>
         <w:t xml:space="preserve"> </w:t>
       </w:r>
+      <w:proofErr w:type="spellStart"/>
       <w:r>
         <w:rPr>
           <w:rFonts w:ascii="Calibri" w:hAnsi="Calibri" w:cs="Calibri"/>
@@ -10411,6 +10631,7 @@
         </w:rPr>
         <w:t>ReLu</w:t>
       </w:r>
+      <w:proofErr w:type="spellEnd"/>
       <w:r>
         <w:rPr>
           <w:rFonts w:ascii="Calibri" w:hAnsi="Calibri" w:cs="Calibri"/>
@@ -10677,8 +10898,6 @@
         </w:rPr>
       </w:pPr>
       <w:bookmarkStart w:id="13" w:name="_Toc14285125"/>
-      <w:bookmarkStart w:id="14" w:name="_GoBack"/>
-      <w:bookmarkEnd w:id="14"/>
       <w:r>
         <w:rPr>
           <w:rFonts w:ascii="Calibri" w:eastAsia="Calibri" w:hAnsi="Calibri" w:cs="Calibri"/>
@@ -10763,7 +10982,29 @@
           <w:szCs w:val="18"/>
           <w:bdr w:val="none" w:sz="0" w:space="0" w:color="auto" w:frame="1"/>
         </w:rPr>
-        <w:t>weights_initializer=tf.truncated_normal_initializer(mean=0.0, stddev=0.01)  </w:t>
+        <w:t>weights_initializer=</w:t>
+      </w:r>
+      <w:proofErr w:type="gramStart"/>
+      <w:r>
+        <w:rPr>
+          <w:rFonts w:ascii="Consolas" w:hAnsi="Consolas" w:cs="Consolas"/>
+          <w:color w:val="000000"/>
+          <w:sz w:val="18"/>
+          <w:szCs w:val="18"/>
+          <w:bdr w:val="none" w:sz="0" w:space="0" w:color="auto" w:frame="1"/>
+        </w:rPr>
+        <w:t>tf.truncated</w:t>
+      </w:r>
+      <w:proofErr w:type="gramEnd"/>
+      <w:r>
+        <w:rPr>
+          <w:rFonts w:ascii="Consolas" w:hAnsi="Consolas" w:cs="Consolas"/>
+          <w:color w:val="000000"/>
+          <w:sz w:val="18"/>
+          <w:szCs w:val="18"/>
+          <w:bdr w:val="none" w:sz="0" w:space="0" w:color="auto" w:frame="1"/>
+        </w:rPr>
+        <w:t>_normal_initializer(mean=0.0, stddev=0.01)  </w:t>
       </w:r>
     </w:p>
     <w:p>
@@ -10788,13 +11029,23 @@
         <w:t xml:space="preserve">which didn’t allow us to produce any satisfying predictions as output. We then decided to change this part of our implementation and opted for the </w:t>
       </w:r>
       <w:hyperlink r:id="rId31" w:history="1">
+        <w:proofErr w:type="spellStart"/>
         <w:r>
           <w:rPr>
             <w:rStyle w:val="Collegamentoipertestuale"/>
             <w:rFonts w:ascii="Calibri" w:hAnsi="Calibri" w:cs="Calibri"/>
             <w:b/>
           </w:rPr>
-          <w:t>Glorot-Bengio weight initialization technique</w:t>
+          <w:t>Glorot-Bengio</w:t>
+        </w:r>
+        <w:proofErr w:type="spellEnd"/>
+        <w:r>
+          <w:rPr>
+            <w:rStyle w:val="Collegamentoipertestuale"/>
+            <w:rFonts w:ascii="Calibri" w:hAnsi="Calibri" w:cs="Calibri"/>
+            <w:b/>
+          </w:rPr>
+          <w:t xml:space="preserve"> weight initialization technique</w:t>
         </w:r>
       </w:hyperlink>
       <w:r>
@@ -11406,7 +11657,7 @@
           <w:szCs w:val="22"/>
         </w:rPr>
       </w:pPr>
-      <w:bookmarkStart w:id="15" w:name="_Toc14285126"/>
+      <w:bookmarkStart w:id="14" w:name="_Toc14285126"/>
       <w:r>
         <w:rPr>
           <w:rFonts w:ascii="Calibri" w:eastAsia="Calibri" w:hAnsi="Calibri" w:cs="Calibri"/>
@@ -11415,7 +11666,7 @@
         </w:rPr>
         <w:t>Prediction</w:t>
       </w:r>
-      <w:bookmarkEnd w:id="15"/>
+      <w:bookmarkEnd w:id="14"/>
       <w:r>
         <w:rPr>
           <w:rFonts w:ascii="Calibri" w:eastAsia="Calibri" w:hAnsi="Calibri" w:cs="Calibri"/>
@@ -11761,6 +12012,7 @@
         </w:rPr>
         <w:t xml:space="preserve">Else, if it is facing a classification task, it will use the formula for classifying in Neural Networks, that is the </w:t>
       </w:r>
+      <w:proofErr w:type="spellStart"/>
       <w:r>
         <w:rPr>
           <w:rFonts w:ascii="Calibri" w:hAnsi="Calibri" w:cs="Calibri"/>
@@ -11768,7 +12020,17 @@
           <w:bCs/>
           <w:color w:val="000000" w:themeColor="text1"/>
         </w:rPr>
-        <w:t>Softmax function</w:t>
+        <w:t>Softmax</w:t>
+      </w:r>
+      <w:proofErr w:type="spellEnd"/>
+      <w:r>
+        <w:rPr>
+          <w:rFonts w:ascii="Calibri" w:hAnsi="Calibri" w:cs="Calibri"/>
+          <w:b/>
+          <w:bCs/>
+          <w:color w:val="000000" w:themeColor="text1"/>
+        </w:rPr>
+        <w:t xml:space="preserve"> function</w:t>
       </w:r>
       <w:r>
         <w:rPr>
@@ -11977,7 +12239,23 @@
           <w:rFonts w:ascii="Calibri" w:hAnsi="Calibri" w:cs="Calibri"/>
           <w:color w:val="000000" w:themeColor="text1"/>
         </w:rPr>
-        <w:t xml:space="preserve"> which returns a probability Tensor (that is, a Tensorflow array) that is associated with each instance in the batch and, for every instance in the batch, this Tensor is given in input to the </w:t>
+        <w:t xml:space="preserve"> which returns a probability Tensor (that is, a Tensorflow array) that is assoc</w:t>
+      </w:r>
+      <w:proofErr w:type="spellStart"/>
+      <w:r>
+        <w:rPr>
+          <w:rFonts w:ascii="Calibri" w:hAnsi="Calibri" w:cs="Calibri"/>
+          <w:color w:val="000000" w:themeColor="text1"/>
+        </w:rPr>
+        <w:t>iated</w:t>
+      </w:r>
+      <w:proofErr w:type="spellEnd"/>
+      <w:r>
+        <w:rPr>
+          <w:rFonts w:ascii="Calibri" w:hAnsi="Calibri" w:cs="Calibri"/>
+          <w:color w:val="000000" w:themeColor="text1"/>
+        </w:rPr>
+        <w:t xml:space="preserve"> with each instance in the batch and, for every instance in the batch, this Tensor is given in input to the </w:t>
       </w:r>
       <w:r>
         <w:rPr>
@@ -12229,7 +12507,7 @@
           <w:szCs w:val="22"/>
         </w:rPr>
       </w:pPr>
-      <w:bookmarkStart w:id="16" w:name="_Toc14285127"/>
+      <w:bookmarkStart w:id="15" w:name="_Toc14285127"/>
       <w:r>
         <w:rPr>
           <w:rFonts w:ascii="Calibri" w:eastAsia="Calibri" w:hAnsi="Calibri" w:cs="Calibri"/>
@@ -12238,7 +12516,7 @@
         </w:rPr>
         <w:t>Minimizing loss</w:t>
       </w:r>
-      <w:bookmarkEnd w:id="16"/>
+      <w:bookmarkEnd w:id="15"/>
       <w:r>
         <w:rPr>
           <w:rFonts w:ascii="Calibri" w:eastAsia="Calibri" w:hAnsi="Calibri" w:cs="Calibri"/>
@@ -12583,7 +12861,35 @@
         <w:rPr>
           <w:rFonts w:ascii="Calibri" w:hAnsi="Calibri" w:cs="Calibri"/>
         </w:rPr>
-        <w:t xml:space="preserve">Adam can be looked at as a combination of RMSprop and Stochastic Gradient Descent with momentum. It uses the squared gradients to scale the learning rate like RMSprop and it takes advantage of momentum by using moving average of the gradient instead of gradient itself </w:t>
+        <w:t xml:space="preserve">Adam can be looked at as a combination of </w:t>
+      </w:r>
+      <w:proofErr w:type="spellStart"/>
+      <w:r>
+        <w:rPr>
+          <w:rFonts w:ascii="Calibri" w:hAnsi="Calibri" w:cs="Calibri"/>
+        </w:rPr>
+        <w:t>RMSprop</w:t>
+      </w:r>
+      <w:proofErr w:type="spellEnd"/>
+      <w:r>
+        <w:rPr>
+          <w:rFonts w:ascii="Calibri" w:hAnsi="Calibri" w:cs="Calibri"/>
+        </w:rPr>
+        <w:t xml:space="preserve"> and Stochastic Gradient Descent with momentum. It uses the squared gradients to scale the learning rate like </w:t>
+      </w:r>
+      <w:proofErr w:type="spellStart"/>
+      <w:r>
+        <w:rPr>
+          <w:rFonts w:ascii="Calibri" w:hAnsi="Calibri" w:cs="Calibri"/>
+        </w:rPr>
+        <w:t>RMSprop</w:t>
+      </w:r>
+      <w:proofErr w:type="spellEnd"/>
+      <w:r>
+        <w:rPr>
+          <w:rFonts w:ascii="Calibri" w:hAnsi="Calibri" w:cs="Calibri"/>
+        </w:rPr>
+        <w:t xml:space="preserve"> and it takes advantage of momentum by using moving average of the gradient instead of gradient itself </w:t>
       </w:r>
       <w:r>
         <w:rPr>
@@ -12722,7 +13028,7 @@
             </w:r>
           </w:p>
         </w:tc>
-        <w:bookmarkStart w:id="17" w:name="_Hlk14011065"/>
+        <w:bookmarkStart w:id="16" w:name="_Hlk14011065"/>
         <w:tc>
           <w:tcPr>
             <w:tcW w:w="6702" w:type="dxa"/>
@@ -13064,7 +13370,7 @@
                 </m:sSup>
               </m:oMath>
             </m:oMathPara>
-            <w:bookmarkEnd w:id="17"/>
+            <w:bookmarkEnd w:id="16"/>
           </w:p>
         </w:tc>
       </w:tr>
@@ -15020,6 +15326,7 @@
         </w:rPr>
         <w:t xml:space="preserve">he loss function, instead, is defined through the </w:t>
       </w:r>
+      <w:proofErr w:type="spellStart"/>
       <w:r>
         <w:rPr>
           <w:rFonts w:ascii="Calibri" w:hAnsi="Calibri" w:cs="Calibri"/>
@@ -15029,6 +15336,7 @@
         </w:rPr>
         <w:t>softmax</w:t>
       </w:r>
+      <w:proofErr w:type="spellEnd"/>
       <w:r>
         <w:rPr>
           <w:rFonts w:ascii="Calibri" w:hAnsi="Calibri" w:cs="Calibri"/>
@@ -15530,7 +15838,15 @@
           <w:rFonts w:asciiTheme="minorHAnsi" w:hAnsiTheme="minorHAnsi" w:cstheme="minorHAnsi"/>
           <w:lang w:val="en"/>
         </w:rPr>
-        <w:t xml:space="preserve"> the sum of all losses L</w:t>
+        <w:t xml:space="preserve"> the sum of all losses </w:t>
+      </w:r>
+      <w:proofErr w:type="spellStart"/>
+      <w:r>
+        <w:rPr>
+          <w:rFonts w:asciiTheme="minorHAnsi" w:hAnsiTheme="minorHAnsi" w:cstheme="minorHAnsi"/>
+          <w:lang w:val="en"/>
+        </w:rPr>
+        <w:t>L</w:t>
       </w:r>
       <w:r>
         <w:rPr>
@@ -15540,6 +15856,7 @@
         </w:rPr>
         <w:t>total</w:t>
       </w:r>
+      <w:proofErr w:type="spellEnd"/>
       <w:r>
         <w:rPr>
           <w:rFonts w:asciiTheme="minorHAnsi" w:hAnsiTheme="minorHAnsi" w:cstheme="minorHAnsi"/>
@@ -15743,7 +16060,7 @@
           <w:szCs w:val="22"/>
         </w:rPr>
       </w:pPr>
-      <w:bookmarkStart w:id="18" w:name="_Toc14285128"/>
+      <w:bookmarkStart w:id="17" w:name="_Toc14285128"/>
       <w:r>
         <w:rPr>
           <w:rFonts w:ascii="Calibri" w:eastAsia="Calibri" w:hAnsi="Calibri" w:cs="Calibri"/>
@@ -15752,7 +16069,7 @@
         </w:rPr>
         <w:t>Training and accuracy testing</w:t>
       </w:r>
-      <w:bookmarkEnd w:id="18"/>
+      <w:bookmarkEnd w:id="17"/>
     </w:p>
     <w:p>
       <w:pPr>
@@ -16242,7 +16559,7 @@
           <w:color w:val="000000" w:themeColor="text1"/>
         </w:rPr>
       </w:pPr>
-      <w:bookmarkStart w:id="19" w:name="_Toc14285129"/>
+      <w:bookmarkStart w:id="18" w:name="_Toc14285129"/>
       <w:r>
         <w:rPr>
           <w:rFonts w:ascii="Calibri" w:eastAsia="Calibri" w:hAnsi="Calibri" w:cs="Calibri"/>
@@ -16251,7 +16568,7 @@
         <w:lastRenderedPageBreak/>
         <w:t>Model Evaluation</w:t>
       </w:r>
-      <w:bookmarkEnd w:id="19"/>
+      <w:bookmarkEnd w:id="18"/>
     </w:p>
     <w:p>
       <w:pPr>
@@ -16315,11 +16632,41 @@
           <w:rFonts w:ascii="Calibri" w:hAnsi="Calibri" w:cs="Calibri"/>
         </w:rPr>
       </w:pPr>
-      <w:r>
-        <w:rPr>
-          <w:rFonts w:ascii="Calibri" w:hAnsi="Calibri" w:cs="Calibri"/>
-        </w:rPr>
-        <w:t>session.run(tf.global_variables_initializer())</w:t>
+      <w:proofErr w:type="spellStart"/>
+      <w:r>
+        <w:rPr>
+          <w:rFonts w:ascii="Calibri" w:hAnsi="Calibri" w:cs="Calibri"/>
+        </w:rPr>
+        <w:t>session.run</w:t>
+      </w:r>
+      <w:proofErr w:type="spellEnd"/>
+      <w:r>
+        <w:rPr>
+          <w:rFonts w:ascii="Calibri" w:hAnsi="Calibri" w:cs="Calibri"/>
+        </w:rPr>
+        <w:t>(</w:t>
+      </w:r>
+      <w:proofErr w:type="spellStart"/>
+      <w:proofErr w:type="gramStart"/>
+      <w:r>
+        <w:rPr>
+          <w:rFonts w:ascii="Calibri" w:hAnsi="Calibri" w:cs="Calibri"/>
+        </w:rPr>
+        <w:t>tf.global</w:t>
+      </w:r>
+      <w:proofErr w:type="gramEnd"/>
+      <w:r>
+        <w:rPr>
+          <w:rFonts w:ascii="Calibri" w:hAnsi="Calibri" w:cs="Calibri"/>
+        </w:rPr>
+        <w:t>_variables_initializer</w:t>
+      </w:r>
+      <w:proofErr w:type="spellEnd"/>
+      <w:r>
+        <w:rPr>
+          <w:rFonts w:ascii="Calibri" w:hAnsi="Calibri" w:cs="Calibri"/>
+        </w:rPr>
+        <w:t>())</w:t>
       </w:r>
     </w:p>
     <w:p>
@@ -16343,6 +16690,7 @@
         </w:rPr>
         <w:t xml:space="preserve">function. The specified input </w:t>
       </w:r>
+      <w:proofErr w:type="gramStart"/>
       <w:r>
         <w:rPr>
           <w:rFonts w:ascii="Calibri" w:hAnsi="Calibri" w:cs="Calibri"/>
@@ -16361,6 +16709,7 @@
         </w:rPr>
         <w:t>run</w:t>
       </w:r>
+      <w:proofErr w:type="gramEnd"/>
       <w:r>
         <w:rPr>
           <w:rFonts w:ascii="Calibri" w:hAnsi="Calibri" w:cs="Calibri"/>
@@ -16503,7 +16852,7 @@
           <w:szCs w:val="22"/>
         </w:rPr>
       </w:pPr>
-      <w:bookmarkStart w:id="20" w:name="_Toc14285130"/>
+      <w:bookmarkStart w:id="19" w:name="_Toc14285130"/>
       <w:r>
         <w:rPr>
           <w:rFonts w:ascii="Calibri" w:eastAsia="Calibri" w:hAnsi="Calibri" w:cs="Calibri"/>
@@ -16512,43 +16861,560 @@
         </w:rPr>
         <w:t>Test Run</w:t>
       </w:r>
+      <w:bookmarkEnd w:id="19"/>
+    </w:p>
+    <w:p>
+      <w:pPr>
+        <w:rPr>
+          <w:rFonts w:ascii="Calibri" w:hAnsi="Calibri" w:cs="Calibri"/>
+        </w:rPr>
+      </w:pPr>
+      <w:r>
+        <w:rPr>
+          <w:rFonts w:ascii="Calibri" w:hAnsi="Calibri" w:cs="Calibri"/>
+        </w:rPr>
+        <w:t>By making test run</w:t>
+      </w:r>
+      <w:r>
+        <w:rPr>
+          <w:rFonts w:ascii="Calibri" w:hAnsi="Calibri" w:cs="Calibri"/>
+        </w:rPr>
+        <w:t>s</w:t>
+      </w:r>
+      <w:r>
+        <w:rPr>
+          <w:rFonts w:ascii="Calibri" w:hAnsi="Calibri" w:cs="Calibri"/>
+        </w:rPr>
+        <w:t xml:space="preserve"> of our Network, we reach the following results, expressed in terms of Accuracy </w:t>
+      </w:r>
+      <w:r>
+        <w:rPr>
+          <w:rFonts w:ascii="Calibri" w:hAnsi="Calibri" w:cs="Calibri"/>
+        </w:rPr>
+        <w:t xml:space="preserve">(or RMSE for landmarks) </w:t>
+      </w:r>
+      <w:r>
+        <w:rPr>
+          <w:rFonts w:ascii="Calibri" w:hAnsi="Calibri" w:cs="Calibri"/>
+        </w:rPr>
+        <w:t>and Loss</w:t>
+      </w:r>
+      <w:r>
+        <w:rPr>
+          <w:rFonts w:ascii="Calibri" w:hAnsi="Calibri" w:cs="Calibri"/>
+        </w:rPr>
+        <w:t xml:space="preserve"> </w:t>
+      </w:r>
+    </w:p>
+    <w:p>
+      <w:pPr>
+        <w:rPr>
+          <w:rFonts w:ascii="Calibri" w:hAnsi="Calibri" w:cs="Calibri"/>
+        </w:rPr>
+      </w:pPr>
+    </w:p>
+    <w:tbl>
+      <w:tblPr>
+        <w:tblStyle w:val="Grigliatabella"/>
+        <w:tblW w:w="0" w:type="auto"/>
+        <w:jc w:val="center"/>
+        <w:tblLook w:val="04A0" w:firstRow="1" w:lastRow="0" w:firstColumn="1" w:lastColumn="0" w:noHBand="0" w:noVBand="1"/>
+      </w:tblPr>
+      <w:tblGrid>
+        <w:gridCol w:w="4699"/>
+        <w:gridCol w:w="4923"/>
+      </w:tblGrid>
+      <w:tr>
+        <w:trPr>
+          <w:jc w:val="center"/>
+        </w:trPr>
+        <w:tc>
+          <w:tcPr>
+            <w:tcW w:w="4811" w:type="dxa"/>
+            <w:vAlign w:val="center"/>
+          </w:tcPr>
+          <w:p>
+            <w:pPr>
+              <w:jc w:val="center"/>
+              <w:rPr>
+                <w:rFonts w:ascii="Calibri" w:hAnsi="Calibri" w:cs="Calibri"/>
+              </w:rPr>
+            </w:pPr>
+            <w:r>
+              <w:rPr>
+                <w:rFonts w:ascii="Calibri" w:hAnsi="Calibri" w:cs="Calibri"/>
+                <w:noProof/>
+              </w:rPr>
+              <w:drawing>
+                <wp:inline distT="0" distB="0" distL="0" distR="0" wp14:anchorId="6F6C28F4" wp14:editId="16580ABE">
+                  <wp:extent cx="2721033" cy="2721033"/>
+                  <wp:effectExtent l="0" t="0" r="0" b="0"/>
+                  <wp:docPr id="4" name="Immagine 4"/>
+                  <wp:cNvGraphicFramePr>
+                    <a:graphicFrameLocks xmlns:a="http://schemas.openxmlformats.org/drawingml/2006/main" noChangeAspect="1"/>
+                  </wp:cNvGraphicFramePr>
+                  <a:graphic xmlns:a="http://schemas.openxmlformats.org/drawingml/2006/main">
+                    <a:graphicData uri="http://schemas.openxmlformats.org/drawingml/2006/picture">
+                      <pic:pic xmlns:pic="http://schemas.openxmlformats.org/drawingml/2006/picture">
+                        <pic:nvPicPr>
+                          <pic:cNvPr id="4" name="accuracy_eyeglasses.png"/>
+                          <pic:cNvPicPr/>
+                        </pic:nvPicPr>
+                        <pic:blipFill>
+                          <a:blip r:embed="rId34" cstate="print">
+                            <a:extLst>
+                              <a:ext uri="{28A0092B-C50C-407E-A947-70E740481C1C}">
+                                <a14:useLocalDpi xmlns:a14="http://schemas.microsoft.com/office/drawing/2010/main" val="0"/>
+                              </a:ext>
+                            </a:extLst>
+                          </a:blip>
+                          <a:stretch>
+                            <a:fillRect/>
+                          </a:stretch>
+                        </pic:blipFill>
+                        <pic:spPr>
+                          <a:xfrm>
+                            <a:off x="0" y="0"/>
+                            <a:ext cx="2725402" cy="2725402"/>
+                          </a:xfrm>
+                          <a:prstGeom prst="rect">
+                            <a:avLst/>
+                          </a:prstGeom>
+                        </pic:spPr>
+                      </pic:pic>
+                    </a:graphicData>
+                  </a:graphic>
+                </wp:inline>
+              </w:drawing>
+            </w:r>
+          </w:p>
+        </w:tc>
+        <w:tc>
+          <w:tcPr>
+            <w:tcW w:w="4811" w:type="dxa"/>
+            <w:vAlign w:val="center"/>
+          </w:tcPr>
+          <w:p>
+            <w:pPr>
+              <w:jc w:val="center"/>
+              <w:rPr>
+                <w:rFonts w:ascii="Calibri" w:hAnsi="Calibri" w:cs="Calibri"/>
+              </w:rPr>
+            </w:pPr>
+            <w:r>
+              <w:rPr>
+                <w:rFonts w:ascii="Calibri" w:hAnsi="Calibri" w:cs="Calibri"/>
+                <w:noProof/>
+              </w:rPr>
+              <w:drawing>
+                <wp:inline distT="0" distB="0" distL="0" distR="0" wp14:anchorId="49868B45" wp14:editId="7CFCD7EF">
+                  <wp:extent cx="2847975" cy="2847975"/>
+                  <wp:effectExtent l="0" t="0" r="0" b="0"/>
+                  <wp:docPr id="10" name="Immagine 10"/>
+                  <wp:cNvGraphicFramePr>
+                    <a:graphicFrameLocks xmlns:a="http://schemas.openxmlformats.org/drawingml/2006/main" noChangeAspect="1"/>
+                  </wp:cNvGraphicFramePr>
+                  <a:graphic xmlns:a="http://schemas.openxmlformats.org/drawingml/2006/main">
+                    <a:graphicData uri="http://schemas.openxmlformats.org/drawingml/2006/picture">
+                      <pic:pic xmlns:pic="http://schemas.openxmlformats.org/drawingml/2006/picture">
+                        <pic:nvPicPr>
+                          <pic:cNvPr id="10" name="accuracy_male.png"/>
+                          <pic:cNvPicPr/>
+                        </pic:nvPicPr>
+                        <pic:blipFill>
+                          <a:blip r:embed="rId35" cstate="print">
+                            <a:extLst>
+                              <a:ext uri="{28A0092B-C50C-407E-A947-70E740481C1C}">
+                                <a14:useLocalDpi xmlns:a14="http://schemas.microsoft.com/office/drawing/2010/main" val="0"/>
+                              </a:ext>
+                            </a:extLst>
+                          </a:blip>
+                          <a:stretch>
+                            <a:fillRect/>
+                          </a:stretch>
+                        </pic:blipFill>
+                        <pic:spPr>
+                          <a:xfrm>
+                            <a:off x="0" y="0"/>
+                            <a:ext cx="2855550" cy="2855550"/>
+                          </a:xfrm>
+                          <a:prstGeom prst="rect">
+                            <a:avLst/>
+                          </a:prstGeom>
+                        </pic:spPr>
+                      </pic:pic>
+                    </a:graphicData>
+                  </a:graphic>
+                </wp:inline>
+              </w:drawing>
+            </w:r>
+          </w:p>
+        </w:tc>
+      </w:tr>
+      <w:tr>
+        <w:trPr>
+          <w:jc w:val="center"/>
+        </w:trPr>
+        <w:tc>
+          <w:tcPr>
+            <w:tcW w:w="4811" w:type="dxa"/>
+            <w:vAlign w:val="center"/>
+          </w:tcPr>
+          <w:p>
+            <w:pPr>
+              <w:jc w:val="center"/>
+              <w:rPr>
+                <w:rFonts w:ascii="Calibri" w:hAnsi="Calibri" w:cs="Calibri"/>
+              </w:rPr>
+            </w:pPr>
+            <w:r>
+              <w:rPr>
+                <w:rFonts w:ascii="Calibri" w:hAnsi="Calibri" w:cs="Calibri"/>
+                <w:noProof/>
+              </w:rPr>
+              <w:lastRenderedPageBreak/>
+              <w:drawing>
+                <wp:inline distT="0" distB="0" distL="0" distR="0" wp14:anchorId="1A384AFE" wp14:editId="10743D1C">
+                  <wp:extent cx="2669309" cy="2669309"/>
+                  <wp:effectExtent l="0" t="0" r="0" b="0"/>
+                  <wp:docPr id="11" name="Immagine 11"/>
+                  <wp:cNvGraphicFramePr>
+                    <a:graphicFrameLocks xmlns:a="http://schemas.openxmlformats.org/drawingml/2006/main" noChangeAspect="1"/>
+                  </wp:cNvGraphicFramePr>
+                  <a:graphic xmlns:a="http://schemas.openxmlformats.org/drawingml/2006/main">
+                    <a:graphicData uri="http://schemas.openxmlformats.org/drawingml/2006/picture">
+                      <pic:pic xmlns:pic="http://schemas.openxmlformats.org/drawingml/2006/picture">
+                        <pic:nvPicPr>
+                          <pic:cNvPr id="11" name="accuracy_no_beard.png"/>
+                          <pic:cNvPicPr/>
+                        </pic:nvPicPr>
+                        <pic:blipFill>
+                          <a:blip r:embed="rId36" cstate="print">
+                            <a:extLst>
+                              <a:ext uri="{28A0092B-C50C-407E-A947-70E740481C1C}">
+                                <a14:useLocalDpi xmlns:a14="http://schemas.microsoft.com/office/drawing/2010/main" val="0"/>
+                              </a:ext>
+                            </a:extLst>
+                          </a:blip>
+                          <a:stretch>
+                            <a:fillRect/>
+                          </a:stretch>
+                        </pic:blipFill>
+                        <pic:spPr>
+                          <a:xfrm>
+                            <a:off x="0" y="0"/>
+                            <a:ext cx="2672546" cy="2672546"/>
+                          </a:xfrm>
+                          <a:prstGeom prst="rect">
+                            <a:avLst/>
+                          </a:prstGeom>
+                        </pic:spPr>
+                      </pic:pic>
+                    </a:graphicData>
+                  </a:graphic>
+                </wp:inline>
+              </w:drawing>
+            </w:r>
+          </w:p>
+        </w:tc>
+        <w:tc>
+          <w:tcPr>
+            <w:tcW w:w="4811" w:type="dxa"/>
+            <w:vAlign w:val="center"/>
+          </w:tcPr>
+          <w:p>
+            <w:pPr>
+              <w:jc w:val="center"/>
+              <w:rPr>
+                <w:rFonts w:ascii="Calibri" w:hAnsi="Calibri" w:cs="Calibri"/>
+              </w:rPr>
+            </w:pPr>
+            <w:r>
+              <w:rPr>
+                <w:rFonts w:ascii="Calibri" w:hAnsi="Calibri" w:cs="Calibri"/>
+                <w:noProof/>
+              </w:rPr>
+              <w:drawing>
+                <wp:inline distT="0" distB="0" distL="0" distR="0" wp14:anchorId="10DC0C05" wp14:editId="221BE4A2">
+                  <wp:extent cx="2602749" cy="2602749"/>
+                  <wp:effectExtent l="0" t="0" r="1270" b="1270"/>
+                  <wp:docPr id="12" name="Immagine 12"/>
+                  <wp:cNvGraphicFramePr>
+                    <a:graphicFrameLocks xmlns:a="http://schemas.openxmlformats.org/drawingml/2006/main" noChangeAspect="1"/>
+                  </wp:cNvGraphicFramePr>
+                  <a:graphic xmlns:a="http://schemas.openxmlformats.org/drawingml/2006/main">
+                    <a:graphicData uri="http://schemas.openxmlformats.org/drawingml/2006/picture">
+                      <pic:pic xmlns:pic="http://schemas.openxmlformats.org/drawingml/2006/picture">
+                        <pic:nvPicPr>
+                          <pic:cNvPr id="12" name="accuracy_smiling.png"/>
+                          <pic:cNvPicPr/>
+                        </pic:nvPicPr>
+                        <pic:blipFill>
+                          <a:blip r:embed="rId37" cstate="print">
+                            <a:extLst>
+                              <a:ext uri="{28A0092B-C50C-407E-A947-70E740481C1C}">
+                                <a14:useLocalDpi xmlns:a14="http://schemas.microsoft.com/office/drawing/2010/main" val="0"/>
+                              </a:ext>
+                            </a:extLst>
+                          </a:blip>
+                          <a:stretch>
+                            <a:fillRect/>
+                          </a:stretch>
+                        </pic:blipFill>
+                        <pic:spPr>
+                          <a:xfrm>
+                            <a:off x="0" y="0"/>
+                            <a:ext cx="2610363" cy="2610363"/>
+                          </a:xfrm>
+                          <a:prstGeom prst="rect">
+                            <a:avLst/>
+                          </a:prstGeom>
+                        </pic:spPr>
+                      </pic:pic>
+                    </a:graphicData>
+                  </a:graphic>
+                </wp:inline>
+              </w:drawing>
+            </w:r>
+          </w:p>
+        </w:tc>
+      </w:tr>
+      <w:tr>
+        <w:trPr>
+          <w:jc w:val="center"/>
+        </w:trPr>
+        <w:tc>
+          <w:tcPr>
+            <w:tcW w:w="4811" w:type="dxa"/>
+            <w:vAlign w:val="center"/>
+          </w:tcPr>
+          <w:p>
+            <w:pPr>
+              <w:jc w:val="center"/>
+              <w:rPr>
+                <w:rFonts w:ascii="Calibri" w:hAnsi="Calibri" w:cs="Calibri"/>
+                <w:noProof/>
+              </w:rPr>
+            </w:pPr>
+            <w:r>
+              <w:rPr>
+                <w:rFonts w:ascii="Calibri" w:hAnsi="Calibri" w:cs="Calibri"/>
+                <w:noProof/>
+              </w:rPr>
+              <w:drawing>
+                <wp:inline distT="0" distB="0" distL="0" distR="0" wp14:anchorId="0F47D3BC" wp14:editId="5718DC69">
+                  <wp:extent cx="2665441" cy="2665441"/>
+                  <wp:effectExtent l="0" t="0" r="1905" b="1905"/>
+                  <wp:docPr id="13" name="Immagine 13"/>
+                  <wp:cNvGraphicFramePr>
+                    <a:graphicFrameLocks xmlns:a="http://schemas.openxmlformats.org/drawingml/2006/main" noChangeAspect="1"/>
+                  </wp:cNvGraphicFramePr>
+                  <a:graphic xmlns:a="http://schemas.openxmlformats.org/drawingml/2006/main">
+                    <a:graphicData uri="http://schemas.openxmlformats.org/drawingml/2006/picture">
+                      <pic:pic xmlns:pic="http://schemas.openxmlformats.org/drawingml/2006/picture">
+                        <pic:nvPicPr>
+                          <pic:cNvPr id="13" name="accuracy_young.png"/>
+                          <pic:cNvPicPr/>
+                        </pic:nvPicPr>
+                        <pic:blipFill>
+                          <a:blip r:embed="rId38" cstate="print">
+                            <a:extLst>
+                              <a:ext uri="{28A0092B-C50C-407E-A947-70E740481C1C}">
+                                <a14:useLocalDpi xmlns:a14="http://schemas.microsoft.com/office/drawing/2010/main" val="0"/>
+                              </a:ext>
+                            </a:extLst>
+                          </a:blip>
+                          <a:stretch>
+                            <a:fillRect/>
+                          </a:stretch>
+                        </pic:blipFill>
+                        <pic:spPr>
+                          <a:xfrm>
+                            <a:off x="0" y="0"/>
+                            <a:ext cx="2673295" cy="2673295"/>
+                          </a:xfrm>
+                          <a:prstGeom prst="rect">
+                            <a:avLst/>
+                          </a:prstGeom>
+                        </pic:spPr>
+                      </pic:pic>
+                    </a:graphicData>
+                  </a:graphic>
+                </wp:inline>
+              </w:drawing>
+            </w:r>
+          </w:p>
+        </w:tc>
+        <w:tc>
+          <w:tcPr>
+            <w:tcW w:w="4811" w:type="dxa"/>
+            <w:vAlign w:val="center"/>
+          </w:tcPr>
+          <w:p>
+            <w:pPr>
+              <w:jc w:val="center"/>
+              <w:rPr>
+                <w:rFonts w:ascii="Calibri" w:hAnsi="Calibri" w:cs="Calibri"/>
+                <w:noProof/>
+              </w:rPr>
+            </w:pPr>
+            <w:r>
+              <w:rPr>
+                <w:rFonts w:ascii="Calibri" w:hAnsi="Calibri" w:cs="Calibri"/>
+                <w:noProof/>
+              </w:rPr>
+              <w:drawing>
+                <wp:inline distT="0" distB="0" distL="0" distR="0" wp14:anchorId="3408A1B5" wp14:editId="77122CEE">
+                  <wp:extent cx="2989349" cy="2242012"/>
+                  <wp:effectExtent l="0" t="0" r="0" b="6350"/>
+                  <wp:docPr id="29" name="Immagine 29"/>
+                  <wp:cNvGraphicFramePr>
+                    <a:graphicFrameLocks xmlns:a="http://schemas.openxmlformats.org/drawingml/2006/main" noChangeAspect="1"/>
+                  </wp:cNvGraphicFramePr>
+                  <a:graphic xmlns:a="http://schemas.openxmlformats.org/drawingml/2006/main">
+                    <a:graphicData uri="http://schemas.openxmlformats.org/drawingml/2006/picture">
+                      <pic:pic xmlns:pic="http://schemas.openxmlformats.org/drawingml/2006/picture">
+                        <pic:nvPicPr>
+                          <pic:cNvPr id="29" name="rmse_grouped_landmarks.png"/>
+                          <pic:cNvPicPr/>
+                        </pic:nvPicPr>
+                        <pic:blipFill>
+                          <a:blip r:embed="rId39">
+                            <a:extLst>
+                              <a:ext uri="{28A0092B-C50C-407E-A947-70E740481C1C}">
+                                <a14:useLocalDpi xmlns:a14="http://schemas.microsoft.com/office/drawing/2010/main" val="0"/>
+                              </a:ext>
+                            </a:extLst>
+                          </a:blip>
+                          <a:stretch>
+                            <a:fillRect/>
+                          </a:stretch>
+                        </pic:blipFill>
+                        <pic:spPr>
+                          <a:xfrm>
+                            <a:off x="0" y="0"/>
+                            <a:ext cx="3001681" cy="2251261"/>
+                          </a:xfrm>
+                          <a:prstGeom prst="rect">
+                            <a:avLst/>
+                          </a:prstGeom>
+                        </pic:spPr>
+                      </pic:pic>
+                    </a:graphicData>
+                  </a:graphic>
+                </wp:inline>
+              </w:drawing>
+            </w:r>
+          </w:p>
+        </w:tc>
+      </w:tr>
+    </w:tbl>
+    <w:p>
+      <w:pPr>
+        <w:rPr>
+          <w:rFonts w:ascii="Calibri" w:hAnsi="Calibri" w:cs="Calibri"/>
+        </w:rPr>
+      </w:pPr>
+    </w:p>
+    <w:p>
+      <w:pPr>
+        <w:rPr>
+          <w:rFonts w:ascii="Calibri" w:hAnsi="Calibri" w:cs="Calibri"/>
+        </w:rPr>
+      </w:pPr>
+      <w:bookmarkStart w:id="20" w:name="_GoBack"/>
       <w:bookmarkEnd w:id="20"/>
     </w:p>
     <w:p>
       <w:pPr>
-        <w:rPr>
-          <w:rFonts w:ascii="Calibri" w:hAnsi="Calibri" w:cs="Calibri"/>
-        </w:rPr>
-      </w:pPr>
-      <w:r>
-        <w:rPr>
-          <w:rFonts w:ascii="Calibri" w:hAnsi="Calibri" w:cs="Calibri"/>
-        </w:rPr>
-        <w:t>By making test run</w:t>
-      </w:r>
-      <w:r>
-        <w:rPr>
-          <w:rFonts w:ascii="Calibri" w:hAnsi="Calibri" w:cs="Calibri"/>
-        </w:rPr>
-        <w:t>s</w:t>
-      </w:r>
-      <w:r>
-        <w:rPr>
-          <w:rFonts w:ascii="Calibri" w:hAnsi="Calibri" w:cs="Calibri"/>
-        </w:rPr>
-        <w:t xml:space="preserve"> of our Network, we reach the following results, expressed in terms of Accuracy </w:t>
-      </w:r>
-      <w:r>
-        <w:rPr>
-          <w:rFonts w:ascii="Calibri" w:hAnsi="Calibri" w:cs="Calibri"/>
-        </w:rPr>
-        <w:t xml:space="preserve">(or RMSE for landmarks) </w:t>
-      </w:r>
-      <w:r>
-        <w:rPr>
-          <w:rFonts w:ascii="Calibri" w:hAnsi="Calibri" w:cs="Calibri"/>
-        </w:rPr>
-        <w:t>and Loss</w:t>
+        <w:jc w:val="center"/>
+        <w:rPr>
+          <w:rFonts w:ascii="Calibri" w:hAnsi="Calibri" w:cs="Calibri"/>
+        </w:rPr>
+      </w:pPr>
+    </w:p>
+    <w:p>
+      <w:pPr>
+        <w:rPr>
+          <w:rFonts w:ascii="Calibri" w:hAnsi="Calibri" w:cs="Calibri"/>
+        </w:rPr>
+      </w:pPr>
+    </w:p>
+    <w:p>
+      <w:pPr>
+        <w:jc w:val="center"/>
+        <w:rPr>
+          <w:rFonts w:ascii="Calibri" w:hAnsi="Calibri" w:cs="Calibri"/>
+        </w:rPr>
+      </w:pPr>
+    </w:p>
+    <w:p>
+      <w:pPr>
+        <w:rPr>
+          <w:rFonts w:ascii="Calibri" w:hAnsi="Calibri" w:cs="Calibri"/>
+        </w:rPr>
+      </w:pPr>
+    </w:p>
+    <w:p>
+      <w:pPr>
+        <w:jc w:val="center"/>
+        <w:rPr>
+          <w:rFonts w:ascii="Calibri" w:hAnsi="Calibri" w:cs="Calibri"/>
+        </w:rPr>
+      </w:pPr>
+    </w:p>
+    <w:p>
+      <w:pPr>
+        <w:jc w:val="center"/>
+        <w:rPr>
+          <w:rFonts w:ascii="Calibri" w:hAnsi="Calibri" w:cs="Calibri"/>
+        </w:rPr>
+      </w:pPr>
+    </w:p>
+    <w:p>
+      <w:pPr>
+        <w:rPr>
+          <w:rFonts w:ascii="Calibri" w:hAnsi="Calibri" w:cs="Calibri"/>
+        </w:rPr>
+      </w:pPr>
+    </w:p>
+    <w:p>
+      <w:pPr>
+        <w:rPr>
+          <w:rFonts w:ascii="Calibri" w:hAnsi="Calibri" w:cs="Calibri"/>
+        </w:rPr>
+      </w:pPr>
+    </w:p>
+    <w:p>
+      <w:pPr>
+        <w:jc w:val="both"/>
+        <w:rPr>
+          <w:rFonts w:ascii="Calibri" w:hAnsi="Calibri" w:cs="Calibri"/>
+        </w:rPr>
+      </w:pPr>
+      <w:r>
+        <w:rPr>
+          <w:rFonts w:ascii="Calibri" w:hAnsi="Calibri" w:cs="Calibri"/>
+        </w:rPr>
+        <w:t xml:space="preserve">As it is possible to see </w:t>
+      </w:r>
+      <w:r>
+        <w:rPr>
+          <w:rFonts w:ascii="Calibri" w:hAnsi="Calibri" w:cs="Calibri"/>
+        </w:rPr>
+        <w:t>from the figures</w:t>
+      </w:r>
+      <w:r>
+        <w:rPr>
+          <w:rFonts w:ascii="Calibri" w:hAnsi="Calibri" w:cs="Calibri"/>
+        </w:rPr>
+        <w:t xml:space="preserve">, the accuracy that the </w:t>
+      </w:r>
+      <w:r>
+        <w:rPr>
+          <w:rFonts w:ascii="Calibri" w:hAnsi="Calibri" w:cs="Calibri"/>
+        </w:rPr>
+        <w:t>Multi</w:t>
       </w:r>
       <w:r>
         <w:rPr>
@@ -16556,17 +17422,172 @@
         </w:rPr>
         <w:t xml:space="preserve"> </w:t>
       </w:r>
-    </w:p>
-    <w:p>
-      <w:pPr>
-        <w:rPr>
-          <w:rFonts w:ascii="Calibri" w:hAnsi="Calibri" w:cs="Calibri"/>
-        </w:rPr>
-      </w:pPr>
-    </w:p>
-    <w:p>
-      <w:pPr>
-        <w:jc w:val="center"/>
+      <w:r>
+        <w:rPr>
+          <w:rFonts w:ascii="Calibri" w:hAnsi="Calibri" w:cs="Calibri"/>
+        </w:rPr>
+        <w:t>Task Learn</w:t>
+      </w:r>
+      <w:r>
+        <w:rPr>
+          <w:rFonts w:ascii="Calibri" w:hAnsi="Calibri" w:cs="Calibri"/>
+        </w:rPr>
+        <w:t>ing</w:t>
+      </w:r>
+      <w:r>
+        <w:rPr>
+          <w:rFonts w:ascii="Calibri" w:hAnsi="Calibri" w:cs="Calibri"/>
+        </w:rPr>
+        <w:t xml:space="preserve"> Network</w:t>
+      </w:r>
+      <w:r>
+        <w:rPr>
+          <w:rFonts w:ascii="Calibri" w:hAnsi="Calibri" w:cs="Calibri"/>
+        </w:rPr>
+        <w:t xml:space="preserve"> can provide</w:t>
+      </w:r>
+      <w:r>
+        <w:rPr>
+          <w:rFonts w:ascii="Calibri" w:hAnsi="Calibri" w:cs="Calibri"/>
+        </w:rPr>
+        <w:t>, in classification tasks,</w:t>
+      </w:r>
+      <w:r>
+        <w:rPr>
+          <w:rFonts w:ascii="Calibri" w:hAnsi="Calibri" w:cs="Calibri"/>
+        </w:rPr>
+        <w:t xml:space="preserve"> is immediately very high and it can reach in just a few iterations a value between </w:t>
+      </w:r>
+      <w:r>
+        <w:rPr>
+          <w:rFonts w:ascii="Calibri" w:hAnsi="Calibri" w:cs="Calibri"/>
+        </w:rPr>
+        <w:t>the 85-95</w:t>
+      </w:r>
+      <w:r>
+        <w:rPr>
+          <w:rFonts w:ascii="Calibri" w:hAnsi="Calibri" w:cs="Calibri"/>
+        </w:rPr>
+        <w:t xml:space="preserve">%. </w:t>
+      </w:r>
+      <w:r>
+        <w:rPr>
+          <w:rFonts w:ascii="Calibri" w:hAnsi="Calibri" w:cs="Calibri"/>
+        </w:rPr>
+        <w:t>This may happen because of the difficulty of the task</w:t>
+      </w:r>
+      <w:r>
+        <w:rPr>
+          <w:rFonts w:ascii="Calibri" w:hAnsi="Calibri" w:cs="Calibri"/>
+        </w:rPr>
+        <w:t>.</w:t>
+      </w:r>
+    </w:p>
+    <w:p>
+      <w:pPr>
+        <w:jc w:val="both"/>
+        <w:rPr>
+          <w:rFonts w:ascii="Calibri" w:hAnsi="Calibri" w:cs="Calibri"/>
+        </w:rPr>
+      </w:pPr>
+      <w:r>
+        <w:rPr>
+          <w:rFonts w:ascii="Calibri" w:hAnsi="Calibri" w:cs="Calibri"/>
+        </w:rPr>
+        <w:t>For the RMSE on landmarks, it is possible to see that the Network is immediately able to compute, at first, a very low RMSE (about 3.9) and, after 4 epochs (We remind that, in this case, an epoch consists of 594 iterations!), get to 0.9</w:t>
+      </w:r>
+      <w:r>
+        <w:rPr>
+          <w:rFonts w:ascii="Calibri" w:hAnsi="Calibri" w:cs="Calibri"/>
+        </w:rPr>
+        <w:t>1</w:t>
+      </w:r>
+      <w:r>
+        <w:rPr>
+          <w:rFonts w:ascii="Calibri" w:hAnsi="Calibri" w:cs="Calibri"/>
+        </w:rPr>
+        <w:t>.</w:t>
+      </w:r>
+      <w:r>
+        <w:rPr>
+          <w:rFonts w:ascii="Calibri" w:hAnsi="Calibri" w:cs="Calibri"/>
+        </w:rPr>
+        <w:t xml:space="preserve"> </w:t>
+      </w:r>
+    </w:p>
+    <w:p>
+      <w:pPr>
+        <w:jc w:val="both"/>
+        <w:rPr>
+          <w:rFonts w:ascii="Calibri" w:hAnsi="Calibri" w:cs="Calibri"/>
+        </w:rPr>
+      </w:pPr>
+      <w:r>
+        <w:rPr>
+          <w:rFonts w:ascii="Calibri" w:hAnsi="Calibri" w:cs="Calibri"/>
+        </w:rPr>
+        <w:t xml:space="preserve">Even the loss </w:t>
+      </w:r>
+      <w:r>
+        <w:rPr>
+          <w:rFonts w:ascii="Calibri" w:hAnsi="Calibri" w:cs="Calibri"/>
+        </w:rPr>
+        <w:t>of the tasks</w:t>
+      </w:r>
+      <w:r>
+        <w:rPr>
+          <w:rFonts w:ascii="Calibri" w:hAnsi="Calibri" w:cs="Calibri"/>
+        </w:rPr>
+        <w:t xml:space="preserve"> </w:t>
+      </w:r>
+      <w:proofErr w:type="gramStart"/>
+      <w:r>
+        <w:rPr>
+          <w:rFonts w:ascii="Calibri" w:hAnsi="Calibri" w:cs="Calibri"/>
+        </w:rPr>
+        <w:t>have</w:t>
+      </w:r>
+      <w:proofErr w:type="gramEnd"/>
+      <w:r>
+        <w:rPr>
+          <w:rFonts w:ascii="Calibri" w:hAnsi="Calibri" w:cs="Calibri"/>
+        </w:rPr>
+        <w:t xml:space="preserve"> </w:t>
+      </w:r>
+      <w:r>
+        <w:rPr>
+          <w:rFonts w:ascii="Calibri" w:hAnsi="Calibri" w:cs="Calibri"/>
+        </w:rPr>
+        <w:t>an interesting plot: we could say that it has a decreas</w:t>
+      </w:r>
+      <w:r>
+        <w:rPr>
+          <w:rFonts w:ascii="Calibri" w:hAnsi="Calibri" w:cs="Calibri"/>
+        </w:rPr>
+        <w:t>ing</w:t>
+      </w:r>
+      <w:r>
+        <w:rPr>
+          <w:rFonts w:ascii="Calibri" w:hAnsi="Calibri" w:cs="Calibri"/>
+        </w:rPr>
+        <w:t xml:space="preserve"> process </w:t>
+      </w:r>
+      <w:r>
+        <w:rPr>
+          <w:rFonts w:ascii="Calibri" w:hAnsi="Calibri" w:cs="Calibri"/>
+        </w:rPr>
+        <w:t>that recalls the plot of an exponential function.</w:t>
+      </w:r>
+    </w:p>
+    <w:p>
+      <w:pPr>
+        <w:rPr>
+          <w:rFonts w:ascii="Calibri" w:hAnsi="Calibri" w:cs="Calibri"/>
+        </w:rPr>
+      </w:pPr>
+    </w:p>
+    <w:p>
+      <w:pPr>
         <w:rPr>
           <w:rFonts w:ascii="Calibri" w:hAnsi="Calibri" w:cs="Calibri"/>
         </w:rPr>
@@ -16576,577 +17597,7 @@
           <w:rFonts w:ascii="Calibri" w:hAnsi="Calibri" w:cs="Calibri"/>
           <w:noProof/>
         </w:rPr>
-        <w:drawing>
-          <wp:inline distT="0" distB="0" distL="0" distR="0" wp14:anchorId="30919EBA" wp14:editId="6CF2D373">
-            <wp:extent cx="2488104" cy="2488104"/>
-            <wp:effectExtent l="0" t="0" r="1270" b="1270"/>
-            <wp:docPr id="30" name="Immagine 30"/>
-            <wp:cNvGraphicFramePr>
-              <a:graphicFrameLocks xmlns:a="http://schemas.openxmlformats.org/drawingml/2006/main" noChangeAspect="1"/>
-            </wp:cNvGraphicFramePr>
-            <a:graphic xmlns:a="http://schemas.openxmlformats.org/drawingml/2006/main">
-              <a:graphicData uri="http://schemas.openxmlformats.org/drawingml/2006/picture">
-                <pic:pic xmlns:pic="http://schemas.openxmlformats.org/drawingml/2006/picture">
-                  <pic:nvPicPr>
-                    <pic:cNvPr id="30" name="accuracy_eyeglasses.png"/>
-                    <pic:cNvPicPr/>
-                  </pic:nvPicPr>
-                  <pic:blipFill>
-                    <a:blip r:embed="rId34" cstate="print">
-                      <a:extLst>
-                        <a:ext uri="{28A0092B-C50C-407E-A947-70E740481C1C}">
-                          <a14:useLocalDpi xmlns:a14="http://schemas.microsoft.com/office/drawing/2010/main" val="0"/>
-                        </a:ext>
-                      </a:extLst>
-                    </a:blip>
-                    <a:stretch>
-                      <a:fillRect/>
-                    </a:stretch>
-                  </pic:blipFill>
-                  <pic:spPr>
-                    <a:xfrm>
-                      <a:off x="0" y="0"/>
-                      <a:ext cx="2505272" cy="2505272"/>
-                    </a:xfrm>
-                    <a:prstGeom prst="rect">
-                      <a:avLst/>
-                    </a:prstGeom>
-                  </pic:spPr>
-                </pic:pic>
-              </a:graphicData>
-            </a:graphic>
-          </wp:inline>
-        </w:drawing>
-      </w:r>
-      <w:r>
-        <w:rPr>
-          <w:rFonts w:ascii="Calibri" w:hAnsi="Calibri" w:cs="Calibri"/>
-          <w:noProof/>
-        </w:rPr>
-        <w:drawing>
-          <wp:inline distT="0" distB="0" distL="0" distR="0" wp14:anchorId="7D06A85F" wp14:editId="1578B1A8">
-            <wp:extent cx="2493819" cy="2493819"/>
-            <wp:effectExtent l="0" t="0" r="0" b="0"/>
-            <wp:docPr id="34" name="Immagine 34"/>
-            <wp:cNvGraphicFramePr>
-              <a:graphicFrameLocks xmlns:a="http://schemas.openxmlformats.org/drawingml/2006/main" noChangeAspect="1"/>
-            </wp:cNvGraphicFramePr>
-            <a:graphic xmlns:a="http://schemas.openxmlformats.org/drawingml/2006/main">
-              <a:graphicData uri="http://schemas.openxmlformats.org/drawingml/2006/picture">
-                <pic:pic xmlns:pic="http://schemas.openxmlformats.org/drawingml/2006/picture">
-                  <pic:nvPicPr>
-                    <pic:cNvPr id="34" name="accuracy_gender.png"/>
-                    <pic:cNvPicPr/>
-                  </pic:nvPicPr>
-                  <pic:blipFill>
-                    <a:blip r:embed="rId35" cstate="print">
-                      <a:extLst>
-                        <a:ext uri="{28A0092B-C50C-407E-A947-70E740481C1C}">
-                          <a14:useLocalDpi xmlns:a14="http://schemas.microsoft.com/office/drawing/2010/main" val="0"/>
-                        </a:ext>
-                      </a:extLst>
-                    </a:blip>
-                    <a:stretch>
-                      <a:fillRect/>
-                    </a:stretch>
-                  </pic:blipFill>
-                  <pic:spPr>
-                    <a:xfrm>
-                      <a:off x="0" y="0"/>
-                      <a:ext cx="2498321" cy="2498321"/>
-                    </a:xfrm>
-                    <a:prstGeom prst="rect">
-                      <a:avLst/>
-                    </a:prstGeom>
-                  </pic:spPr>
-                </pic:pic>
-              </a:graphicData>
-            </a:graphic>
-          </wp:inline>
-        </w:drawing>
-      </w:r>
-    </w:p>
-    <w:p>
-      <w:pPr>
-        <w:rPr>
-          <w:rFonts w:ascii="Calibri" w:hAnsi="Calibri" w:cs="Calibri"/>
-        </w:rPr>
-      </w:pPr>
-    </w:p>
-    <w:p>
-      <w:pPr>
-        <w:jc w:val="center"/>
-        <w:rPr>
-          <w:rFonts w:ascii="Calibri" w:hAnsi="Calibri" w:cs="Calibri"/>
-        </w:rPr>
-      </w:pPr>
-      <w:r>
-        <w:rPr>
-          <w:rFonts w:ascii="Calibri" w:hAnsi="Calibri" w:cs="Calibri"/>
-          <w:noProof/>
-        </w:rPr>
         <w:lastRenderedPageBreak/>
-        <w:drawing>
-          <wp:inline distT="0" distB="0" distL="0" distR="0" wp14:anchorId="6E1B27B0" wp14:editId="0D1548AA">
-            <wp:extent cx="2396202" cy="2396202"/>
-            <wp:effectExtent l="0" t="0" r="4445" b="4445"/>
-            <wp:docPr id="36" name="Immagine 36"/>
-            <wp:cNvGraphicFramePr>
-              <a:graphicFrameLocks xmlns:a="http://schemas.openxmlformats.org/drawingml/2006/main" noChangeAspect="1"/>
-            </wp:cNvGraphicFramePr>
-            <a:graphic xmlns:a="http://schemas.openxmlformats.org/drawingml/2006/main">
-              <a:graphicData uri="http://schemas.openxmlformats.org/drawingml/2006/picture">
-                <pic:pic xmlns:pic="http://schemas.openxmlformats.org/drawingml/2006/picture">
-                  <pic:nvPicPr>
-                    <pic:cNvPr id="36" name="accuracy_head_pose.png"/>
-                    <pic:cNvPicPr/>
-                  </pic:nvPicPr>
-                  <pic:blipFill>
-                    <a:blip r:embed="rId36" cstate="print">
-                      <a:extLst>
-                        <a:ext uri="{28A0092B-C50C-407E-A947-70E740481C1C}">
-                          <a14:useLocalDpi xmlns:a14="http://schemas.microsoft.com/office/drawing/2010/main" val="0"/>
-                        </a:ext>
-                      </a:extLst>
-                    </a:blip>
-                    <a:stretch>
-                      <a:fillRect/>
-                    </a:stretch>
-                  </pic:blipFill>
-                  <pic:spPr>
-                    <a:xfrm>
-                      <a:off x="0" y="0"/>
-                      <a:ext cx="2404792" cy="2404792"/>
-                    </a:xfrm>
-                    <a:prstGeom prst="rect">
-                      <a:avLst/>
-                    </a:prstGeom>
-                  </pic:spPr>
-                </pic:pic>
-              </a:graphicData>
-            </a:graphic>
-          </wp:inline>
-        </w:drawing>
-      </w:r>
-      <w:r>
-        <w:rPr>
-          <w:rFonts w:ascii="Calibri" w:hAnsi="Calibri" w:cs="Calibri"/>
-          <w:noProof/>
-        </w:rPr>
-        <w:drawing>
-          <wp:inline distT="0" distB="0" distL="0" distR="0" wp14:anchorId="4CC6F7FC" wp14:editId="02F01ECA">
-            <wp:extent cx="2321503" cy="2321503"/>
-            <wp:effectExtent l="0" t="0" r="3175" b="3175"/>
-            <wp:docPr id="37" name="Immagine 37"/>
-            <wp:cNvGraphicFramePr>
-              <a:graphicFrameLocks xmlns:a="http://schemas.openxmlformats.org/drawingml/2006/main" noChangeAspect="1"/>
-            </wp:cNvGraphicFramePr>
-            <a:graphic xmlns:a="http://schemas.openxmlformats.org/drawingml/2006/main">
-              <a:graphicData uri="http://schemas.openxmlformats.org/drawingml/2006/picture">
-                <pic:pic xmlns:pic="http://schemas.openxmlformats.org/drawingml/2006/picture">
-                  <pic:nvPicPr>
-                    <pic:cNvPr id="37" name="accuracy_smiling.png"/>
-                    <pic:cNvPicPr/>
-                  </pic:nvPicPr>
-                  <pic:blipFill>
-                    <a:blip r:embed="rId37" cstate="print">
-                      <a:extLst>
-                        <a:ext uri="{28A0092B-C50C-407E-A947-70E740481C1C}">
-                          <a14:useLocalDpi xmlns:a14="http://schemas.microsoft.com/office/drawing/2010/main" val="0"/>
-                        </a:ext>
-                      </a:extLst>
-                    </a:blip>
-                    <a:stretch>
-                      <a:fillRect/>
-                    </a:stretch>
-                  </pic:blipFill>
-                  <pic:spPr>
-                    <a:xfrm>
-                      <a:off x="0" y="0"/>
-                      <a:ext cx="2334455" cy="2334455"/>
-                    </a:xfrm>
-                    <a:prstGeom prst="rect">
-                      <a:avLst/>
-                    </a:prstGeom>
-                  </pic:spPr>
-                </pic:pic>
-              </a:graphicData>
-            </a:graphic>
-          </wp:inline>
-        </w:drawing>
-      </w:r>
-    </w:p>
-    <w:p>
-      <w:pPr>
-        <w:rPr>
-          <w:rFonts w:ascii="Calibri" w:hAnsi="Calibri" w:cs="Calibri"/>
-        </w:rPr>
-      </w:pPr>
-    </w:p>
-    <w:p>
-      <w:pPr>
-        <w:jc w:val="center"/>
-        <w:rPr>
-          <w:rFonts w:ascii="Calibri" w:hAnsi="Calibri" w:cs="Calibri"/>
-        </w:rPr>
-      </w:pPr>
-      <w:r>
-        <w:rPr>
-          <w:rFonts w:ascii="Calibri" w:hAnsi="Calibri" w:cs="Calibri"/>
-          <w:noProof/>
-        </w:rPr>
-        <w:drawing>
-          <wp:inline distT="0" distB="0" distL="0" distR="0" wp14:anchorId="315BB2AC" wp14:editId="3E8BE755">
-            <wp:extent cx="2571404" cy="2571404"/>
-            <wp:effectExtent l="0" t="0" r="0" b="0"/>
-            <wp:docPr id="38" name="Immagine 38"/>
-            <wp:cNvGraphicFramePr>
-              <a:graphicFrameLocks xmlns:a="http://schemas.openxmlformats.org/drawingml/2006/main" noChangeAspect="1"/>
-            </wp:cNvGraphicFramePr>
-            <a:graphic xmlns:a="http://schemas.openxmlformats.org/drawingml/2006/main">
-              <a:graphicData uri="http://schemas.openxmlformats.org/drawingml/2006/picture">
-                <pic:pic xmlns:pic="http://schemas.openxmlformats.org/drawingml/2006/picture">
-                  <pic:nvPicPr>
-                    <pic:cNvPr id="38" name="accuracy_young.png"/>
-                    <pic:cNvPicPr/>
-                  </pic:nvPicPr>
-                  <pic:blipFill>
-                    <a:blip r:embed="rId38" cstate="print">
-                      <a:extLst>
-                        <a:ext uri="{28A0092B-C50C-407E-A947-70E740481C1C}">
-                          <a14:useLocalDpi xmlns:a14="http://schemas.microsoft.com/office/drawing/2010/main" val="0"/>
-                        </a:ext>
-                      </a:extLst>
-                    </a:blip>
-                    <a:stretch>
-                      <a:fillRect/>
-                    </a:stretch>
-                  </pic:blipFill>
-                  <pic:spPr>
-                    <a:xfrm>
-                      <a:off x="0" y="0"/>
-                      <a:ext cx="2574761" cy="2574761"/>
-                    </a:xfrm>
-                    <a:prstGeom prst="rect">
-                      <a:avLst/>
-                    </a:prstGeom>
-                  </pic:spPr>
-                </pic:pic>
-              </a:graphicData>
-            </a:graphic>
-          </wp:inline>
-        </w:drawing>
-      </w:r>
-      <w:r>
-        <w:rPr>
-          <w:rFonts w:ascii="Calibri" w:hAnsi="Calibri" w:cs="Calibri"/>
-          <w:noProof/>
-        </w:rPr>
-        <w:drawing>
-          <wp:inline distT="0" distB="0" distL="0" distR="0" wp14:anchorId="7D829E4A" wp14:editId="24611F27">
-            <wp:extent cx="3358342" cy="2518757"/>
-            <wp:effectExtent l="0" t="0" r="0" b="0"/>
-            <wp:docPr id="39" name="Immagine 39"/>
-            <wp:cNvGraphicFramePr>
-              <a:graphicFrameLocks xmlns:a="http://schemas.openxmlformats.org/drawingml/2006/main" noChangeAspect="1"/>
-            </wp:cNvGraphicFramePr>
-            <a:graphic xmlns:a="http://schemas.openxmlformats.org/drawingml/2006/main">
-              <a:graphicData uri="http://schemas.openxmlformats.org/drawingml/2006/picture">
-                <pic:pic xmlns:pic="http://schemas.openxmlformats.org/drawingml/2006/picture">
-                  <pic:nvPicPr>
-                    <pic:cNvPr id="39" name="rmse_grouped_landmarks.png"/>
-                    <pic:cNvPicPr/>
-                  </pic:nvPicPr>
-                  <pic:blipFill>
-                    <a:blip r:embed="rId39">
-                      <a:extLst>
-                        <a:ext uri="{28A0092B-C50C-407E-A947-70E740481C1C}">
-                          <a14:useLocalDpi xmlns:a14="http://schemas.microsoft.com/office/drawing/2010/main" val="0"/>
-                        </a:ext>
-                      </a:extLst>
-                    </a:blip>
-                    <a:stretch>
-                      <a:fillRect/>
-                    </a:stretch>
-                  </pic:blipFill>
-                  <pic:spPr>
-                    <a:xfrm>
-                      <a:off x="0" y="0"/>
-                      <a:ext cx="3361017" cy="2520763"/>
-                    </a:xfrm>
-                    <a:prstGeom prst="rect">
-                      <a:avLst/>
-                    </a:prstGeom>
-                  </pic:spPr>
-                </pic:pic>
-              </a:graphicData>
-            </a:graphic>
-          </wp:inline>
-        </w:drawing>
-      </w:r>
-    </w:p>
-    <w:p>
-      <w:pPr>
-        <w:jc w:val="center"/>
-        <w:rPr>
-          <w:rFonts w:ascii="Calibri" w:hAnsi="Calibri" w:cs="Calibri"/>
-        </w:rPr>
-      </w:pPr>
-      <w:r>
-        <w:rPr>
-          <w:rFonts w:ascii="Calibri" w:hAnsi="Calibri" w:cs="Calibri"/>
-          <w:noProof/>
-        </w:rPr>
-        <w:drawing>
-          <wp:inline distT="0" distB="0" distL="0" distR="0" wp14:anchorId="2E454C12" wp14:editId="26174378">
-            <wp:extent cx="2443941" cy="2443941"/>
-            <wp:effectExtent l="0" t="0" r="0" b="0"/>
-            <wp:docPr id="40" name="Immagine 40"/>
-            <wp:cNvGraphicFramePr>
-              <a:graphicFrameLocks xmlns:a="http://schemas.openxmlformats.org/drawingml/2006/main" noChangeAspect="1"/>
-            </wp:cNvGraphicFramePr>
-            <a:graphic xmlns:a="http://schemas.openxmlformats.org/drawingml/2006/main">
-              <a:graphicData uri="http://schemas.openxmlformats.org/drawingml/2006/picture">
-                <pic:pic xmlns:pic="http://schemas.openxmlformats.org/drawingml/2006/picture">
-                  <pic:nvPicPr>
-                    <pic:cNvPr id="40" name="rmse_landmarks.png"/>
-                    <pic:cNvPicPr/>
-                  </pic:nvPicPr>
-                  <pic:blipFill>
-                    <a:blip r:embed="rId40" cstate="print">
-                      <a:extLst>
-                        <a:ext uri="{28A0092B-C50C-407E-A947-70E740481C1C}">
-                          <a14:useLocalDpi xmlns:a14="http://schemas.microsoft.com/office/drawing/2010/main" val="0"/>
-                        </a:ext>
-                      </a:extLst>
-                    </a:blip>
-                    <a:stretch>
-                      <a:fillRect/>
-                    </a:stretch>
-                  </pic:blipFill>
-                  <pic:spPr>
-                    <a:xfrm>
-                      <a:off x="0" y="0"/>
-                      <a:ext cx="2450943" cy="2450943"/>
-                    </a:xfrm>
-                    <a:prstGeom prst="rect">
-                      <a:avLst/>
-                    </a:prstGeom>
-                  </pic:spPr>
-                </pic:pic>
-              </a:graphicData>
-            </a:graphic>
-          </wp:inline>
-        </w:drawing>
-      </w:r>
-    </w:p>
-    <w:p>
-      <w:pPr>
-        <w:rPr>
-          <w:rFonts w:ascii="Calibri" w:hAnsi="Calibri" w:cs="Calibri"/>
-        </w:rPr>
-      </w:pPr>
-    </w:p>
-    <w:p>
-      <w:pPr>
-        <w:rPr>
-          <w:rFonts w:ascii="Calibri" w:hAnsi="Calibri" w:cs="Calibri"/>
-        </w:rPr>
-      </w:pPr>
-    </w:p>
-    <w:p>
-      <w:pPr>
-        <w:jc w:val="both"/>
-        <w:rPr>
-          <w:rFonts w:ascii="Calibri" w:hAnsi="Calibri" w:cs="Calibri"/>
-        </w:rPr>
-      </w:pPr>
-      <w:r>
-        <w:rPr>
-          <w:rFonts w:ascii="Calibri" w:hAnsi="Calibri" w:cs="Calibri"/>
-        </w:rPr>
-        <w:t xml:space="preserve">As it is possible to see </w:t>
-      </w:r>
-      <w:r>
-        <w:rPr>
-          <w:rFonts w:ascii="Calibri" w:hAnsi="Calibri" w:cs="Calibri"/>
-        </w:rPr>
-        <w:t>from the figures</w:t>
-      </w:r>
-      <w:r>
-        <w:rPr>
-          <w:rFonts w:ascii="Calibri" w:hAnsi="Calibri" w:cs="Calibri"/>
-        </w:rPr>
-        <w:t xml:space="preserve">, the accuracy that the </w:t>
-      </w:r>
-      <w:r>
-        <w:rPr>
-          <w:rFonts w:ascii="Calibri" w:hAnsi="Calibri" w:cs="Calibri"/>
-        </w:rPr>
-        <w:t>Multi</w:t>
-      </w:r>
-      <w:r>
-        <w:rPr>
-          <w:rFonts w:ascii="Calibri" w:hAnsi="Calibri" w:cs="Calibri"/>
-        </w:rPr>
-        <w:t xml:space="preserve"> </w:t>
-      </w:r>
-      <w:r>
-        <w:rPr>
-          <w:rFonts w:ascii="Calibri" w:hAnsi="Calibri" w:cs="Calibri"/>
-        </w:rPr>
-        <w:t>Task Learn</w:t>
-      </w:r>
-      <w:r>
-        <w:rPr>
-          <w:rFonts w:ascii="Calibri" w:hAnsi="Calibri" w:cs="Calibri"/>
-        </w:rPr>
-        <w:t>ing</w:t>
-      </w:r>
-      <w:r>
-        <w:rPr>
-          <w:rFonts w:ascii="Calibri" w:hAnsi="Calibri" w:cs="Calibri"/>
-        </w:rPr>
-        <w:t xml:space="preserve"> Network</w:t>
-      </w:r>
-      <w:r>
-        <w:rPr>
-          <w:rFonts w:ascii="Calibri" w:hAnsi="Calibri" w:cs="Calibri"/>
-        </w:rPr>
-        <w:t xml:space="preserve"> can provide</w:t>
-      </w:r>
-      <w:r>
-        <w:rPr>
-          <w:rFonts w:ascii="Calibri" w:hAnsi="Calibri" w:cs="Calibri"/>
-        </w:rPr>
-        <w:t>, in classification tasks,</w:t>
-      </w:r>
-      <w:r>
-        <w:rPr>
-          <w:rFonts w:ascii="Calibri" w:hAnsi="Calibri" w:cs="Calibri"/>
-        </w:rPr>
-        <w:t xml:space="preserve"> is immediately very high and it can reach in just a few iterations a value between </w:t>
-      </w:r>
-      <w:r>
-        <w:rPr>
-          <w:rFonts w:ascii="Calibri" w:hAnsi="Calibri" w:cs="Calibri"/>
-        </w:rPr>
-        <w:t>the 85-95</w:t>
-      </w:r>
-      <w:r>
-        <w:rPr>
-          <w:rFonts w:ascii="Calibri" w:hAnsi="Calibri" w:cs="Calibri"/>
-        </w:rPr>
-        <w:t xml:space="preserve">%. </w:t>
-      </w:r>
-      <w:r>
-        <w:rPr>
-          <w:rFonts w:ascii="Calibri" w:hAnsi="Calibri" w:cs="Calibri"/>
-        </w:rPr>
-        <w:t>This may happen because of the difficulty of the task</w:t>
-      </w:r>
-      <w:r>
-        <w:rPr>
-          <w:rFonts w:ascii="Calibri" w:hAnsi="Calibri" w:cs="Calibri"/>
-        </w:rPr>
-        <w:t>.</w:t>
-      </w:r>
-    </w:p>
-    <w:p>
-      <w:pPr>
-        <w:jc w:val="both"/>
-        <w:rPr>
-          <w:rFonts w:ascii="Calibri" w:hAnsi="Calibri" w:cs="Calibri"/>
-        </w:rPr>
-      </w:pPr>
-      <w:r>
-        <w:rPr>
-          <w:rFonts w:ascii="Calibri" w:hAnsi="Calibri" w:cs="Calibri"/>
-        </w:rPr>
-        <w:lastRenderedPageBreak/>
-        <w:t>For the RMSE on landmarks, it is possible to see that the Network is immediately able to compute, at first, a very low RMSE (about 3.9) and, after 4 epochs (We remind that, in this case, an epoch consists of 594 iterations!), get to 0.98.</w:t>
-      </w:r>
-      <w:r>
-        <w:rPr>
-          <w:rFonts w:ascii="Calibri" w:hAnsi="Calibri" w:cs="Calibri"/>
-        </w:rPr>
-        <w:t xml:space="preserve"> </w:t>
-      </w:r>
-    </w:p>
-    <w:p>
-      <w:pPr>
-        <w:jc w:val="both"/>
-        <w:rPr>
-          <w:rFonts w:ascii="Calibri" w:hAnsi="Calibri" w:cs="Calibri"/>
-        </w:rPr>
-      </w:pPr>
-      <w:r>
-        <w:rPr>
-          <w:rFonts w:ascii="Calibri" w:hAnsi="Calibri" w:cs="Calibri"/>
-        </w:rPr>
-        <w:t xml:space="preserve">Even the loss </w:t>
-      </w:r>
-      <w:r>
-        <w:rPr>
-          <w:rFonts w:ascii="Calibri" w:hAnsi="Calibri" w:cs="Calibri"/>
-        </w:rPr>
-        <w:t>of the tasks</w:t>
-      </w:r>
-      <w:r>
-        <w:rPr>
-          <w:rFonts w:ascii="Calibri" w:hAnsi="Calibri" w:cs="Calibri"/>
-        </w:rPr>
-        <w:t xml:space="preserve"> </w:t>
-      </w:r>
-      <w:r>
-        <w:rPr>
-          <w:rFonts w:ascii="Calibri" w:hAnsi="Calibri" w:cs="Calibri"/>
-        </w:rPr>
-        <w:t xml:space="preserve">have </w:t>
-      </w:r>
-      <w:r>
-        <w:rPr>
-          <w:rFonts w:ascii="Calibri" w:hAnsi="Calibri" w:cs="Calibri"/>
-        </w:rPr>
-        <w:t>an interesting plot: we could say that it has a decreas</w:t>
-      </w:r>
-      <w:r>
-        <w:rPr>
-          <w:rFonts w:ascii="Calibri" w:hAnsi="Calibri" w:cs="Calibri"/>
-        </w:rPr>
-        <w:t>ing</w:t>
-      </w:r>
-      <w:r>
-        <w:rPr>
-          <w:rFonts w:ascii="Calibri" w:hAnsi="Calibri" w:cs="Calibri"/>
-        </w:rPr>
-        <w:t xml:space="preserve"> process </w:t>
-      </w:r>
-      <w:r>
-        <w:rPr>
-          <w:rFonts w:ascii="Calibri" w:hAnsi="Calibri" w:cs="Calibri"/>
-        </w:rPr>
-        <w:t>that recalls the plot of an exponential function.</w:t>
-      </w:r>
-    </w:p>
-    <w:p>
-      <w:pPr>
-        <w:rPr>
-          <w:rFonts w:ascii="Calibri" w:hAnsi="Calibri" w:cs="Calibri"/>
-        </w:rPr>
-      </w:pPr>
-    </w:p>
-    <w:p>
-      <w:pPr>
-        <w:rPr>
-          <w:rFonts w:ascii="Calibri" w:hAnsi="Calibri" w:cs="Calibri"/>
-        </w:rPr>
-      </w:pPr>
-      <w:r>
-        <w:rPr>
-          <w:rFonts w:ascii="Calibri" w:hAnsi="Calibri" w:cs="Calibri"/>
-          <w:noProof/>
-        </w:rPr>
         <w:drawing>
           <wp:inline distT="0" distB="0" distL="0" distR="0" wp14:anchorId="0F6468B8" wp14:editId="2F23666C">
             <wp:extent cx="2709949" cy="2709949"/>
@@ -17163,7 +17614,7 @@
                     <pic:cNvPicPr/>
                   </pic:nvPicPr>
                   <pic:blipFill>
-                    <a:blip r:embed="rId41" cstate="print">
+                    <a:blip r:embed="rId40" cstate="print">
                       <a:extLst>
                         <a:ext uri="{28A0092B-C50C-407E-A947-70E740481C1C}">
                           <a14:useLocalDpi xmlns:a14="http://schemas.microsoft.com/office/drawing/2010/main" val="0"/>
@@ -17210,7 +17661,7 @@
                     <pic:cNvPicPr/>
                   </pic:nvPicPr>
                   <pic:blipFill>
-                    <a:blip r:embed="rId42" cstate="print">
+                    <a:blip r:embed="rId41" cstate="print">
                       <a:extLst>
                         <a:ext uri="{28A0092B-C50C-407E-A947-70E740481C1C}">
                           <a14:useLocalDpi xmlns:a14="http://schemas.microsoft.com/office/drawing/2010/main" val="0"/>
@@ -17257,7 +17708,7 @@
                     <pic:cNvPicPr/>
                   </pic:nvPicPr>
                   <pic:blipFill>
-                    <a:blip r:embed="rId43" cstate="print">
+                    <a:blip r:embed="rId42" cstate="print">
                       <a:extLst>
                         <a:ext uri="{28A0092B-C50C-407E-A947-70E740481C1C}">
                           <a14:useLocalDpi xmlns:a14="http://schemas.microsoft.com/office/drawing/2010/main" val="0"/>
@@ -17304,7 +17755,7 @@
                     <pic:cNvPicPr/>
                   </pic:nvPicPr>
                   <pic:blipFill>
-                    <a:blip r:embed="rId44" cstate="print">
+                    <a:blip r:embed="rId43" cstate="print">
                       <a:extLst>
                         <a:ext uri="{28A0092B-C50C-407E-A947-70E740481C1C}">
                           <a14:useLocalDpi xmlns:a14="http://schemas.microsoft.com/office/drawing/2010/main" val="0"/>
@@ -17352,7 +17803,7 @@
                     <pic:cNvPicPr/>
                   </pic:nvPicPr>
                   <pic:blipFill>
-                    <a:blip r:embed="rId45" cstate="print">
+                    <a:blip r:embed="rId44" cstate="print">
                       <a:extLst>
                         <a:ext uri="{28A0092B-C50C-407E-A947-70E740481C1C}">
                           <a14:useLocalDpi xmlns:a14="http://schemas.microsoft.com/office/drawing/2010/main" val="0"/>
@@ -17399,7 +17850,7 @@
                     <pic:cNvPicPr/>
                   </pic:nvPicPr>
                   <pic:blipFill>
-                    <a:blip r:embed="rId46" cstate="print">
+                    <a:blip r:embed="rId45" cstate="print">
                       <a:extLst>
                         <a:ext uri="{28A0092B-C50C-407E-A947-70E740481C1C}">
                           <a14:useLocalDpi xmlns:a14="http://schemas.microsoft.com/office/drawing/2010/main" val="0"/>
@@ -17446,7 +17897,7 @@
                     <pic:cNvPicPr/>
                   </pic:nvPicPr>
                   <pic:blipFill>
-                    <a:blip r:embed="rId47" cstate="print">
+                    <a:blip r:embed="rId46" cstate="print">
                       <a:extLst>
                         <a:ext uri="{28A0092B-C50C-407E-A947-70E740481C1C}">
                           <a14:useLocalDpi xmlns:a14="http://schemas.microsoft.com/office/drawing/2010/main" val="0"/>
@@ -17493,7 +17944,7 @@
                     <pic:cNvPicPr/>
                   </pic:nvPicPr>
                   <pic:blipFill>
-                    <a:blip r:embed="rId48" cstate="print">
+                    <a:blip r:embed="rId47" cstate="print">
                       <a:extLst>
                         <a:ext uri="{28A0092B-C50C-407E-A947-70E740481C1C}">
                           <a14:useLocalDpi xmlns:a14="http://schemas.microsoft.com/office/drawing/2010/main" val="0"/>
@@ -18004,7 +18455,35 @@
         <w:rPr>
           <w:rFonts w:ascii="Calibri" w:hAnsi="Calibri" w:cs="Calibri"/>
         </w:rPr>
-        <w:t>Koch G., Zemel R., Salakhutdinov R. – Siamese Neural network for One-Shot Image Recognition</w:t>
+        <w:t xml:space="preserve">Koch G., </w:t>
+      </w:r>
+      <w:proofErr w:type="spellStart"/>
+      <w:r>
+        <w:rPr>
+          <w:rFonts w:ascii="Calibri" w:hAnsi="Calibri" w:cs="Calibri"/>
+        </w:rPr>
+        <w:t>Zemel</w:t>
+      </w:r>
+      <w:proofErr w:type="spellEnd"/>
+      <w:r>
+        <w:rPr>
+          <w:rFonts w:ascii="Calibri" w:hAnsi="Calibri" w:cs="Calibri"/>
+        </w:rPr>
+        <w:t xml:space="preserve"> R., </w:t>
+      </w:r>
+      <w:proofErr w:type="spellStart"/>
+      <w:r>
+        <w:rPr>
+          <w:rFonts w:ascii="Calibri" w:hAnsi="Calibri" w:cs="Calibri"/>
+        </w:rPr>
+        <w:t>Salakhutdinov</w:t>
+      </w:r>
+      <w:proofErr w:type="spellEnd"/>
+      <w:r>
+        <w:rPr>
+          <w:rFonts w:ascii="Calibri" w:hAnsi="Calibri" w:cs="Calibri"/>
+        </w:rPr>
+        <w:t xml:space="preserve"> R. – Siamese Neural network for One-Shot Image Recognition</w:t>
       </w:r>
     </w:p>
     <w:p>
@@ -18040,31 +18519,117 @@
           <w:rFonts w:ascii="Calibri" w:hAnsi="Calibri" w:cs="Calibri"/>
         </w:rPr>
       </w:pPr>
-      <w:r>
-        <w:rPr>
-          <w:rFonts w:ascii="Calibri" w:hAnsi="Calibri" w:cs="Calibri"/>
-        </w:rPr>
-        <w:t>Vinyals O., Blundell C., Lillicrap T., Kavukcuoglu K., Wierstra D. – Matching Networks for One Shot Learning</w:t>
-      </w:r>
-    </w:p>
-    <w:p>
-      <w:pPr>
-        <w:rPr>
-          <w:rFonts w:ascii="Calibri" w:hAnsi="Calibri" w:cs="Calibri"/>
-        </w:rPr>
-      </w:pPr>
-    </w:p>
-    <w:p>
-      <w:pPr>
-        <w:rPr>
-          <w:rFonts w:ascii="Calibri" w:hAnsi="Calibri" w:cs="Calibri"/>
-        </w:rPr>
-      </w:pPr>
-      <w:r>
-        <w:rPr>
-          <w:rFonts w:ascii="Calibri" w:hAnsi="Calibri" w:cs="Calibri"/>
-        </w:rPr>
-        <w:t>Schroff F., Kalenichenko D., Philbin J. – Facenet: A Unified Embedding for Face Recognition and Clustering</w:t>
+      <w:proofErr w:type="spellStart"/>
+      <w:r>
+        <w:rPr>
+          <w:rFonts w:ascii="Calibri" w:hAnsi="Calibri" w:cs="Calibri"/>
+        </w:rPr>
+        <w:t>Vinyals</w:t>
+      </w:r>
+      <w:proofErr w:type="spellEnd"/>
+      <w:r>
+        <w:rPr>
+          <w:rFonts w:ascii="Calibri" w:hAnsi="Calibri" w:cs="Calibri"/>
+        </w:rPr>
+        <w:t xml:space="preserve"> O., Blundell C., </w:t>
+      </w:r>
+      <w:proofErr w:type="spellStart"/>
+      <w:r>
+        <w:rPr>
+          <w:rFonts w:ascii="Calibri" w:hAnsi="Calibri" w:cs="Calibri"/>
+        </w:rPr>
+        <w:t>Lillicrap</w:t>
+      </w:r>
+      <w:proofErr w:type="spellEnd"/>
+      <w:r>
+        <w:rPr>
+          <w:rFonts w:ascii="Calibri" w:hAnsi="Calibri" w:cs="Calibri"/>
+        </w:rPr>
+        <w:t xml:space="preserve"> T., </w:t>
+      </w:r>
+      <w:proofErr w:type="spellStart"/>
+      <w:r>
+        <w:rPr>
+          <w:rFonts w:ascii="Calibri" w:hAnsi="Calibri" w:cs="Calibri"/>
+        </w:rPr>
+        <w:t>Kavukcuoglu</w:t>
+      </w:r>
+      <w:proofErr w:type="spellEnd"/>
+      <w:r>
+        <w:rPr>
+          <w:rFonts w:ascii="Calibri" w:hAnsi="Calibri" w:cs="Calibri"/>
+        </w:rPr>
+        <w:t xml:space="preserve"> K., </w:t>
+      </w:r>
+      <w:proofErr w:type="spellStart"/>
+      <w:r>
+        <w:rPr>
+          <w:rFonts w:ascii="Calibri" w:hAnsi="Calibri" w:cs="Calibri"/>
+        </w:rPr>
+        <w:t>Wierstra</w:t>
+      </w:r>
+      <w:proofErr w:type="spellEnd"/>
+      <w:r>
+        <w:rPr>
+          <w:rFonts w:ascii="Calibri" w:hAnsi="Calibri" w:cs="Calibri"/>
+        </w:rPr>
+        <w:t xml:space="preserve"> D. – Matching Networks for One Shot Learning</w:t>
+      </w:r>
+    </w:p>
+    <w:p>
+      <w:pPr>
+        <w:rPr>
+          <w:rFonts w:ascii="Calibri" w:hAnsi="Calibri" w:cs="Calibri"/>
+        </w:rPr>
+      </w:pPr>
+    </w:p>
+    <w:p>
+      <w:pPr>
+        <w:rPr>
+          <w:rFonts w:ascii="Calibri" w:hAnsi="Calibri" w:cs="Calibri"/>
+        </w:rPr>
+      </w:pPr>
+      <w:proofErr w:type="spellStart"/>
+      <w:r>
+        <w:rPr>
+          <w:rFonts w:ascii="Calibri" w:hAnsi="Calibri" w:cs="Calibri"/>
+        </w:rPr>
+        <w:t>Schroff</w:t>
+      </w:r>
+      <w:proofErr w:type="spellEnd"/>
+      <w:r>
+        <w:rPr>
+          <w:rFonts w:ascii="Calibri" w:hAnsi="Calibri" w:cs="Calibri"/>
+        </w:rPr>
+        <w:t xml:space="preserve"> F., </w:t>
+      </w:r>
+      <w:proofErr w:type="spellStart"/>
+      <w:r>
+        <w:rPr>
+          <w:rFonts w:ascii="Calibri" w:hAnsi="Calibri" w:cs="Calibri"/>
+        </w:rPr>
+        <w:t>Kalenichenko</w:t>
+      </w:r>
+      <w:proofErr w:type="spellEnd"/>
+      <w:r>
+        <w:rPr>
+          <w:rFonts w:ascii="Calibri" w:hAnsi="Calibri" w:cs="Calibri"/>
+        </w:rPr>
+        <w:t xml:space="preserve"> D., Philbin J. – </w:t>
+      </w:r>
+      <w:proofErr w:type="spellStart"/>
+      <w:r>
+        <w:rPr>
+          <w:rFonts w:ascii="Calibri" w:hAnsi="Calibri" w:cs="Calibri"/>
+        </w:rPr>
+        <w:t>Facenet</w:t>
+      </w:r>
+      <w:proofErr w:type="spellEnd"/>
+      <w:r>
+        <w:rPr>
+          <w:rFonts w:ascii="Calibri" w:hAnsi="Calibri" w:cs="Calibri"/>
+        </w:rPr>
+        <w:t>: A Unified Embedding for Face Recognition and Clustering</w:t>
       </w:r>
     </w:p>
     <w:p>
@@ -18104,7 +18669,21 @@
         <w:rPr>
           <w:rFonts w:ascii="Calibri" w:hAnsi="Calibri" w:cs="Calibri"/>
         </w:rPr>
-        <w:t>Chopra S., Hadsell R., LeCun Y. – Learning a Similarity Metric Discriminatively, with Application to Face Verification</w:t>
+        <w:t xml:space="preserve">Chopra S., Hadsell R., </w:t>
+      </w:r>
+      <w:proofErr w:type="spellStart"/>
+      <w:r>
+        <w:rPr>
+          <w:rFonts w:ascii="Calibri" w:hAnsi="Calibri" w:cs="Calibri"/>
+        </w:rPr>
+        <w:t>LeCun</w:t>
+      </w:r>
+      <w:proofErr w:type="spellEnd"/>
+      <w:r>
+        <w:rPr>
+          <w:rFonts w:ascii="Calibri" w:hAnsi="Calibri" w:cs="Calibri"/>
+        </w:rPr>
+        <w:t xml:space="preserve"> Y. – Learning a Similarity Metric Discriminatively, with Application to Face Verification</w:t>
       </w:r>
     </w:p>
     <w:p>
@@ -18128,8 +18707,8 @@
       </w:r>
     </w:p>
     <w:sectPr>
-      <w:headerReference w:type="default" r:id="rId49"/>
-      <w:footerReference w:type="default" r:id="rId50"/>
+      <w:headerReference w:type="default" r:id="rId48"/>
+      <w:footerReference w:type="default" r:id="rId49"/>
       <w:pgSz w:w="11900" w:h="16840"/>
       <w:pgMar w:top="1417" w:right="1134" w:bottom="1134" w:left="1134" w:header="708" w:footer="708" w:gutter="0"/>
       <w:cols w:space="708"/>
@@ -22607,7 +23186,7 @@
 </file>
 
 <file path=customXml/itemProps1.xml><?xml version="1.0" encoding="utf-8"?>
-<ds:datastoreItem xmlns:ds="http://schemas.openxmlformats.org/officeDocument/2006/customXml" ds:itemID="{484D2B78-285C-874E-9754-895618BBEFAB}">
+<ds:datastoreItem xmlns:ds="http://schemas.openxmlformats.org/officeDocument/2006/customXml" ds:itemID="{EBE0F257-80D7-1D42-8E0B-71C33551121B}">
   <ds:schemaRefs>
     <ds:schemaRef ds:uri="http://schemas.openxmlformats.org/officeDocument/2006/bibliography"/>
   </ds:schemaRefs>

</xml_diff>